<commit_message>
Update Relazione and add some images in Figure/
</commit_message>
<xml_diff>
--- a/Relazione/Relazione.docx
+++ b/Relazione/Relazione.docx
@@ -1,6 +1,6 @@
 
 <file path=word/document.xml><?xml version="1.0" encoding="utf-8"?>
-<w:document xmlns:wpc="http://schemas.microsoft.com/office/word/2010/wordprocessingCanvas" xmlns:cx="http://schemas.microsoft.com/office/drawing/2014/chartex" xmlns:cx1="http://schemas.microsoft.com/office/drawing/2015/9/8/chartex" xmlns:mc="http://schemas.openxmlformats.org/markup-compatibility/2006" xmlns:o="urn:schemas-microsoft-com:office:office" xmlns:r="http://schemas.openxmlformats.org/officeDocument/2006/relationships" xmlns:m="http://schemas.openxmlformats.org/officeDocument/2006/math" xmlns:v="urn:schemas-microsoft-com:vml" xmlns:wp14="http://schemas.microsoft.com/office/word/2010/wordprocessingDrawing" xmlns:wp="http://schemas.openxmlformats.org/drawingml/2006/wordprocessingDrawing" xmlns:w10="urn:schemas-microsoft-com:office:word" xmlns:w="http://schemas.openxmlformats.org/wordprocessingml/2006/main" xmlns:w14="http://schemas.microsoft.com/office/word/2010/wordml" xmlns:w15="http://schemas.microsoft.com/office/word/2012/wordml" xmlns:w16se="http://schemas.microsoft.com/office/word/2015/wordml/symex" xmlns:wpg="http://schemas.microsoft.com/office/word/2010/wordprocessingGroup" xmlns:wpi="http://schemas.microsoft.com/office/word/2010/wordprocessingInk" xmlns:wne="http://schemas.microsoft.com/office/word/2006/wordml" xmlns:wps="http://schemas.microsoft.com/office/word/2010/wordprocessingShape" mc:Ignorable="w14 w15 w16se wp14">
+<w:document xmlns:wpc="http://schemas.microsoft.com/office/word/2010/wordprocessingCanvas" xmlns:cx="http://schemas.microsoft.com/office/drawing/2014/chartex" xmlns:cx1="http://schemas.microsoft.com/office/drawing/2015/9/8/chartex" xmlns:cx2="http://schemas.microsoft.com/office/drawing/2015/10/21/chartex" xmlns:mc="http://schemas.openxmlformats.org/markup-compatibility/2006" xmlns:o="urn:schemas-microsoft-com:office:office" xmlns:r="http://schemas.openxmlformats.org/officeDocument/2006/relationships" xmlns:m="http://schemas.openxmlformats.org/officeDocument/2006/math" xmlns:v="urn:schemas-microsoft-com:vml" xmlns:wp14="http://schemas.microsoft.com/office/word/2010/wordprocessingDrawing" xmlns:wp="http://schemas.openxmlformats.org/drawingml/2006/wordprocessingDrawing" xmlns:w10="urn:schemas-microsoft-com:office:word" xmlns:w="http://schemas.openxmlformats.org/wordprocessingml/2006/main" xmlns:w14="http://schemas.microsoft.com/office/word/2010/wordml" xmlns:w15="http://schemas.microsoft.com/office/word/2012/wordml" xmlns:w16se="http://schemas.microsoft.com/office/word/2015/wordml/symex" xmlns:wpg="http://schemas.microsoft.com/office/word/2010/wordprocessingGroup" xmlns:wpi="http://schemas.microsoft.com/office/word/2010/wordprocessingInk" xmlns:wne="http://schemas.microsoft.com/office/word/2006/wordml" xmlns:wps="http://schemas.microsoft.com/office/word/2010/wordprocessingShape" mc:Ignorable="w14 w15 w16se wp14">
   <w:body>
     <w:sdt>
       <w:sdtPr>
@@ -1726,7 +1726,7 @@
       <w:pPr>
         <w:pStyle w:val="Titolo1"/>
       </w:pPr>
-      <w:bookmarkStart w:id="0" w:name="_Toc443663163"/>
+      <w:bookmarkStart w:id="0" w:name="_Toc446677397"/>
       <w:r>
         <w:lastRenderedPageBreak/>
         <w:t>indice dei contenuti</w:t>
@@ -1778,7 +1778,7 @@
           <w:r>
             <w:fldChar w:fldCharType="separate"/>
           </w:r>
-          <w:hyperlink w:anchor="_Toc443663163" w:history="1">
+          <w:hyperlink w:anchor="_Toc446677397" w:history="1">
             <w:r>
               <w:rPr>
                 <w:rStyle w:val="Collegamentoipertestuale"/>
@@ -1801,7 +1801,7 @@
               <w:rPr>
                 <w:webHidden/>
               </w:rPr>
-              <w:instrText xml:space="preserve"> PAGEREF _Toc443663163 \h </w:instrText>
+              <w:instrText xml:space="preserve"> PAGEREF _Toc446677397 \h </w:instrText>
             </w:r>
             <w:r>
               <w:rPr>
@@ -1840,7 +1840,7 @@
               <w:lang w:eastAsia="it-IT"/>
             </w:rPr>
           </w:pPr>
-          <w:hyperlink w:anchor="_Toc443663164" w:history="1">
+          <w:hyperlink w:anchor="_Toc446677398" w:history="1">
             <w:r>
               <w:rPr>
                 <w:rStyle w:val="Collegamentoipertestuale"/>
@@ -1863,7 +1863,7 @@
               <w:rPr>
                 <w:webHidden/>
               </w:rPr>
-              <w:instrText xml:space="preserve"> PAGEREF _Toc443663164 \h </w:instrText>
+              <w:instrText xml:space="preserve"> PAGEREF _Toc446677398 \h </w:instrText>
             </w:r>
             <w:r>
               <w:rPr>
@@ -1899,7 +1899,7 @@
               <w:lang w:eastAsia="it-IT"/>
             </w:rPr>
           </w:pPr>
-          <w:hyperlink w:anchor="_Toc443663165" w:history="1">
+          <w:hyperlink w:anchor="_Toc446677399" w:history="1">
             <w:r>
               <w:rPr>
                 <w:rStyle w:val="Collegamentoipertestuale"/>
@@ -1922,7 +1922,7 @@
               <w:rPr>
                 <w:webHidden/>
               </w:rPr>
-              <w:instrText xml:space="preserve"> PAGEREF _Toc443663165 \h </w:instrText>
+              <w:instrText xml:space="preserve"> PAGEREF _Toc446677399 \h </w:instrText>
             </w:r>
             <w:r>
               <w:rPr>
@@ -1958,7 +1958,7 @@
               <w:lang w:eastAsia="it-IT"/>
             </w:rPr>
           </w:pPr>
-          <w:hyperlink w:anchor="_Toc443663166" w:history="1">
+          <w:hyperlink w:anchor="_Toc446677400" w:history="1">
             <w:r>
               <w:rPr>
                 <w:rStyle w:val="Collegamentoipertestuale"/>
@@ -1981,7 +1981,7 @@
               <w:rPr>
                 <w:webHidden/>
               </w:rPr>
-              <w:instrText xml:space="preserve"> PAGEREF _Toc443663166 \h </w:instrText>
+              <w:instrText xml:space="preserve"> PAGEREF _Toc446677400 \h </w:instrText>
             </w:r>
             <w:r>
               <w:rPr>
@@ -2002,6 +2002,462 @@
             </w:r>
             <w:r>
               <w:rPr>
+                <w:webHidden/>
+              </w:rPr>
+              <w:fldChar w:fldCharType="end"/>
+            </w:r>
+          </w:hyperlink>
+        </w:p>
+        <w:p>
+          <w:pPr>
+            <w:pStyle w:val="Sommario2"/>
+            <w:rPr>
+              <w:rFonts w:eastAsiaTheme="minorEastAsia"/>
+              <w:sz w:val="22"/>
+              <w:lang w:eastAsia="it-IT"/>
+            </w:rPr>
+          </w:pPr>
+          <w:hyperlink w:anchor="_Toc446677401" w:history="1">
+            <w:r>
+              <w:rPr>
+                <w:rStyle w:val="Collegamentoipertestuale"/>
+              </w:rPr>
+              <w:t>1.3 – Strumenti utilizzati</w:t>
+            </w:r>
+            <w:r>
+              <w:rPr>
+                <w:webHidden/>
+              </w:rPr>
+              <w:tab/>
+            </w:r>
+            <w:r>
+              <w:rPr>
+                <w:webHidden/>
+              </w:rPr>
+              <w:fldChar w:fldCharType="begin"/>
+            </w:r>
+            <w:r>
+              <w:rPr>
+                <w:webHidden/>
+              </w:rPr>
+              <w:instrText xml:space="preserve"> PAGEREF _Toc446677401 \h </w:instrText>
+            </w:r>
+            <w:r>
+              <w:rPr>
+                <w:webHidden/>
+              </w:rPr>
+            </w:r>
+            <w:r>
+              <w:rPr>
+                <w:webHidden/>
+              </w:rPr>
+              <w:fldChar w:fldCharType="separate"/>
+            </w:r>
+            <w:r>
+              <w:rPr>
+                <w:webHidden/>
+              </w:rPr>
+              <w:t>2</w:t>
+            </w:r>
+            <w:r>
+              <w:rPr>
+                <w:webHidden/>
+              </w:rPr>
+              <w:fldChar w:fldCharType="end"/>
+            </w:r>
+          </w:hyperlink>
+        </w:p>
+        <w:p>
+          <w:pPr>
+            <w:pStyle w:val="Sommario1"/>
+            <w:rPr>
+              <w:rFonts w:eastAsiaTheme="minorEastAsia"/>
+              <w:b w:val="0"/>
+              <w:smallCaps w:val="0"/>
+              <w:sz w:val="22"/>
+              <w:szCs w:val="22"/>
+              <w:lang w:eastAsia="it-IT"/>
+            </w:rPr>
+          </w:pPr>
+          <w:hyperlink w:anchor="_Toc446677402" w:history="1">
+            <w:r>
+              <w:rPr>
+                <w:rStyle w:val="Collegamentoipertestuale"/>
+              </w:rPr>
+              <w:t>Capitolo 2 – Preprocessing dei dati</w:t>
+            </w:r>
+            <w:r>
+              <w:rPr>
+                <w:webHidden/>
+              </w:rPr>
+              <w:tab/>
+            </w:r>
+            <w:r>
+              <w:rPr>
+                <w:webHidden/>
+              </w:rPr>
+              <w:fldChar w:fldCharType="begin"/>
+            </w:r>
+            <w:r>
+              <w:rPr>
+                <w:webHidden/>
+              </w:rPr>
+              <w:instrText xml:space="preserve"> PAGEREF _Toc446677402 \h </w:instrText>
+            </w:r>
+            <w:r>
+              <w:rPr>
+                <w:webHidden/>
+              </w:rPr>
+            </w:r>
+            <w:r>
+              <w:rPr>
+                <w:webHidden/>
+              </w:rPr>
+              <w:fldChar w:fldCharType="separate"/>
+            </w:r>
+            <w:r>
+              <w:rPr>
+                <w:webHidden/>
+              </w:rPr>
+              <w:t>3</w:t>
+            </w:r>
+            <w:r>
+              <w:rPr>
+                <w:webHidden/>
+              </w:rPr>
+              <w:fldChar w:fldCharType="end"/>
+            </w:r>
+          </w:hyperlink>
+        </w:p>
+        <w:p>
+          <w:pPr>
+            <w:pStyle w:val="Sommario2"/>
+            <w:rPr>
+              <w:rFonts w:eastAsiaTheme="minorEastAsia"/>
+              <w:sz w:val="22"/>
+              <w:lang w:eastAsia="it-IT"/>
+            </w:rPr>
+          </w:pPr>
+          <w:hyperlink w:anchor="_Toc446677403" w:history="1">
+            <w:r>
+              <w:rPr>
+                <w:rStyle w:val="Collegamentoipertestuale"/>
+              </w:rPr>
+              <w:t>2.1 – Fase preliminare</w:t>
+            </w:r>
+            <w:r>
+              <w:rPr>
+                <w:webHidden/>
+              </w:rPr>
+              <w:tab/>
+            </w:r>
+            <w:r>
+              <w:rPr>
+                <w:webHidden/>
+              </w:rPr>
+              <w:fldChar w:fldCharType="begin"/>
+            </w:r>
+            <w:r>
+              <w:rPr>
+                <w:webHidden/>
+              </w:rPr>
+              <w:instrText xml:space="preserve"> PAGEREF _Toc446677403 \h </w:instrText>
+            </w:r>
+            <w:r>
+              <w:rPr>
+                <w:webHidden/>
+              </w:rPr>
+            </w:r>
+            <w:r>
+              <w:rPr>
+                <w:webHidden/>
+              </w:rPr>
+              <w:fldChar w:fldCharType="separate"/>
+            </w:r>
+            <w:r>
+              <w:rPr>
+                <w:webHidden/>
+              </w:rPr>
+              <w:t>3</w:t>
+            </w:r>
+            <w:r>
+              <w:rPr>
+                <w:webHidden/>
+              </w:rPr>
+              <w:fldChar w:fldCharType="end"/>
+            </w:r>
+          </w:hyperlink>
+        </w:p>
+        <w:p>
+          <w:pPr>
+            <w:pStyle w:val="Sommario2"/>
+            <w:rPr>
+              <w:rFonts w:eastAsiaTheme="minorEastAsia"/>
+              <w:sz w:val="22"/>
+              <w:lang w:eastAsia="it-IT"/>
+            </w:rPr>
+          </w:pPr>
+          <w:hyperlink w:anchor="_Toc446677404" w:history="1">
+            <w:r>
+              <w:rPr>
+                <w:rStyle w:val="Collegamentoipertestuale"/>
+              </w:rPr>
+              <w:t xml:space="preserve">2.2 – Attributo </w:t>
+            </w:r>
+            <w:r>
+              <w:rPr>
+                <w:rStyle w:val="Collegamentoipertestuale"/>
+                <w:i/>
+              </w:rPr>
+              <w:t>Dates</w:t>
+            </w:r>
+            <w:r>
+              <w:rPr>
+                <w:webHidden/>
+              </w:rPr>
+              <w:tab/>
+            </w:r>
+            <w:r>
+              <w:rPr>
+                <w:webHidden/>
+              </w:rPr>
+              <w:fldChar w:fldCharType="begin"/>
+            </w:r>
+            <w:r>
+              <w:rPr>
+                <w:webHidden/>
+              </w:rPr>
+              <w:instrText xml:space="preserve"> PAGEREF _Toc446677404 \h </w:instrText>
+            </w:r>
+            <w:r>
+              <w:rPr>
+                <w:webHidden/>
+              </w:rPr>
+            </w:r>
+            <w:r>
+              <w:rPr>
+                <w:webHidden/>
+              </w:rPr>
+              <w:fldChar w:fldCharType="separate"/>
+            </w:r>
+            <w:r>
+              <w:rPr>
+                <w:webHidden/>
+              </w:rPr>
+              <w:t>3</w:t>
+            </w:r>
+            <w:r>
+              <w:rPr>
+                <w:webHidden/>
+              </w:rPr>
+              <w:fldChar w:fldCharType="end"/>
+            </w:r>
+          </w:hyperlink>
+        </w:p>
+        <w:p>
+          <w:pPr>
+            <w:pStyle w:val="Sommario3"/>
+            <w:tabs>
+              <w:tab w:val="right" w:leader="dot" w:pos="9628"/>
+            </w:tabs>
+            <w:rPr>
+              <w:rFonts w:eastAsiaTheme="minorEastAsia"/>
+              <w:noProof/>
+              <w:sz w:val="22"/>
+              <w:lang w:eastAsia="it-IT"/>
+            </w:rPr>
+          </w:pPr>
+          <w:hyperlink w:anchor="_Toc446677405" w:history="1">
+            <w:r>
+              <w:rPr>
+                <w:rStyle w:val="Collegamentoipertestuale"/>
+                <w:noProof/>
+              </w:rPr>
+              <w:t>2.2.1 – Scomposizione in Season e DailyRange</w:t>
+            </w:r>
+            <w:r>
+              <w:rPr>
+                <w:noProof/>
+                <w:webHidden/>
+              </w:rPr>
+              <w:tab/>
+            </w:r>
+            <w:r>
+              <w:rPr>
+                <w:noProof/>
+                <w:webHidden/>
+              </w:rPr>
+              <w:fldChar w:fldCharType="begin"/>
+            </w:r>
+            <w:r>
+              <w:rPr>
+                <w:noProof/>
+                <w:webHidden/>
+              </w:rPr>
+              <w:instrText xml:space="preserve"> PAGEREF _Toc446677405 \h </w:instrText>
+            </w:r>
+            <w:r>
+              <w:rPr>
+                <w:noProof/>
+                <w:webHidden/>
+              </w:rPr>
+            </w:r>
+            <w:r>
+              <w:rPr>
+                <w:noProof/>
+                <w:webHidden/>
+              </w:rPr>
+              <w:fldChar w:fldCharType="separate"/>
+            </w:r>
+            <w:r>
+              <w:rPr>
+                <w:noProof/>
+                <w:webHidden/>
+              </w:rPr>
+              <w:t>4</w:t>
+            </w:r>
+            <w:r>
+              <w:rPr>
+                <w:noProof/>
+                <w:webHidden/>
+              </w:rPr>
+              <w:fldChar w:fldCharType="end"/>
+            </w:r>
+          </w:hyperlink>
+        </w:p>
+        <w:p>
+          <w:pPr>
+            <w:pStyle w:val="Sommario3"/>
+            <w:tabs>
+              <w:tab w:val="right" w:leader="dot" w:pos="9628"/>
+            </w:tabs>
+            <w:rPr>
+              <w:rFonts w:eastAsiaTheme="minorEastAsia"/>
+              <w:noProof/>
+              <w:sz w:val="22"/>
+              <w:lang w:eastAsia="it-IT"/>
+            </w:rPr>
+          </w:pPr>
+          <w:hyperlink w:anchor="_Toc446677406" w:history="1">
+            <w:r>
+              <w:rPr>
+                <w:rStyle w:val="Collegamentoipertestuale"/>
+                <w:noProof/>
+              </w:rPr>
+              <w:t xml:space="preserve">2.2.2 – Scomposizione in </w:t>
+            </w:r>
+            <w:r>
+              <w:rPr>
+                <w:rStyle w:val="Collegamentoipertestuale"/>
+                <w:i/>
+                <w:noProof/>
+              </w:rPr>
+              <w:t>Year</w:t>
+            </w:r>
+            <w:r>
+              <w:rPr>
+                <w:rStyle w:val="Collegamentoipertestuale"/>
+                <w:noProof/>
+              </w:rPr>
+              <w:t xml:space="preserve">, </w:t>
+            </w:r>
+            <w:r>
+              <w:rPr>
+                <w:rStyle w:val="Collegamentoipertestuale"/>
+                <w:i/>
+                <w:noProof/>
+              </w:rPr>
+              <w:t>Month</w:t>
+            </w:r>
+            <w:r>
+              <w:rPr>
+                <w:rStyle w:val="Collegamentoipertestuale"/>
+                <w:noProof/>
+              </w:rPr>
+              <w:t xml:space="preserve">, </w:t>
+            </w:r>
+            <w:r>
+              <w:rPr>
+                <w:rStyle w:val="Collegamentoipertestuale"/>
+                <w:i/>
+                <w:noProof/>
+              </w:rPr>
+              <w:t>DayOfMonth</w:t>
+            </w:r>
+            <w:r>
+              <w:rPr>
+                <w:rStyle w:val="Collegamentoipertestuale"/>
+                <w:noProof/>
+              </w:rPr>
+              <w:t xml:space="preserve">, </w:t>
+            </w:r>
+            <w:r>
+              <w:rPr>
+                <w:rStyle w:val="Collegamentoipertestuale"/>
+                <w:i/>
+                <w:noProof/>
+              </w:rPr>
+              <w:t>Hour</w:t>
+            </w:r>
+            <w:r>
+              <w:rPr>
+                <w:rStyle w:val="Collegamentoipertestuale"/>
+                <w:noProof/>
+              </w:rPr>
+              <w:t xml:space="preserve"> e </w:t>
+            </w:r>
+            <w:r>
+              <w:rPr>
+                <w:rStyle w:val="Collegamentoipertestuale"/>
+                <w:i/>
+                <w:noProof/>
+              </w:rPr>
+              <w:t>Minute</w:t>
+            </w:r>
+            <w:r>
+              <w:rPr>
+                <w:noProof/>
+                <w:webHidden/>
+              </w:rPr>
+              <w:tab/>
+            </w:r>
+            <w:r>
+              <w:rPr>
+                <w:noProof/>
+                <w:webHidden/>
+              </w:rPr>
+              <w:fldChar w:fldCharType="begin"/>
+            </w:r>
+            <w:r>
+              <w:rPr>
+                <w:noProof/>
+                <w:webHidden/>
+              </w:rPr>
+              <w:instrText xml:space="preserve"> PAGEREF _Toc446677406 \h </w:instrText>
+            </w:r>
+            <w:r>
+              <w:rPr>
+                <w:noProof/>
+                <w:webHidden/>
+              </w:rPr>
+            </w:r>
+            <w:r>
+              <w:rPr>
+                <w:noProof/>
+                <w:webHidden/>
+              </w:rPr>
+              <w:fldChar w:fldCharType="separate"/>
+            </w:r>
+            <w:r>
+              <w:rPr>
+                <w:noProof/>
+                <w:webHidden/>
+              </w:rPr>
+              <w:t>5</w:t>
+            </w:r>
+            <w:r>
+              <w:rPr>
+                <w:noProof/>
                 <w:webHidden/>
               </w:rPr>
               <w:fldChar w:fldCharType="end"/>
@@ -2257,7 +2713,7 @@
       <w:pPr>
         <w:pStyle w:val="Titolo1"/>
       </w:pPr>
-      <w:bookmarkStart w:id="1" w:name="_Toc443663164"/>
+      <w:bookmarkStart w:id="1" w:name="_Toc446677398"/>
       <w:r>
         <w:lastRenderedPageBreak/>
         <w:t>Capitolo 1 – Descrizione del problema</w:t>
@@ -2268,7 +2724,7 @@
       <w:pPr>
         <w:pStyle w:val="Titolo2"/>
       </w:pPr>
-      <w:bookmarkStart w:id="2" w:name="_Toc443663165"/>
+      <w:bookmarkStart w:id="2" w:name="_Toc446677399"/>
       <w:r>
         <w:t>1.1 - Introduzione</w:t>
       </w:r>
@@ -2299,7 +2755,7 @@
       <w:pPr>
         <w:pStyle w:val="Titolo2"/>
       </w:pPr>
-      <w:bookmarkStart w:id="3" w:name="_Toc443663166"/>
+      <w:bookmarkStart w:id="3" w:name="_Toc446677400"/>
       <w:r>
         <w:t>1.2 – Struttura del dataset</w:t>
       </w:r>
@@ -2316,7 +2772,13 @@
         <w:t>: il training set (circa 125 MB) e il test set (circa 89 MB).</w:t>
       </w:r>
       <w:r>
-        <w:t xml:space="preserve"> Questo dataset contiene le informazioni su reati e crimini registrati dal sistema di report del dipartimento di polizia di San Francisco. In particolare</w:t>
+        <w:t xml:space="preserve"> Questo dataset contiene le informazioni su reati e crimini registrati dal sis</w:t>
+      </w:r>
+      <w:r>
+        <w:t>tema di report dei dipartimenti</w:t>
+      </w:r>
+      <w:r>
+        <w:t xml:space="preserve"> di polizia di San Francisco. In particolare</w:t>
       </w:r>
       <w:r>
         <w:t xml:space="preserve"> sono stati raccolti i dati del periodo che va dal 01/01/2003 al 13/05/2015 e sono stati successivamente distribuiti nei due file a settimane alterne: le settimane dispari appartengono al test set, quelle pari al training set.</w:t>
@@ -2711,8 +3173,6 @@
         </w:rPr>
         <w:t>Figura 1.2</w:t>
       </w:r>
-      <w:bookmarkStart w:id="4" w:name="_GoBack"/>
-      <w:bookmarkEnd w:id="4"/>
       <w:r>
         <w:rPr>
           <w:szCs w:val="24"/>
@@ -2740,7 +3200,7 @@
           <w:lang w:eastAsia="it-IT"/>
         </w:rPr>
         <w:drawing>
-          <wp:inline distT="0" distB="0" distL="0" distR="0">
+          <wp:inline distT="0" distB="0" distL="0" distR="0" wp14:anchorId="35069ADA" wp14:editId="596F5B3C">
             <wp:extent cx="6126195" cy="1104900"/>
             <wp:effectExtent l="0" t="0" r="8255" b="0"/>
             <wp:docPr id="4" name="Immagine 4"/>
@@ -2850,7 +3310,7 @@
           <w:lang w:eastAsia="it-IT"/>
         </w:rPr>
         <w:drawing>
-          <wp:inline distT="0" distB="0" distL="0" distR="0">
+          <wp:inline distT="0" distB="0" distL="0" distR="0" wp14:anchorId="200BF5EC" wp14:editId="05E63282">
             <wp:extent cx="6120130" cy="1204306"/>
             <wp:effectExtent l="0" t="0" r="0" b="0"/>
             <wp:docPr id="5" name="Immagine 5" descr="C:\Users\Michele Masciale\Desktop\MLDM_SFCrime\Relazione\Figure\testset_example.png"/>
@@ -2917,30 +3377,1116 @@
     </w:p>
     <w:p>
       <w:pPr>
+        <w:rPr>
+          <w:szCs w:val="24"/>
+        </w:rPr>
+      </w:pPr>
+    </w:p>
+    <w:p>
+      <w:pPr>
+        <w:pStyle w:val="Titolo2"/>
+      </w:pPr>
+      <w:bookmarkStart w:id="4" w:name="_Toc446677401"/>
+      <w:r>
+        <w:t>1.3 – Strumenti utilizzati</w:t>
+      </w:r>
+      <w:bookmarkEnd w:id="4"/>
+    </w:p>
+    <w:p>
+      <w:r>
+        <w:t xml:space="preserve">Il linguaggio </w:t>
+      </w:r>
+      <w:r>
+        <w:t xml:space="preserve">di programmazione utilizzato per questo progetto è Python nella sua versione a 64 bit per un uso meno limitato della memoria. Tale linguaggio vanta, tra le altre qualità, di offrire svariate librerie appositamente dedicate al Machine Learning e al preprocessing dei dati, come pure quelle rivolte al tracciamento di grafici. In particolare sono state utilizzate le </w:t>
+      </w:r>
+      <w:r>
+        <w:t xml:space="preserve">seguenti </w:t>
+      </w:r>
+      <w:r>
+        <w:t>librerie</w:t>
+      </w:r>
+      <w:r>
+        <w:t>:</w:t>
+      </w:r>
+    </w:p>
+    <w:p/>
+    <w:p>
+      <w:pPr>
+        <w:pStyle w:val="Paragrafoelenco"/>
+        <w:numPr>
+          <w:ilvl w:val="0"/>
+          <w:numId w:val="4"/>
+        </w:numPr>
+        <w:ind w:left="714" w:hanging="357"/>
+        <w:rPr>
+          <w:sz w:val="24"/>
+          <w:szCs w:val="24"/>
+        </w:rPr>
+      </w:pPr>
+      <w:r>
+        <w:rPr>
+          <w:b/>
+          <w:sz w:val="24"/>
+          <w:szCs w:val="24"/>
+        </w:rPr>
+        <w:t>pandas</w:t>
+      </w:r>
+      <w:r>
+        <w:rPr>
+          <w:sz w:val="24"/>
+          <w:szCs w:val="24"/>
+        </w:rPr>
+        <w:t>: dotata di funzioni per la lettura e scrittura di dataset;</w:t>
+      </w:r>
+    </w:p>
+    <w:p>
+      <w:pPr>
+        <w:pStyle w:val="Paragrafoelenco"/>
+        <w:numPr>
+          <w:ilvl w:val="0"/>
+          <w:numId w:val="4"/>
+        </w:numPr>
+        <w:ind w:left="714" w:hanging="357"/>
+        <w:rPr>
+          <w:sz w:val="24"/>
+          <w:szCs w:val="24"/>
+        </w:rPr>
+      </w:pPr>
+      <w:r>
+        <w:rPr>
+          <w:b/>
+          <w:sz w:val="24"/>
+          <w:szCs w:val="24"/>
+        </w:rPr>
+        <w:t>sklearn</w:t>
+      </w:r>
+      <w:r>
+        <w:rPr>
+          <w:sz w:val="24"/>
+          <w:szCs w:val="24"/>
+        </w:rPr>
+        <w:t xml:space="preserve">: dotata di </w:t>
+      </w:r>
+      <w:r>
+        <w:rPr>
+          <w:sz w:val="24"/>
+          <w:szCs w:val="24"/>
+        </w:rPr>
+        <w:t>funzioni che implementano numerosi algoritmi di Machine Learning, addestrando i relativi classificatori ed estraendo le predizioni su nuovi dati;</w:t>
+      </w:r>
+    </w:p>
+    <w:p>
+      <w:pPr>
+        <w:pStyle w:val="Paragrafoelenco"/>
+        <w:numPr>
+          <w:ilvl w:val="0"/>
+          <w:numId w:val="4"/>
+        </w:numPr>
+        <w:ind w:left="714" w:hanging="357"/>
+        <w:rPr>
+          <w:sz w:val="24"/>
+          <w:szCs w:val="24"/>
+        </w:rPr>
+      </w:pPr>
+      <w:r>
+        <w:rPr>
+          <w:b/>
+          <w:sz w:val="24"/>
+          <w:szCs w:val="24"/>
+        </w:rPr>
+        <w:t>matplotlib</w:t>
+      </w:r>
+      <w:r>
+        <w:rPr>
+          <w:sz w:val="24"/>
+          <w:szCs w:val="24"/>
+        </w:rPr>
+        <w:t>: dotata di funzionalità per la generazione e personalizzazione di grafici</w:t>
+      </w:r>
+    </w:p>
+    <w:p>
+      <w:pPr>
+        <w:pStyle w:val="Titolo1"/>
+      </w:pPr>
+      <w:bookmarkStart w:id="5" w:name="_Toc446677402"/>
+      <w:r>
+        <w:lastRenderedPageBreak/>
+        <w:t>Capitolo 2 – Preprocessing dei dati</w:t>
+      </w:r>
+      <w:bookmarkEnd w:id="5"/>
+    </w:p>
+    <w:p>
+      <w:pPr>
+        <w:pStyle w:val="Titolo2"/>
+      </w:pPr>
+      <w:bookmarkStart w:id="6" w:name="_Toc446677403"/>
+      <w:r>
+        <w:t xml:space="preserve">2.1 – </w:t>
+      </w:r>
+      <w:r>
+        <w:t>Fase preliminare</w:t>
+      </w:r>
+      <w:bookmarkEnd w:id="6"/>
+    </w:p>
+    <w:p>
+      <w:r>
+        <w:t xml:space="preserve">La prima fase in assoluto è stata rivolta alla riorganizzazione degli attributi di training set e test set in modo che questi fossero comparabili, ovvero avessero gli stessi attributi su cui i classificatori potessero lavorare. In particolare sono stati rimossi dal training set gli attributi </w:t>
+      </w:r>
+      <w:r>
+        <w:rPr>
+          <w:i/>
+        </w:rPr>
+        <w:t>Descript</w:t>
+      </w:r>
+      <w:r>
+        <w:t xml:space="preserve"> e </w:t>
+      </w:r>
+      <w:r>
+        <w:rPr>
+          <w:i/>
+        </w:rPr>
+        <w:t>Resolution</w:t>
+      </w:r>
+      <w:r>
+        <w:t>, decisamente ridondanti data la categoria del crimine; è stato inoltre rimosso l’attribut</w:t>
+      </w:r>
+      <w:r>
+        <w:t>o</w:t>
+      </w:r>
+      <w:r>
+        <w:t xml:space="preserve"> </w:t>
+      </w:r>
+      <w:r>
+        <w:rPr>
+          <w:i/>
+        </w:rPr>
+        <w:t>Id</w:t>
+      </w:r>
+      <w:r>
+        <w:t xml:space="preserve"> dal test set in quanto inutile ai fini della predizione e non presente in fase di addestramento.</w:t>
+      </w:r>
+    </w:p>
+    <w:p>
+      <w:r>
+        <w:t>Al termine di questa fase training set e test set risultavano avere gli stessi attributi ed è stato perciò possibile iniziare il vero e proprio processing dei dati.</w:t>
+      </w:r>
+    </w:p>
+    <w:p/>
+    <w:p>
+      <w:pPr>
+        <w:pStyle w:val="Titolo2"/>
+      </w:pPr>
+      <w:bookmarkStart w:id="7" w:name="_Toc446677404"/>
+      <w:r>
+        <w:t>2.2 –</w:t>
+      </w:r>
+      <w:r>
+        <w:t xml:space="preserve"> Attributo</w:t>
+      </w:r>
+      <w:r>
+        <w:t xml:space="preserve"> </w:t>
+      </w:r>
+      <w:r>
+        <w:rPr>
+          <w:i/>
+        </w:rPr>
+        <w:t>Dates</w:t>
+      </w:r>
+      <w:bookmarkEnd w:id="7"/>
+    </w:p>
+    <w:p>
+      <w:r>
+        <w:t xml:space="preserve">Il primo attributo che ha meritato la nostra attenzione è proprio quello del timestamp, ovvero la data in cui il crimine è avvenuto. Riportiamo per comodità un esempio estratto dal dataset in </w:t>
+      </w:r>
+      <w:r>
+        <w:rPr>
+          <w:i/>
+        </w:rPr>
+        <w:t>Figura 2.1</w:t>
+      </w:r>
+      <w:r>
+        <w:t>.</w:t>
+      </w:r>
+    </w:p>
+    <w:p/>
+    <w:p>
+      <w:r>
+        <w:rPr>
+          <w:noProof/>
+          <w:lang w:eastAsia="it-IT"/>
+        </w:rPr>
+        <w:drawing>
+          <wp:anchor distT="0" distB="0" distL="114300" distR="114300" simplePos="0" relativeHeight="251663360" behindDoc="0" locked="0" layoutInCell="1" allowOverlap="1" wp14:anchorId="6B2C5B8C" wp14:editId="1FC0FE26">
+            <wp:simplePos x="0" y="0"/>
+            <wp:positionH relativeFrom="margin">
+              <wp:posOffset>1886585</wp:posOffset>
+            </wp:positionH>
+            <wp:positionV relativeFrom="paragraph">
+              <wp:posOffset>283845</wp:posOffset>
+            </wp:positionV>
+            <wp:extent cx="2339340" cy="1516380"/>
+            <wp:effectExtent l="0" t="0" r="3810" b="7620"/>
+            <wp:wrapTopAndBottom/>
+            <wp:docPr id="2" name="Immagine 2"/>
+            <wp:cNvGraphicFramePr>
+              <a:graphicFrameLocks xmlns:a="http://schemas.openxmlformats.org/drawingml/2006/main" noChangeAspect="1"/>
+            </wp:cNvGraphicFramePr>
+            <a:graphic xmlns:a="http://schemas.openxmlformats.org/drawingml/2006/main">
+              <a:graphicData uri="http://schemas.openxmlformats.org/drawingml/2006/picture">
+                <pic:pic xmlns:pic="http://schemas.openxmlformats.org/drawingml/2006/picture">
+                  <pic:nvPicPr>
+                    <pic:cNvPr id="0" name="Picture 1" descr="C:\Users\Michele Masciale\Desktop\MLDM_SFCrime\Relazione\Figure\dates_example.png"/>
+                    <pic:cNvPicPr>
+                      <a:picLocks noChangeAspect="1" noChangeArrowheads="1"/>
+                    </pic:cNvPicPr>
+                  </pic:nvPicPr>
+                  <pic:blipFill>
+                    <a:blip r:embed="rId14">
+                      <a:extLst>
+                        <a:ext uri="{28A0092B-C50C-407E-A947-70E740481C1C}">
+                          <a14:useLocalDpi xmlns:a14="http://schemas.microsoft.com/office/drawing/2010/main" val="0"/>
+                        </a:ext>
+                      </a:extLst>
+                    </a:blip>
+                    <a:stretch>
+                      <a:fillRect/>
+                    </a:stretch>
+                  </pic:blipFill>
+                  <pic:spPr bwMode="auto">
+                    <a:xfrm>
+                      <a:off x="0" y="0"/>
+                      <a:ext cx="2339340" cy="1516380"/>
+                    </a:xfrm>
+                    <a:prstGeom prst="rect">
+                      <a:avLst/>
+                    </a:prstGeom>
+                    <a:noFill/>
+                    <a:ln>
+                      <a:noFill/>
+                    </a:ln>
+                  </pic:spPr>
+                </pic:pic>
+              </a:graphicData>
+            </a:graphic>
+            <wp14:sizeRelH relativeFrom="margin">
+              <wp14:pctWidth>0</wp14:pctWidth>
+            </wp14:sizeRelH>
+            <wp14:sizeRelV relativeFrom="margin">
+              <wp14:pctHeight>0</wp14:pctHeight>
+            </wp14:sizeRelV>
+          </wp:anchor>
+        </w:drawing>
+      </w:r>
+    </w:p>
+    <w:p/>
+    <w:p>
+      <w:pPr>
+        <w:tabs>
+          <w:tab w:val="left" w:pos="945"/>
+        </w:tabs>
         <w:jc w:val="center"/>
+      </w:pPr>
+      <w:r>
         <w:rPr>
           <w:i/>
-          <w:szCs w:val="24"/>
-        </w:rPr>
-      </w:pPr>
-    </w:p>
-    <w:p>
-      <w:pPr>
-        <w:rPr>
-          <w:color w:val="000000" w:themeColor="text1"/>
-          <w14:shadow w14:blurRad="38100" w14:dist="19050" w14:dir="2700000" w14:sx="100000" w14:sy="100000" w14:kx="0" w14:ky="0" w14:algn="tl">
-            <w14:schemeClr w14:val="dk1">
-              <w14:alpha w14:val="60000"/>
-            </w14:schemeClr>
-          </w14:shadow>
-          <w14:textOutline w14:w="0" w14:cap="flat" w14:cmpd="sng" w14:algn="ctr">
-            <w14:noFill/>
-            <w14:prstDash w14:val="solid"/>
-            <w14:round/>
-          </w14:textOutline>
-        </w:rPr>
-      </w:pPr>
-    </w:p>
+        </w:rPr>
+        <w:t>Figura 2.1: Esempi di valori per l’attributo Dates</w:t>
+      </w:r>
+    </w:p>
+    <w:p>
+      <w:pPr>
+        <w:tabs>
+          <w:tab w:val="left" w:pos="945"/>
+        </w:tabs>
+        <w:jc w:val="center"/>
+      </w:pPr>
+    </w:p>
+    <w:p>
+      <w:pPr>
+        <w:tabs>
+          <w:tab w:val="left" w:pos="945"/>
+        </w:tabs>
+        <w:jc w:val="center"/>
+      </w:pPr>
+    </w:p>
+    <w:p>
+      <w:pPr>
+        <w:tabs>
+          <w:tab w:val="left" w:pos="945"/>
+        </w:tabs>
+        <w:jc w:val="left"/>
+      </w:pPr>
+      <w:r>
+        <w:lastRenderedPageBreak/>
+        <w:t xml:space="preserve">Come si può notare dalla </w:t>
+      </w:r>
+      <w:r>
+        <w:rPr>
+          <w:i/>
+        </w:rPr>
+        <w:t>Figura 2.1</w:t>
+      </w:r>
+      <w:r>
+        <w:t xml:space="preserve"> i valori assunti da questo attributo sono molto specifici per il crimine in quanto la precisione del timestamp raggiunge il campo dei minuti. Inoltre grazie a Weka è stato possibile osservare come il numero di valori distinti nel training set per questo attributo è 389.257, numero che sfiora la metà del totale delle istanze. Abbiamo dunque pensato ad elaborare l’attributo </w:t>
+      </w:r>
+      <w:r>
+        <w:rPr>
+          <w:i/>
+        </w:rPr>
+        <w:t>Dates</w:t>
+      </w:r>
+      <w:r>
+        <w:t>, sostituendolo con attributi meno specifici che portassero maggiori informazioni in fase di addestramento.</w:t>
+      </w:r>
+      <w:r>
+        <w:t xml:space="preserve"> I seguenti paragrafi mostrano le soluzioni da noi adoperate.</w:t>
+      </w:r>
+    </w:p>
+    <w:p>
+      <w:pPr>
+        <w:tabs>
+          <w:tab w:val="left" w:pos="945"/>
+        </w:tabs>
+        <w:jc w:val="left"/>
+      </w:pPr>
+    </w:p>
+    <w:p>
+      <w:pPr>
+        <w:pStyle w:val="Titolo3"/>
+      </w:pPr>
+      <w:bookmarkStart w:id="8" w:name="_Toc446677405"/>
+      <w:r>
+        <w:t>2.2.1 – Scomposizione in Season e DailyRange</w:t>
+      </w:r>
+      <w:bookmarkEnd w:id="8"/>
+    </w:p>
+    <w:p>
+      <w:r>
+        <w:t xml:space="preserve">La prima soluzione è stata quella di ridurre drasticamente il numero di possibili valori per la data, sostituendo l’attributo </w:t>
+      </w:r>
+      <w:r>
+        <w:rPr>
+          <w:i/>
+        </w:rPr>
+        <w:t>Dates</w:t>
+      </w:r>
+      <w:r>
+        <w:t xml:space="preserve"> con i nuovi attributi </w:t>
+      </w:r>
+      <w:r>
+        <w:rPr>
+          <w:i/>
+        </w:rPr>
+        <w:t xml:space="preserve">Season </w:t>
+      </w:r>
+      <w:r>
+        <w:t xml:space="preserve">e </w:t>
+      </w:r>
+      <w:r>
+        <w:rPr>
+          <w:i/>
+        </w:rPr>
+        <w:t>DailyRange</w:t>
+      </w:r>
+      <w:r>
+        <w:t>, che rappresentano rispettivamente la stagione e la fascia giornaliera in cui è avvenuto il crimine. In particolare per quanto riguarda la stagione</w:t>
+      </w:r>
+      <w:r>
+        <w:t>, abbiamo elaborato il campo del mese del timestamp secondo questo schema approssimativo:</w:t>
+      </w:r>
+    </w:p>
+    <w:p>
+      <w:pPr>
+        <w:pStyle w:val="Paragrafoelenco"/>
+        <w:numPr>
+          <w:ilvl w:val="0"/>
+          <w:numId w:val="5"/>
+        </w:numPr>
+        <w:rPr>
+          <w:sz w:val="24"/>
+          <w:szCs w:val="24"/>
+        </w:rPr>
+      </w:pPr>
+      <w:r>
+        <w:rPr>
+          <w:sz w:val="24"/>
+          <w:szCs w:val="24"/>
+        </w:rPr>
+        <w:t>mesi 1-3: corrispondono alla stagione invernale (</w:t>
+      </w:r>
+      <w:r>
+        <w:rPr>
+          <w:i/>
+          <w:sz w:val="24"/>
+          <w:szCs w:val="24"/>
+        </w:rPr>
+        <w:t>Winter</w:t>
+      </w:r>
+      <w:r>
+        <w:rPr>
+          <w:sz w:val="24"/>
+          <w:szCs w:val="24"/>
+        </w:rPr>
+        <w:t>);</w:t>
+      </w:r>
+    </w:p>
+    <w:p>
+      <w:pPr>
+        <w:pStyle w:val="Paragrafoelenco"/>
+        <w:numPr>
+          <w:ilvl w:val="0"/>
+          <w:numId w:val="5"/>
+        </w:numPr>
+        <w:rPr>
+          <w:sz w:val="24"/>
+          <w:szCs w:val="24"/>
+        </w:rPr>
+      </w:pPr>
+      <w:r>
+        <w:rPr>
+          <w:sz w:val="24"/>
+          <w:szCs w:val="24"/>
+        </w:rPr>
+        <w:t>mesi 4-6: corrispondono alla stagione primaverile (</w:t>
+      </w:r>
+      <w:r>
+        <w:rPr>
+          <w:i/>
+          <w:sz w:val="24"/>
+          <w:szCs w:val="24"/>
+        </w:rPr>
+        <w:t>Spring</w:t>
+      </w:r>
+      <w:r>
+        <w:rPr>
+          <w:sz w:val="24"/>
+          <w:szCs w:val="24"/>
+        </w:rPr>
+        <w:t>);</w:t>
+      </w:r>
+    </w:p>
+    <w:p>
+      <w:pPr>
+        <w:pStyle w:val="Paragrafoelenco"/>
+        <w:numPr>
+          <w:ilvl w:val="0"/>
+          <w:numId w:val="5"/>
+        </w:numPr>
+        <w:rPr>
+          <w:sz w:val="24"/>
+          <w:szCs w:val="24"/>
+        </w:rPr>
+      </w:pPr>
+      <w:r>
+        <w:rPr>
+          <w:sz w:val="24"/>
+          <w:szCs w:val="24"/>
+        </w:rPr>
+        <w:t>mesi 7-9: corrispondono alla stagione estiva (</w:t>
+      </w:r>
+      <w:r>
+        <w:rPr>
+          <w:i/>
+          <w:sz w:val="24"/>
+          <w:szCs w:val="24"/>
+        </w:rPr>
+        <w:t>Summer</w:t>
+      </w:r>
+      <w:r>
+        <w:rPr>
+          <w:sz w:val="24"/>
+          <w:szCs w:val="24"/>
+        </w:rPr>
+        <w:t>);</w:t>
+      </w:r>
+    </w:p>
+    <w:p>
+      <w:pPr>
+        <w:pStyle w:val="Paragrafoelenco"/>
+        <w:numPr>
+          <w:ilvl w:val="0"/>
+          <w:numId w:val="5"/>
+        </w:numPr>
+        <w:rPr>
+          <w:sz w:val="24"/>
+          <w:szCs w:val="24"/>
+        </w:rPr>
+      </w:pPr>
+      <w:r>
+        <w:rPr>
+          <w:sz w:val="24"/>
+          <w:szCs w:val="24"/>
+        </w:rPr>
+        <w:t>mesi 10-12: corrispondono alla stagione autunnale (</w:t>
+      </w:r>
+      <w:r>
+        <w:rPr>
+          <w:i/>
+          <w:sz w:val="24"/>
+          <w:szCs w:val="24"/>
+        </w:rPr>
+        <w:t>Autumn</w:t>
+      </w:r>
+      <w:r>
+        <w:rPr>
+          <w:sz w:val="24"/>
+          <w:szCs w:val="24"/>
+        </w:rPr>
+        <w:t>).</w:t>
+      </w:r>
+      <w:r>
+        <w:rPr>
+          <w:sz w:val="24"/>
+          <w:szCs w:val="24"/>
+        </w:rPr>
+        <w:br/>
+      </w:r>
+    </w:p>
+    <w:p>
+      <w:pPr>
+        <w:rPr>
+          <w:szCs w:val="24"/>
+        </w:rPr>
+      </w:pPr>
+      <w:r>
+        <w:rPr>
+          <w:szCs w:val="24"/>
+        </w:rPr>
+        <w:t>Per quanto riguarda invece la fascia giornaliera, abbiamo preso in considerazione il campo dell’ora del timestamp, secondo le seguenti regole:</w:t>
+      </w:r>
+    </w:p>
+    <w:p>
+      <w:pPr>
+        <w:pStyle w:val="Paragrafoelenco"/>
+        <w:numPr>
+          <w:ilvl w:val="0"/>
+          <w:numId w:val="8"/>
+        </w:numPr>
+        <w:rPr>
+          <w:sz w:val="24"/>
+          <w:szCs w:val="24"/>
+        </w:rPr>
+      </w:pPr>
+      <w:r>
+        <w:rPr>
+          <w:sz w:val="24"/>
+          <w:szCs w:val="24"/>
+        </w:rPr>
+        <w:t>ore 6-12: corrispondono alla fascia mattutina (</w:t>
+      </w:r>
+      <w:r>
+        <w:rPr>
+          <w:i/>
+          <w:sz w:val="24"/>
+          <w:szCs w:val="24"/>
+        </w:rPr>
+        <w:t>Morning</w:t>
+      </w:r>
+      <w:r>
+        <w:rPr>
+          <w:sz w:val="24"/>
+          <w:szCs w:val="24"/>
+        </w:rPr>
+        <w:t>);</w:t>
+      </w:r>
+    </w:p>
+    <w:p>
+      <w:pPr>
+        <w:pStyle w:val="Paragrafoelenco"/>
+        <w:numPr>
+          <w:ilvl w:val="0"/>
+          <w:numId w:val="8"/>
+        </w:numPr>
+        <w:rPr>
+          <w:sz w:val="24"/>
+          <w:szCs w:val="24"/>
+        </w:rPr>
+      </w:pPr>
+      <w:r>
+        <w:rPr>
+          <w:sz w:val="24"/>
+          <w:szCs w:val="24"/>
+        </w:rPr>
+        <w:t>ore 12-18: corrispondono alla fascia pomeridiana (</w:t>
+      </w:r>
+      <w:r>
+        <w:rPr>
+          <w:i/>
+          <w:sz w:val="24"/>
+          <w:szCs w:val="24"/>
+        </w:rPr>
+        <w:t>Afternoon</w:t>
+      </w:r>
+      <w:r>
+        <w:rPr>
+          <w:sz w:val="24"/>
+          <w:szCs w:val="24"/>
+        </w:rPr>
+        <w:t>);</w:t>
+      </w:r>
+    </w:p>
+    <w:p>
+      <w:pPr>
+        <w:pStyle w:val="Paragrafoelenco"/>
+        <w:numPr>
+          <w:ilvl w:val="0"/>
+          <w:numId w:val="8"/>
+        </w:numPr>
+        <w:rPr>
+          <w:sz w:val="24"/>
+          <w:szCs w:val="24"/>
+        </w:rPr>
+      </w:pPr>
+      <w:r>
+        <w:rPr>
+          <w:sz w:val="24"/>
+          <w:szCs w:val="24"/>
+        </w:rPr>
+        <w:t>ore 18-24: corrispondono alla fascia serale (</w:t>
+      </w:r>
+      <w:r>
+        <w:rPr>
+          <w:i/>
+          <w:sz w:val="24"/>
+          <w:szCs w:val="24"/>
+        </w:rPr>
+        <w:t>Evening</w:t>
+      </w:r>
+      <w:r>
+        <w:rPr>
+          <w:sz w:val="24"/>
+          <w:szCs w:val="24"/>
+        </w:rPr>
+        <w:t>);</w:t>
+      </w:r>
+    </w:p>
+    <w:p>
+      <w:pPr>
+        <w:pStyle w:val="Paragrafoelenco"/>
+        <w:numPr>
+          <w:ilvl w:val="0"/>
+          <w:numId w:val="8"/>
+        </w:numPr>
+        <w:rPr>
+          <w:sz w:val="24"/>
+          <w:szCs w:val="24"/>
+        </w:rPr>
+      </w:pPr>
+      <w:r>
+        <w:rPr>
+          <w:sz w:val="24"/>
+          <w:szCs w:val="24"/>
+        </w:rPr>
+        <w:t>ore 0-6: corrispondono alla fascia notturna (</w:t>
+      </w:r>
+      <w:r>
+        <w:rPr>
+          <w:i/>
+          <w:sz w:val="24"/>
+          <w:szCs w:val="24"/>
+        </w:rPr>
+        <w:t>Night</w:t>
+      </w:r>
+      <w:r>
+        <w:rPr>
+          <w:sz w:val="24"/>
+          <w:szCs w:val="24"/>
+        </w:rPr>
+        <w:t>).</w:t>
+      </w:r>
+      <w:r>
+        <w:rPr>
+          <w:sz w:val="24"/>
+          <w:szCs w:val="24"/>
+        </w:rPr>
+        <w:br/>
+      </w:r>
+    </w:p>
+    <w:p>
+      <w:pPr>
+        <w:rPr>
+          <w:szCs w:val="24"/>
+        </w:rPr>
+      </w:pPr>
+      <w:r>
+        <w:rPr>
+          <w:szCs w:val="24"/>
+        </w:rPr>
+        <w:t xml:space="preserve">Come si può intuire il numero di possibili valori per la data è stato ridotto a </w:t>
+      </w:r>
+      <w:r>
+        <w:rPr>
+          <w:szCs w:val="24"/>
+        </w:rPr>
+        <w:t>16, ovvero il numero di combinazioni possibili tra i 4 valori della stagione e i 4 valori della fascia giornaliera.</w:t>
+      </w:r>
+    </w:p>
+    <w:p>
+      <w:pPr>
+        <w:rPr>
+          <w:szCs w:val="24"/>
+        </w:rPr>
+      </w:pPr>
+      <w:r>
+        <w:rPr>
+          <w:szCs w:val="24"/>
+        </w:rPr>
+        <w:t xml:space="preserve">In </w:t>
+      </w:r>
+      <w:r>
+        <w:rPr>
+          <w:i/>
+          <w:szCs w:val="24"/>
+        </w:rPr>
+        <w:t>Figura 2.2</w:t>
+      </w:r>
+      <w:r>
+        <w:rPr>
+          <w:szCs w:val="24"/>
+        </w:rPr>
+        <w:t xml:space="preserve"> riportiamo come esempio la </w:t>
+      </w:r>
+      <w:r>
+        <w:rPr>
+          <w:szCs w:val="24"/>
+        </w:rPr>
+        <w:t xml:space="preserve">suddetta </w:t>
+      </w:r>
+      <w:r>
+        <w:rPr>
+          <w:szCs w:val="24"/>
+        </w:rPr>
+        <w:t xml:space="preserve">scomposizione delle date di </w:t>
+      </w:r>
+      <w:r>
+        <w:rPr>
+          <w:i/>
+          <w:szCs w:val="24"/>
+        </w:rPr>
+        <w:t>Figura 2.1</w:t>
+      </w:r>
+      <w:r>
+        <w:rPr>
+          <w:szCs w:val="24"/>
+        </w:rPr>
+        <w:t>:</w:t>
+      </w:r>
+    </w:p>
+    <w:p>
+      <w:pPr>
+        <w:rPr>
+          <w:szCs w:val="24"/>
+        </w:rPr>
+      </w:pPr>
+    </w:p>
+    <w:p>
+      <w:pPr>
+        <w:rPr>
+          <w:szCs w:val="24"/>
+        </w:rPr>
+      </w:pPr>
+    </w:p>
+    <w:p>
+      <w:pPr>
+        <w:rPr>
+          <w:szCs w:val="24"/>
+        </w:rPr>
+      </w:pPr>
+      <w:r>
+        <w:rPr>
+          <w:noProof/>
+          <w:szCs w:val="24"/>
+          <w:lang w:eastAsia="it-IT"/>
+        </w:rPr>
+        <w:lastRenderedPageBreak/>
+        <w:drawing>
+          <wp:inline distT="0" distB="0" distL="0" distR="0" wp14:anchorId="49E2CE0C" wp14:editId="1D077ED3">
+            <wp:extent cx="6120130" cy="1159523"/>
+            <wp:effectExtent l="0" t="0" r="0" b="2540"/>
+            <wp:docPr id="6" name="Immagine 6" descr="C:\Users\Michele Masciale\Desktop\MLDM_SFCrime\Relazione\Figure\sdr_example.png"/>
+            <wp:cNvGraphicFramePr>
+              <a:graphicFrameLocks xmlns:a="http://schemas.openxmlformats.org/drawingml/2006/main" noChangeAspect="1"/>
+            </wp:cNvGraphicFramePr>
+            <a:graphic xmlns:a="http://schemas.openxmlformats.org/drawingml/2006/main">
+              <a:graphicData uri="http://schemas.openxmlformats.org/drawingml/2006/picture">
+                <pic:pic xmlns:pic="http://schemas.openxmlformats.org/drawingml/2006/picture">
+                  <pic:nvPicPr>
+                    <pic:cNvPr id="0" name="Picture 2" descr="C:\Users\Michele Masciale\Desktop\MLDM_SFCrime\Relazione\Figure\sdr_example.png"/>
+                    <pic:cNvPicPr>
+                      <a:picLocks noChangeAspect="1" noChangeArrowheads="1"/>
+                    </pic:cNvPicPr>
+                  </pic:nvPicPr>
+                  <pic:blipFill>
+                    <a:blip r:embed="rId15">
+                      <a:extLst>
+                        <a:ext uri="{28A0092B-C50C-407E-A947-70E740481C1C}">
+                          <a14:useLocalDpi xmlns:a14="http://schemas.microsoft.com/office/drawing/2010/main" val="0"/>
+                        </a:ext>
+                      </a:extLst>
+                    </a:blip>
+                    <a:srcRect/>
+                    <a:stretch>
+                      <a:fillRect/>
+                    </a:stretch>
+                  </pic:blipFill>
+                  <pic:spPr bwMode="auto">
+                    <a:xfrm>
+                      <a:off x="0" y="0"/>
+                      <a:ext cx="6120130" cy="1159523"/>
+                    </a:xfrm>
+                    <a:prstGeom prst="rect">
+                      <a:avLst/>
+                    </a:prstGeom>
+                    <a:noFill/>
+                    <a:ln>
+                      <a:noFill/>
+                    </a:ln>
+                  </pic:spPr>
+                </pic:pic>
+              </a:graphicData>
+            </a:graphic>
+          </wp:inline>
+        </w:drawing>
+      </w:r>
+    </w:p>
+    <w:p>
+      <w:pPr>
+        <w:jc w:val="center"/>
+        <w:rPr>
+          <w:i/>
+          <w:szCs w:val="24"/>
+        </w:rPr>
+      </w:pPr>
+      <w:r>
+        <w:rPr>
+          <w:i/>
+          <w:szCs w:val="24"/>
+        </w:rPr>
+        <w:t>Figura</w:t>
+      </w:r>
+      <w:r>
+        <w:rPr>
+          <w:i/>
+          <w:szCs w:val="24"/>
+        </w:rPr>
+        <w:t xml:space="preserve"> 2.2: Esempio di scomposizione in Season e DailyRange</w:t>
+      </w:r>
+    </w:p>
+    <w:p/>
+    <w:p>
+      <w:pPr>
+        <w:pStyle w:val="Titolo3"/>
+        <w:rPr>
+          <w:i/>
+        </w:rPr>
+      </w:pPr>
+      <w:bookmarkStart w:id="9" w:name="_Toc446677406"/>
+      <w:r>
+        <w:t xml:space="preserve">2.2.2 – Scomposizione in </w:t>
+      </w:r>
+      <w:r>
+        <w:rPr>
+          <w:i/>
+        </w:rPr>
+        <w:t>Year</w:t>
+      </w:r>
+      <w:r>
+        <w:t xml:space="preserve">, </w:t>
+      </w:r>
+      <w:r>
+        <w:rPr>
+          <w:i/>
+        </w:rPr>
+        <w:t>Month</w:t>
+      </w:r>
+      <w:r>
+        <w:t xml:space="preserve">, </w:t>
+      </w:r>
+      <w:r>
+        <w:rPr>
+          <w:i/>
+        </w:rPr>
+        <w:t>Day</w:t>
+      </w:r>
+      <w:r>
+        <w:rPr>
+          <w:i/>
+        </w:rPr>
+        <w:t>OfMonth</w:t>
+      </w:r>
+      <w:r>
+        <w:t xml:space="preserve">, </w:t>
+      </w:r>
+      <w:r>
+        <w:rPr>
+          <w:i/>
+        </w:rPr>
+        <w:t>Hour</w:t>
+      </w:r>
+      <w:r>
+        <w:t xml:space="preserve"> e </w:t>
+      </w:r>
+      <w:r>
+        <w:rPr>
+          <w:i/>
+        </w:rPr>
+        <w:t>Minute</w:t>
+      </w:r>
+      <w:bookmarkEnd w:id="9"/>
+    </w:p>
+    <w:p>
+      <w:r>
+        <w:t>La seconda soluzione è invece stata quella di sostituire la data con un attributo per ogni campo del timestamp a nostra disposizione (ad eccezione dei secondi in quanto sempre nulli).</w:t>
+      </w:r>
+      <w:r>
+        <w:t xml:space="preserve"> In questo caso</w:t>
+      </w:r>
+      <w:r>
+        <w:t xml:space="preserve"> il numero di possibili combinazioni dei valori dei nuovi attributi nel caso peggiore è 6.963.840, in quanto si hanno 13 valori diversi per l’anno, 12 per il mese, 31 per il giorno, 24 per l’ora e 60 per il minuto. Nono</w:t>
+      </w:r>
+      <w:r>
+        <w:t>stante ciò abbiamo pensato che per la fase di classificazione sarebbe stato</w:t>
+      </w:r>
+      <w:r>
+        <w:t xml:space="preserve"> </w:t>
+      </w:r>
+      <w:r>
+        <w:t xml:space="preserve">più opportuno </w:t>
+      </w:r>
+      <w:r>
+        <w:t>avere più attributi con meno valori disponibili per ognuno piuttosto che un solo at</w:t>
+      </w:r>
+      <w:r>
+        <w:t>tributo con moltissimi valori.</w:t>
+      </w:r>
+    </w:p>
+    <w:p>
+      <w:pPr>
+        <w:rPr>
+          <w:szCs w:val="24"/>
+        </w:rPr>
+      </w:pPr>
+      <w:r>
+        <w:rPr>
+          <w:szCs w:val="24"/>
+        </w:rPr>
+        <w:t xml:space="preserve">In </w:t>
+      </w:r>
+      <w:r>
+        <w:rPr>
+          <w:i/>
+          <w:szCs w:val="24"/>
+        </w:rPr>
+        <w:t>Figura 2.3</w:t>
+      </w:r>
+      <w:r>
+        <w:rPr>
+          <w:szCs w:val="24"/>
+        </w:rPr>
+        <w:t xml:space="preserve"> riportiamo come esempio la suddetta scomposizione delle date di </w:t>
+      </w:r>
+      <w:r>
+        <w:rPr>
+          <w:i/>
+          <w:szCs w:val="24"/>
+        </w:rPr>
+        <w:t>Figura 2.1</w:t>
+      </w:r>
+      <w:r>
+        <w:rPr>
+          <w:szCs w:val="24"/>
+        </w:rPr>
+        <w:t>:</w:t>
+      </w:r>
+    </w:p>
+    <w:p>
+      <w:pPr>
+        <w:rPr>
+          <w:szCs w:val="24"/>
+        </w:rPr>
+      </w:pPr>
+    </w:p>
+    <w:p>
+      <w:r>
+        <w:rPr>
+          <w:noProof/>
+          <w:lang w:eastAsia="it-IT"/>
+        </w:rPr>
+        <w:drawing>
+          <wp:inline distT="0" distB="0" distL="0" distR="0">
+            <wp:extent cx="6120130" cy="828825"/>
+            <wp:effectExtent l="0" t="0" r="0" b="9525"/>
+            <wp:docPr id="7" name="Immagine 7" descr="C:\Users\Michele Masciale\Desktop\MLDM_SFCrime\Relazione\Figure\YMDHm_example.png"/>
+            <wp:cNvGraphicFramePr>
+              <a:graphicFrameLocks xmlns:a="http://schemas.openxmlformats.org/drawingml/2006/main" noChangeAspect="1"/>
+            </wp:cNvGraphicFramePr>
+            <a:graphic xmlns:a="http://schemas.openxmlformats.org/drawingml/2006/main">
+              <a:graphicData uri="http://schemas.openxmlformats.org/drawingml/2006/picture">
+                <pic:pic xmlns:pic="http://schemas.openxmlformats.org/drawingml/2006/picture">
+                  <pic:nvPicPr>
+                    <pic:cNvPr id="0" name="Picture 3" descr="C:\Users\Michele Masciale\Desktop\MLDM_SFCrime\Relazione\Figure\YMDHm_example.png"/>
+                    <pic:cNvPicPr>
+                      <a:picLocks noChangeAspect="1" noChangeArrowheads="1"/>
+                    </pic:cNvPicPr>
+                  </pic:nvPicPr>
+                  <pic:blipFill>
+                    <a:blip r:embed="rId16">
+                      <a:extLst>
+                        <a:ext uri="{28A0092B-C50C-407E-A947-70E740481C1C}">
+                          <a14:useLocalDpi xmlns:a14="http://schemas.microsoft.com/office/drawing/2010/main" val="0"/>
+                        </a:ext>
+                      </a:extLst>
+                    </a:blip>
+                    <a:srcRect/>
+                    <a:stretch>
+                      <a:fillRect/>
+                    </a:stretch>
+                  </pic:blipFill>
+                  <pic:spPr bwMode="auto">
+                    <a:xfrm>
+                      <a:off x="0" y="0"/>
+                      <a:ext cx="6120130" cy="828825"/>
+                    </a:xfrm>
+                    <a:prstGeom prst="rect">
+                      <a:avLst/>
+                    </a:prstGeom>
+                    <a:noFill/>
+                    <a:ln>
+                      <a:noFill/>
+                    </a:ln>
+                  </pic:spPr>
+                </pic:pic>
+              </a:graphicData>
+            </a:graphic>
+          </wp:inline>
+        </w:drawing>
+      </w:r>
+    </w:p>
+    <w:p>
+      <w:pPr>
+        <w:jc w:val="center"/>
+        <w:rPr>
+          <w:i/>
+        </w:rPr>
+      </w:pPr>
+      <w:r>
+        <w:rPr>
+          <w:i/>
+        </w:rPr>
+        <w:t>Figura 2.3: Esempio di scomposizione in Year, Month, DayOfMonth, Hour e Minute</w:t>
+      </w:r>
+    </w:p>
+    <w:p>
+      <w:pPr>
+        <w:jc w:val="center"/>
+      </w:pPr>
+    </w:p>
+    <w:p>
+      <w:bookmarkStart w:id="10" w:name="_GoBack"/>
+      <w:bookmarkEnd w:id="10"/>
+    </w:p>
+    <w:p/>
+    <w:p/>
     <w:sectPr>
       <w:type w:val="continuous"/>
       <w:pgSz w:w="11906" w:h="16838"/>
@@ -2954,7 +4500,7 @@
 </file>
 
 <file path=word/endnotes.xml><?xml version="1.0" encoding="utf-8"?>
-<w:endnotes xmlns:wpc="http://schemas.microsoft.com/office/word/2010/wordprocessingCanvas" xmlns:cx="http://schemas.microsoft.com/office/drawing/2014/chartex" xmlns:cx1="http://schemas.microsoft.com/office/drawing/2015/9/8/chartex" xmlns:mc="http://schemas.openxmlformats.org/markup-compatibility/2006" xmlns:o="urn:schemas-microsoft-com:office:office" xmlns:r="http://schemas.openxmlformats.org/officeDocument/2006/relationships" xmlns:m="http://schemas.openxmlformats.org/officeDocument/2006/math" xmlns:v="urn:schemas-microsoft-com:vml" xmlns:wp14="http://schemas.microsoft.com/office/word/2010/wordprocessingDrawing" xmlns:wp="http://schemas.openxmlformats.org/drawingml/2006/wordprocessingDrawing" xmlns:w10="urn:schemas-microsoft-com:office:word" xmlns:w="http://schemas.openxmlformats.org/wordprocessingml/2006/main" xmlns:w14="http://schemas.microsoft.com/office/word/2010/wordml" xmlns:w15="http://schemas.microsoft.com/office/word/2012/wordml" xmlns:w16se="http://schemas.microsoft.com/office/word/2015/wordml/symex" xmlns:wpg="http://schemas.microsoft.com/office/word/2010/wordprocessingGroup" xmlns:wpi="http://schemas.microsoft.com/office/word/2010/wordprocessingInk" xmlns:wne="http://schemas.microsoft.com/office/word/2006/wordml" xmlns:wps="http://schemas.microsoft.com/office/word/2010/wordprocessingShape" mc:Ignorable="w14 w15 w16se wp14">
+<w:endnotes xmlns:wpc="http://schemas.microsoft.com/office/word/2010/wordprocessingCanvas" xmlns:cx="http://schemas.microsoft.com/office/drawing/2014/chartex" xmlns:cx1="http://schemas.microsoft.com/office/drawing/2015/9/8/chartex" xmlns:cx2="http://schemas.microsoft.com/office/drawing/2015/10/21/chartex" xmlns:mc="http://schemas.openxmlformats.org/markup-compatibility/2006" xmlns:o="urn:schemas-microsoft-com:office:office" xmlns:r="http://schemas.openxmlformats.org/officeDocument/2006/relationships" xmlns:m="http://schemas.openxmlformats.org/officeDocument/2006/math" xmlns:v="urn:schemas-microsoft-com:vml" xmlns:wp14="http://schemas.microsoft.com/office/word/2010/wordprocessingDrawing" xmlns:wp="http://schemas.openxmlformats.org/drawingml/2006/wordprocessingDrawing" xmlns:w10="urn:schemas-microsoft-com:office:word" xmlns:w="http://schemas.openxmlformats.org/wordprocessingml/2006/main" xmlns:w14="http://schemas.microsoft.com/office/word/2010/wordml" xmlns:w15="http://schemas.microsoft.com/office/word/2012/wordml" xmlns:w16se="http://schemas.microsoft.com/office/word/2015/wordml/symex" xmlns:wpg="http://schemas.microsoft.com/office/word/2010/wordprocessingGroup" xmlns:wpi="http://schemas.microsoft.com/office/word/2010/wordprocessingInk" xmlns:wne="http://schemas.microsoft.com/office/word/2006/wordml" xmlns:wps="http://schemas.microsoft.com/office/word/2010/wordprocessingShape" mc:Ignorable="w14 w15 w16se wp14">
   <w:endnote w:type="separator" w:id="-1">
     <w:p>
       <w:pPr>
@@ -2979,7 +4525,7 @@
 </file>
 
 <file path=word/footer1.xml><?xml version="1.0" encoding="utf-8"?>
-<w:ftr xmlns:wpc="http://schemas.microsoft.com/office/word/2010/wordprocessingCanvas" xmlns:cx="http://schemas.microsoft.com/office/drawing/2014/chartex" xmlns:cx1="http://schemas.microsoft.com/office/drawing/2015/9/8/chartex" xmlns:mc="http://schemas.openxmlformats.org/markup-compatibility/2006" xmlns:o="urn:schemas-microsoft-com:office:office" xmlns:r="http://schemas.openxmlformats.org/officeDocument/2006/relationships" xmlns:m="http://schemas.openxmlformats.org/officeDocument/2006/math" xmlns:v="urn:schemas-microsoft-com:vml" xmlns:wp14="http://schemas.microsoft.com/office/word/2010/wordprocessingDrawing" xmlns:wp="http://schemas.openxmlformats.org/drawingml/2006/wordprocessingDrawing" xmlns:w10="urn:schemas-microsoft-com:office:word" xmlns:w="http://schemas.openxmlformats.org/wordprocessingml/2006/main" xmlns:w14="http://schemas.microsoft.com/office/word/2010/wordml" xmlns:w15="http://schemas.microsoft.com/office/word/2012/wordml" xmlns:w16se="http://schemas.microsoft.com/office/word/2015/wordml/symex" xmlns:wpg="http://schemas.microsoft.com/office/word/2010/wordprocessingGroup" xmlns:wpi="http://schemas.microsoft.com/office/word/2010/wordprocessingInk" xmlns:wne="http://schemas.microsoft.com/office/word/2006/wordml" xmlns:wps="http://schemas.microsoft.com/office/word/2010/wordprocessingShape" mc:Ignorable="w14 w15 w16se wp14">
+<w:ftr xmlns:wpc="http://schemas.microsoft.com/office/word/2010/wordprocessingCanvas" xmlns:cx="http://schemas.microsoft.com/office/drawing/2014/chartex" xmlns:cx1="http://schemas.microsoft.com/office/drawing/2015/9/8/chartex" xmlns:cx2="http://schemas.microsoft.com/office/drawing/2015/10/21/chartex" xmlns:mc="http://schemas.openxmlformats.org/markup-compatibility/2006" xmlns:o="urn:schemas-microsoft-com:office:office" xmlns:r="http://schemas.openxmlformats.org/officeDocument/2006/relationships" xmlns:m="http://schemas.openxmlformats.org/officeDocument/2006/math" xmlns:v="urn:schemas-microsoft-com:vml" xmlns:wp14="http://schemas.microsoft.com/office/word/2010/wordprocessingDrawing" xmlns:wp="http://schemas.openxmlformats.org/drawingml/2006/wordprocessingDrawing" xmlns:w10="urn:schemas-microsoft-com:office:word" xmlns:w="http://schemas.openxmlformats.org/wordprocessingml/2006/main" xmlns:w14="http://schemas.microsoft.com/office/word/2010/wordml" xmlns:w15="http://schemas.microsoft.com/office/word/2012/wordml" xmlns:w16se="http://schemas.microsoft.com/office/word/2015/wordml/symex" xmlns:wpg="http://schemas.microsoft.com/office/word/2010/wordprocessingGroup" xmlns:wpi="http://schemas.microsoft.com/office/word/2010/wordprocessingInk" xmlns:wne="http://schemas.microsoft.com/office/word/2006/wordml" xmlns:wps="http://schemas.microsoft.com/office/word/2010/wordprocessingShape" mc:Ignorable="w14 w15 w16se wp14">
   <w:sdt>
     <w:sdtPr>
       <w:id w:val="-522314220"/>
@@ -3008,7 +4554,7 @@
           <w:rPr>
             <w:noProof/>
           </w:rPr>
-          <w:t>2</w:t>
+          <w:t>5</w:t>
         </w:r>
         <w:r>
           <w:fldChar w:fldCharType="end"/>
@@ -3025,7 +4571,7 @@
 </file>
 
 <file path=word/footnotes.xml><?xml version="1.0" encoding="utf-8"?>
-<w:footnotes xmlns:wpc="http://schemas.microsoft.com/office/word/2010/wordprocessingCanvas" xmlns:cx="http://schemas.microsoft.com/office/drawing/2014/chartex" xmlns:cx1="http://schemas.microsoft.com/office/drawing/2015/9/8/chartex" xmlns:mc="http://schemas.openxmlformats.org/markup-compatibility/2006" xmlns:o="urn:schemas-microsoft-com:office:office" xmlns:r="http://schemas.openxmlformats.org/officeDocument/2006/relationships" xmlns:m="http://schemas.openxmlformats.org/officeDocument/2006/math" xmlns:v="urn:schemas-microsoft-com:vml" xmlns:wp14="http://schemas.microsoft.com/office/word/2010/wordprocessingDrawing" xmlns:wp="http://schemas.openxmlformats.org/drawingml/2006/wordprocessingDrawing" xmlns:w10="urn:schemas-microsoft-com:office:word" xmlns:w="http://schemas.openxmlformats.org/wordprocessingml/2006/main" xmlns:w14="http://schemas.microsoft.com/office/word/2010/wordml" xmlns:w15="http://schemas.microsoft.com/office/word/2012/wordml" xmlns:w16se="http://schemas.microsoft.com/office/word/2015/wordml/symex" xmlns:wpg="http://schemas.microsoft.com/office/word/2010/wordprocessingGroup" xmlns:wpi="http://schemas.microsoft.com/office/word/2010/wordprocessingInk" xmlns:wne="http://schemas.microsoft.com/office/word/2006/wordml" xmlns:wps="http://schemas.microsoft.com/office/word/2010/wordprocessingShape" mc:Ignorable="w14 w15 w16se wp14">
+<w:footnotes xmlns:wpc="http://schemas.microsoft.com/office/word/2010/wordprocessingCanvas" xmlns:cx="http://schemas.microsoft.com/office/drawing/2014/chartex" xmlns:cx1="http://schemas.microsoft.com/office/drawing/2015/9/8/chartex" xmlns:cx2="http://schemas.microsoft.com/office/drawing/2015/10/21/chartex" xmlns:mc="http://schemas.openxmlformats.org/markup-compatibility/2006" xmlns:o="urn:schemas-microsoft-com:office:office" xmlns:r="http://schemas.openxmlformats.org/officeDocument/2006/relationships" xmlns:m="http://schemas.openxmlformats.org/officeDocument/2006/math" xmlns:v="urn:schemas-microsoft-com:vml" xmlns:wp14="http://schemas.microsoft.com/office/word/2010/wordprocessingDrawing" xmlns:wp="http://schemas.openxmlformats.org/drawingml/2006/wordprocessingDrawing" xmlns:w10="urn:schemas-microsoft-com:office:word" xmlns:w="http://schemas.openxmlformats.org/wordprocessingml/2006/main" xmlns:w14="http://schemas.microsoft.com/office/word/2010/wordml" xmlns:w15="http://schemas.microsoft.com/office/word/2012/wordml" xmlns:w16se="http://schemas.microsoft.com/office/word/2015/wordml/symex" xmlns:wpg="http://schemas.microsoft.com/office/word/2010/wordprocessingGroup" xmlns:wpi="http://schemas.microsoft.com/office/word/2010/wordprocessingInk" xmlns:wne="http://schemas.microsoft.com/office/word/2006/wordml" xmlns:wps="http://schemas.microsoft.com/office/word/2010/wordprocessingShape" mc:Ignorable="w14 w15 w16se wp14">
   <w:footnote w:type="separator" w:id="-1">
     <w:p>
       <w:pPr>
@@ -3050,7 +4596,7 @@
 </file>
 
 <file path=word/numbering.xml><?xml version="1.0" encoding="utf-8"?>
-<w:numbering xmlns:wpc="http://schemas.microsoft.com/office/word/2010/wordprocessingCanvas" xmlns:cx="http://schemas.microsoft.com/office/drawing/2014/chartex" xmlns:cx1="http://schemas.microsoft.com/office/drawing/2015/9/8/chartex" xmlns:mc="http://schemas.openxmlformats.org/markup-compatibility/2006" xmlns:o="urn:schemas-microsoft-com:office:office" xmlns:r="http://schemas.openxmlformats.org/officeDocument/2006/relationships" xmlns:m="http://schemas.openxmlformats.org/officeDocument/2006/math" xmlns:v="urn:schemas-microsoft-com:vml" xmlns:wp14="http://schemas.microsoft.com/office/word/2010/wordprocessingDrawing" xmlns:wp="http://schemas.openxmlformats.org/drawingml/2006/wordprocessingDrawing" xmlns:w10="urn:schemas-microsoft-com:office:word" xmlns:w="http://schemas.openxmlformats.org/wordprocessingml/2006/main" xmlns:w14="http://schemas.microsoft.com/office/word/2010/wordml" xmlns:w15="http://schemas.microsoft.com/office/word/2012/wordml" xmlns:w16se="http://schemas.microsoft.com/office/word/2015/wordml/symex" xmlns:wpg="http://schemas.microsoft.com/office/word/2010/wordprocessingGroup" xmlns:wpi="http://schemas.microsoft.com/office/word/2010/wordprocessingInk" xmlns:wne="http://schemas.microsoft.com/office/word/2006/wordml" xmlns:wps="http://schemas.microsoft.com/office/word/2010/wordprocessingShape" mc:Ignorable="w14 w15 w16se wp14">
+<w:numbering xmlns:wpc="http://schemas.microsoft.com/office/word/2010/wordprocessingCanvas" xmlns:cx="http://schemas.microsoft.com/office/drawing/2014/chartex" xmlns:cx1="http://schemas.microsoft.com/office/drawing/2015/9/8/chartex" xmlns:cx2="http://schemas.microsoft.com/office/drawing/2015/10/21/chartex" xmlns:mc="http://schemas.openxmlformats.org/markup-compatibility/2006" xmlns:o="urn:schemas-microsoft-com:office:office" xmlns:r="http://schemas.openxmlformats.org/officeDocument/2006/relationships" xmlns:m="http://schemas.openxmlformats.org/officeDocument/2006/math" xmlns:v="urn:schemas-microsoft-com:vml" xmlns:wp14="http://schemas.microsoft.com/office/word/2010/wordprocessingDrawing" xmlns:wp="http://schemas.openxmlformats.org/drawingml/2006/wordprocessingDrawing" xmlns:w10="urn:schemas-microsoft-com:office:word" xmlns:w="http://schemas.openxmlformats.org/wordprocessingml/2006/main" xmlns:w14="http://schemas.microsoft.com/office/word/2010/wordml" xmlns:w15="http://schemas.microsoft.com/office/word/2012/wordml" xmlns:w16se="http://schemas.microsoft.com/office/word/2015/wordml/symex" xmlns:wpg="http://schemas.microsoft.com/office/word/2010/wordprocessingGroup" xmlns:wpi="http://schemas.microsoft.com/office/word/2010/wordprocessingInk" xmlns:wne="http://schemas.microsoft.com/office/word/2006/wordml" xmlns:wps="http://schemas.microsoft.com/office/word/2010/wordprocessingShape" mc:Ignorable="w14 w15 w16se wp14">
   <w:abstractNum w:abstractNumId="0" w15:restartNumberingAfterBreak="0">
     <w:nsid w:val="068C5170"/>
     <w:multiLevelType w:val="hybridMultilevel"/>
@@ -3165,9 +4711,9 @@
     </w:lvl>
   </w:abstractNum>
   <w:abstractNum w:abstractNumId="1" w15:restartNumberingAfterBreak="0">
-    <w:nsid w:val="339C205D"/>
+    <w:nsid w:val="271A46CA"/>
     <w:multiLevelType w:val="hybridMultilevel"/>
-    <w:tmpl w:val="A6A0D974"/>
+    <w:tmpl w:val="F5B839EE"/>
     <w:lvl w:ilvl="0" w:tplc="04100001">
       <w:start w:val="1"/>
       <w:numFmt w:val="bullet"/>
@@ -3278,6 +4824,119 @@
     </w:lvl>
   </w:abstractNum>
   <w:abstractNum w:abstractNumId="2" w15:restartNumberingAfterBreak="0">
+    <w:nsid w:val="339C205D"/>
+    <w:multiLevelType w:val="hybridMultilevel"/>
+    <w:tmpl w:val="A6A0D974"/>
+    <w:lvl w:ilvl="0" w:tplc="04100001">
+      <w:start w:val="1"/>
+      <w:numFmt w:val="bullet"/>
+      <w:lvlText w:val=""/>
+      <w:lvlJc w:val="left"/>
+      <w:pPr>
+        <w:ind w:left="720" w:hanging="360"/>
+      </w:pPr>
+      <w:rPr>
+        <w:rFonts w:ascii="Symbol" w:hAnsi="Symbol" w:hint="default"/>
+      </w:rPr>
+    </w:lvl>
+    <w:lvl w:ilvl="1" w:tplc="04100003" w:tentative="1">
+      <w:start w:val="1"/>
+      <w:numFmt w:val="bullet"/>
+      <w:lvlText w:val="o"/>
+      <w:lvlJc w:val="left"/>
+      <w:pPr>
+        <w:ind w:left="1440" w:hanging="360"/>
+      </w:pPr>
+      <w:rPr>
+        <w:rFonts w:ascii="Courier New" w:hAnsi="Courier New" w:cs="Courier New" w:hint="default"/>
+      </w:rPr>
+    </w:lvl>
+    <w:lvl w:ilvl="2" w:tplc="04100005" w:tentative="1">
+      <w:start w:val="1"/>
+      <w:numFmt w:val="bullet"/>
+      <w:lvlText w:val=""/>
+      <w:lvlJc w:val="left"/>
+      <w:pPr>
+        <w:ind w:left="2160" w:hanging="360"/>
+      </w:pPr>
+      <w:rPr>
+        <w:rFonts w:ascii="Wingdings" w:hAnsi="Wingdings" w:hint="default"/>
+      </w:rPr>
+    </w:lvl>
+    <w:lvl w:ilvl="3" w:tplc="04100001" w:tentative="1">
+      <w:start w:val="1"/>
+      <w:numFmt w:val="bullet"/>
+      <w:lvlText w:val=""/>
+      <w:lvlJc w:val="left"/>
+      <w:pPr>
+        <w:ind w:left="2880" w:hanging="360"/>
+      </w:pPr>
+      <w:rPr>
+        <w:rFonts w:ascii="Symbol" w:hAnsi="Symbol" w:hint="default"/>
+      </w:rPr>
+    </w:lvl>
+    <w:lvl w:ilvl="4" w:tplc="04100003" w:tentative="1">
+      <w:start w:val="1"/>
+      <w:numFmt w:val="bullet"/>
+      <w:lvlText w:val="o"/>
+      <w:lvlJc w:val="left"/>
+      <w:pPr>
+        <w:ind w:left="3600" w:hanging="360"/>
+      </w:pPr>
+      <w:rPr>
+        <w:rFonts w:ascii="Courier New" w:hAnsi="Courier New" w:cs="Courier New" w:hint="default"/>
+      </w:rPr>
+    </w:lvl>
+    <w:lvl w:ilvl="5" w:tplc="04100005" w:tentative="1">
+      <w:start w:val="1"/>
+      <w:numFmt w:val="bullet"/>
+      <w:lvlText w:val=""/>
+      <w:lvlJc w:val="left"/>
+      <w:pPr>
+        <w:ind w:left="4320" w:hanging="360"/>
+      </w:pPr>
+      <w:rPr>
+        <w:rFonts w:ascii="Wingdings" w:hAnsi="Wingdings" w:hint="default"/>
+      </w:rPr>
+    </w:lvl>
+    <w:lvl w:ilvl="6" w:tplc="04100001" w:tentative="1">
+      <w:start w:val="1"/>
+      <w:numFmt w:val="bullet"/>
+      <w:lvlText w:val=""/>
+      <w:lvlJc w:val="left"/>
+      <w:pPr>
+        <w:ind w:left="5040" w:hanging="360"/>
+      </w:pPr>
+      <w:rPr>
+        <w:rFonts w:ascii="Symbol" w:hAnsi="Symbol" w:hint="default"/>
+      </w:rPr>
+    </w:lvl>
+    <w:lvl w:ilvl="7" w:tplc="04100003" w:tentative="1">
+      <w:start w:val="1"/>
+      <w:numFmt w:val="bullet"/>
+      <w:lvlText w:val="o"/>
+      <w:lvlJc w:val="left"/>
+      <w:pPr>
+        <w:ind w:left="5760" w:hanging="360"/>
+      </w:pPr>
+      <w:rPr>
+        <w:rFonts w:ascii="Courier New" w:hAnsi="Courier New" w:cs="Courier New" w:hint="default"/>
+      </w:rPr>
+    </w:lvl>
+    <w:lvl w:ilvl="8" w:tplc="04100005" w:tentative="1">
+      <w:start w:val="1"/>
+      <w:numFmt w:val="bullet"/>
+      <w:lvlText w:val=""/>
+      <w:lvlJc w:val="left"/>
+      <w:pPr>
+        <w:ind w:left="6480" w:hanging="360"/>
+      </w:pPr>
+      <w:rPr>
+        <w:rFonts w:ascii="Wingdings" w:hAnsi="Wingdings" w:hint="default"/>
+      </w:rPr>
+    </w:lvl>
+  </w:abstractNum>
+  <w:abstractNum w:abstractNumId="3" w15:restartNumberingAfterBreak="0">
     <w:nsid w:val="55932C80"/>
     <w:multiLevelType w:val="hybridMultilevel"/>
     <w:tmpl w:val="AFC0CAA8"/>
@@ -3363,14 +5022,481 @@
       </w:pPr>
     </w:lvl>
   </w:abstractNum>
+  <w:abstractNum w:abstractNumId="4" w15:restartNumberingAfterBreak="0">
+    <w:nsid w:val="5EE53529"/>
+    <w:multiLevelType w:val="hybridMultilevel"/>
+    <w:tmpl w:val="69A41D3A"/>
+    <w:lvl w:ilvl="0" w:tplc="04100001">
+      <w:start w:val="1"/>
+      <w:numFmt w:val="bullet"/>
+      <w:lvlText w:val=""/>
+      <w:lvlJc w:val="left"/>
+      <w:pPr>
+        <w:ind w:left="1080" w:hanging="360"/>
+      </w:pPr>
+      <w:rPr>
+        <w:rFonts w:ascii="Symbol" w:hAnsi="Symbol" w:hint="default"/>
+      </w:rPr>
+    </w:lvl>
+    <w:lvl w:ilvl="1" w:tplc="04100003" w:tentative="1">
+      <w:start w:val="1"/>
+      <w:numFmt w:val="bullet"/>
+      <w:lvlText w:val="o"/>
+      <w:lvlJc w:val="left"/>
+      <w:pPr>
+        <w:ind w:left="1800" w:hanging="360"/>
+      </w:pPr>
+      <w:rPr>
+        <w:rFonts w:ascii="Courier New" w:hAnsi="Courier New" w:cs="Courier New" w:hint="default"/>
+      </w:rPr>
+    </w:lvl>
+    <w:lvl w:ilvl="2" w:tplc="04100005" w:tentative="1">
+      <w:start w:val="1"/>
+      <w:numFmt w:val="bullet"/>
+      <w:lvlText w:val=""/>
+      <w:lvlJc w:val="left"/>
+      <w:pPr>
+        <w:ind w:left="2520" w:hanging="360"/>
+      </w:pPr>
+      <w:rPr>
+        <w:rFonts w:ascii="Wingdings" w:hAnsi="Wingdings" w:hint="default"/>
+      </w:rPr>
+    </w:lvl>
+    <w:lvl w:ilvl="3" w:tplc="04100001" w:tentative="1">
+      <w:start w:val="1"/>
+      <w:numFmt w:val="bullet"/>
+      <w:lvlText w:val=""/>
+      <w:lvlJc w:val="left"/>
+      <w:pPr>
+        <w:ind w:left="3240" w:hanging="360"/>
+      </w:pPr>
+      <w:rPr>
+        <w:rFonts w:ascii="Symbol" w:hAnsi="Symbol" w:hint="default"/>
+      </w:rPr>
+    </w:lvl>
+    <w:lvl w:ilvl="4" w:tplc="04100003" w:tentative="1">
+      <w:start w:val="1"/>
+      <w:numFmt w:val="bullet"/>
+      <w:lvlText w:val="o"/>
+      <w:lvlJc w:val="left"/>
+      <w:pPr>
+        <w:ind w:left="3960" w:hanging="360"/>
+      </w:pPr>
+      <w:rPr>
+        <w:rFonts w:ascii="Courier New" w:hAnsi="Courier New" w:cs="Courier New" w:hint="default"/>
+      </w:rPr>
+    </w:lvl>
+    <w:lvl w:ilvl="5" w:tplc="04100005" w:tentative="1">
+      <w:start w:val="1"/>
+      <w:numFmt w:val="bullet"/>
+      <w:lvlText w:val=""/>
+      <w:lvlJc w:val="left"/>
+      <w:pPr>
+        <w:ind w:left="4680" w:hanging="360"/>
+      </w:pPr>
+      <w:rPr>
+        <w:rFonts w:ascii="Wingdings" w:hAnsi="Wingdings" w:hint="default"/>
+      </w:rPr>
+    </w:lvl>
+    <w:lvl w:ilvl="6" w:tplc="04100001" w:tentative="1">
+      <w:start w:val="1"/>
+      <w:numFmt w:val="bullet"/>
+      <w:lvlText w:val=""/>
+      <w:lvlJc w:val="left"/>
+      <w:pPr>
+        <w:ind w:left="5400" w:hanging="360"/>
+      </w:pPr>
+      <w:rPr>
+        <w:rFonts w:ascii="Symbol" w:hAnsi="Symbol" w:hint="default"/>
+      </w:rPr>
+    </w:lvl>
+    <w:lvl w:ilvl="7" w:tplc="04100003" w:tentative="1">
+      <w:start w:val="1"/>
+      <w:numFmt w:val="bullet"/>
+      <w:lvlText w:val="o"/>
+      <w:lvlJc w:val="left"/>
+      <w:pPr>
+        <w:ind w:left="6120" w:hanging="360"/>
+      </w:pPr>
+      <w:rPr>
+        <w:rFonts w:ascii="Courier New" w:hAnsi="Courier New" w:cs="Courier New" w:hint="default"/>
+      </w:rPr>
+    </w:lvl>
+    <w:lvl w:ilvl="8" w:tplc="04100005" w:tentative="1">
+      <w:start w:val="1"/>
+      <w:numFmt w:val="bullet"/>
+      <w:lvlText w:val=""/>
+      <w:lvlJc w:val="left"/>
+      <w:pPr>
+        <w:ind w:left="6840" w:hanging="360"/>
+      </w:pPr>
+      <w:rPr>
+        <w:rFonts w:ascii="Wingdings" w:hAnsi="Wingdings" w:hint="default"/>
+      </w:rPr>
+    </w:lvl>
+  </w:abstractNum>
+  <w:abstractNum w:abstractNumId="5" w15:restartNumberingAfterBreak="0">
+    <w:nsid w:val="5FEF180A"/>
+    <w:multiLevelType w:val="hybridMultilevel"/>
+    <w:tmpl w:val="C7186B8E"/>
+    <w:lvl w:ilvl="0" w:tplc="04100001">
+      <w:start w:val="1"/>
+      <w:numFmt w:val="bullet"/>
+      <w:lvlText w:val=""/>
+      <w:lvlJc w:val="left"/>
+      <w:pPr>
+        <w:ind w:left="720" w:hanging="360"/>
+      </w:pPr>
+      <w:rPr>
+        <w:rFonts w:ascii="Symbol" w:hAnsi="Symbol" w:hint="default"/>
+      </w:rPr>
+    </w:lvl>
+    <w:lvl w:ilvl="1" w:tplc="04100003" w:tentative="1">
+      <w:start w:val="1"/>
+      <w:numFmt w:val="bullet"/>
+      <w:lvlText w:val="o"/>
+      <w:lvlJc w:val="left"/>
+      <w:pPr>
+        <w:ind w:left="1440" w:hanging="360"/>
+      </w:pPr>
+      <w:rPr>
+        <w:rFonts w:ascii="Courier New" w:hAnsi="Courier New" w:cs="Courier New" w:hint="default"/>
+      </w:rPr>
+    </w:lvl>
+    <w:lvl w:ilvl="2" w:tplc="04100005" w:tentative="1">
+      <w:start w:val="1"/>
+      <w:numFmt w:val="bullet"/>
+      <w:lvlText w:val=""/>
+      <w:lvlJc w:val="left"/>
+      <w:pPr>
+        <w:ind w:left="2160" w:hanging="360"/>
+      </w:pPr>
+      <w:rPr>
+        <w:rFonts w:ascii="Wingdings" w:hAnsi="Wingdings" w:hint="default"/>
+      </w:rPr>
+    </w:lvl>
+    <w:lvl w:ilvl="3" w:tplc="04100001" w:tentative="1">
+      <w:start w:val="1"/>
+      <w:numFmt w:val="bullet"/>
+      <w:lvlText w:val=""/>
+      <w:lvlJc w:val="left"/>
+      <w:pPr>
+        <w:ind w:left="2880" w:hanging="360"/>
+      </w:pPr>
+      <w:rPr>
+        <w:rFonts w:ascii="Symbol" w:hAnsi="Symbol" w:hint="default"/>
+      </w:rPr>
+    </w:lvl>
+    <w:lvl w:ilvl="4" w:tplc="04100003" w:tentative="1">
+      <w:start w:val="1"/>
+      <w:numFmt w:val="bullet"/>
+      <w:lvlText w:val="o"/>
+      <w:lvlJc w:val="left"/>
+      <w:pPr>
+        <w:ind w:left="3600" w:hanging="360"/>
+      </w:pPr>
+      <w:rPr>
+        <w:rFonts w:ascii="Courier New" w:hAnsi="Courier New" w:cs="Courier New" w:hint="default"/>
+      </w:rPr>
+    </w:lvl>
+    <w:lvl w:ilvl="5" w:tplc="04100005" w:tentative="1">
+      <w:start w:val="1"/>
+      <w:numFmt w:val="bullet"/>
+      <w:lvlText w:val=""/>
+      <w:lvlJc w:val="left"/>
+      <w:pPr>
+        <w:ind w:left="4320" w:hanging="360"/>
+      </w:pPr>
+      <w:rPr>
+        <w:rFonts w:ascii="Wingdings" w:hAnsi="Wingdings" w:hint="default"/>
+      </w:rPr>
+    </w:lvl>
+    <w:lvl w:ilvl="6" w:tplc="04100001" w:tentative="1">
+      <w:start w:val="1"/>
+      <w:numFmt w:val="bullet"/>
+      <w:lvlText w:val=""/>
+      <w:lvlJc w:val="left"/>
+      <w:pPr>
+        <w:ind w:left="5040" w:hanging="360"/>
+      </w:pPr>
+      <w:rPr>
+        <w:rFonts w:ascii="Symbol" w:hAnsi="Symbol" w:hint="default"/>
+      </w:rPr>
+    </w:lvl>
+    <w:lvl w:ilvl="7" w:tplc="04100003" w:tentative="1">
+      <w:start w:val="1"/>
+      <w:numFmt w:val="bullet"/>
+      <w:lvlText w:val="o"/>
+      <w:lvlJc w:val="left"/>
+      <w:pPr>
+        <w:ind w:left="5760" w:hanging="360"/>
+      </w:pPr>
+      <w:rPr>
+        <w:rFonts w:ascii="Courier New" w:hAnsi="Courier New" w:cs="Courier New" w:hint="default"/>
+      </w:rPr>
+    </w:lvl>
+    <w:lvl w:ilvl="8" w:tplc="04100005" w:tentative="1">
+      <w:start w:val="1"/>
+      <w:numFmt w:val="bullet"/>
+      <w:lvlText w:val=""/>
+      <w:lvlJc w:val="left"/>
+      <w:pPr>
+        <w:ind w:left="6480" w:hanging="360"/>
+      </w:pPr>
+      <w:rPr>
+        <w:rFonts w:ascii="Wingdings" w:hAnsi="Wingdings" w:hint="default"/>
+      </w:rPr>
+    </w:lvl>
+  </w:abstractNum>
+  <w:abstractNum w:abstractNumId="6" w15:restartNumberingAfterBreak="0">
+    <w:nsid w:val="6773740B"/>
+    <w:multiLevelType w:val="hybridMultilevel"/>
+    <w:tmpl w:val="465E08B0"/>
+    <w:lvl w:ilvl="0" w:tplc="04100001">
+      <w:start w:val="1"/>
+      <w:numFmt w:val="bullet"/>
+      <w:lvlText w:val=""/>
+      <w:lvlJc w:val="left"/>
+      <w:pPr>
+        <w:ind w:left="360" w:hanging="360"/>
+      </w:pPr>
+      <w:rPr>
+        <w:rFonts w:ascii="Symbol" w:hAnsi="Symbol" w:hint="default"/>
+      </w:rPr>
+    </w:lvl>
+    <w:lvl w:ilvl="1" w:tplc="04100003" w:tentative="1">
+      <w:start w:val="1"/>
+      <w:numFmt w:val="bullet"/>
+      <w:lvlText w:val="o"/>
+      <w:lvlJc w:val="left"/>
+      <w:pPr>
+        <w:ind w:left="1080" w:hanging="360"/>
+      </w:pPr>
+      <w:rPr>
+        <w:rFonts w:ascii="Courier New" w:hAnsi="Courier New" w:cs="Courier New" w:hint="default"/>
+      </w:rPr>
+    </w:lvl>
+    <w:lvl w:ilvl="2" w:tplc="04100005" w:tentative="1">
+      <w:start w:val="1"/>
+      <w:numFmt w:val="bullet"/>
+      <w:lvlText w:val=""/>
+      <w:lvlJc w:val="left"/>
+      <w:pPr>
+        <w:ind w:left="1800" w:hanging="360"/>
+      </w:pPr>
+      <w:rPr>
+        <w:rFonts w:ascii="Wingdings" w:hAnsi="Wingdings" w:hint="default"/>
+      </w:rPr>
+    </w:lvl>
+    <w:lvl w:ilvl="3" w:tplc="04100001" w:tentative="1">
+      <w:start w:val="1"/>
+      <w:numFmt w:val="bullet"/>
+      <w:lvlText w:val=""/>
+      <w:lvlJc w:val="left"/>
+      <w:pPr>
+        <w:ind w:left="2520" w:hanging="360"/>
+      </w:pPr>
+      <w:rPr>
+        <w:rFonts w:ascii="Symbol" w:hAnsi="Symbol" w:hint="default"/>
+      </w:rPr>
+    </w:lvl>
+    <w:lvl w:ilvl="4" w:tplc="04100003" w:tentative="1">
+      <w:start w:val="1"/>
+      <w:numFmt w:val="bullet"/>
+      <w:lvlText w:val="o"/>
+      <w:lvlJc w:val="left"/>
+      <w:pPr>
+        <w:ind w:left="3240" w:hanging="360"/>
+      </w:pPr>
+      <w:rPr>
+        <w:rFonts w:ascii="Courier New" w:hAnsi="Courier New" w:cs="Courier New" w:hint="default"/>
+      </w:rPr>
+    </w:lvl>
+    <w:lvl w:ilvl="5" w:tplc="04100005" w:tentative="1">
+      <w:start w:val="1"/>
+      <w:numFmt w:val="bullet"/>
+      <w:lvlText w:val=""/>
+      <w:lvlJc w:val="left"/>
+      <w:pPr>
+        <w:ind w:left="3960" w:hanging="360"/>
+      </w:pPr>
+      <w:rPr>
+        <w:rFonts w:ascii="Wingdings" w:hAnsi="Wingdings" w:hint="default"/>
+      </w:rPr>
+    </w:lvl>
+    <w:lvl w:ilvl="6" w:tplc="04100001" w:tentative="1">
+      <w:start w:val="1"/>
+      <w:numFmt w:val="bullet"/>
+      <w:lvlText w:val=""/>
+      <w:lvlJc w:val="left"/>
+      <w:pPr>
+        <w:ind w:left="4680" w:hanging="360"/>
+      </w:pPr>
+      <w:rPr>
+        <w:rFonts w:ascii="Symbol" w:hAnsi="Symbol" w:hint="default"/>
+      </w:rPr>
+    </w:lvl>
+    <w:lvl w:ilvl="7" w:tplc="04100003" w:tentative="1">
+      <w:start w:val="1"/>
+      <w:numFmt w:val="bullet"/>
+      <w:lvlText w:val="o"/>
+      <w:lvlJc w:val="left"/>
+      <w:pPr>
+        <w:ind w:left="5400" w:hanging="360"/>
+      </w:pPr>
+      <w:rPr>
+        <w:rFonts w:ascii="Courier New" w:hAnsi="Courier New" w:cs="Courier New" w:hint="default"/>
+      </w:rPr>
+    </w:lvl>
+    <w:lvl w:ilvl="8" w:tplc="04100005" w:tentative="1">
+      <w:start w:val="1"/>
+      <w:numFmt w:val="bullet"/>
+      <w:lvlText w:val=""/>
+      <w:lvlJc w:val="left"/>
+      <w:pPr>
+        <w:ind w:left="6120" w:hanging="360"/>
+      </w:pPr>
+      <w:rPr>
+        <w:rFonts w:ascii="Wingdings" w:hAnsi="Wingdings" w:hint="default"/>
+      </w:rPr>
+    </w:lvl>
+  </w:abstractNum>
+  <w:abstractNum w:abstractNumId="7" w15:restartNumberingAfterBreak="0">
+    <w:nsid w:val="691C28A9"/>
+    <w:multiLevelType w:val="hybridMultilevel"/>
+    <w:tmpl w:val="08BC9850"/>
+    <w:lvl w:ilvl="0" w:tplc="04100001">
+      <w:start w:val="1"/>
+      <w:numFmt w:val="bullet"/>
+      <w:lvlText w:val=""/>
+      <w:lvlJc w:val="left"/>
+      <w:pPr>
+        <w:ind w:left="720" w:hanging="360"/>
+      </w:pPr>
+      <w:rPr>
+        <w:rFonts w:ascii="Symbol" w:hAnsi="Symbol" w:hint="default"/>
+      </w:rPr>
+    </w:lvl>
+    <w:lvl w:ilvl="1" w:tplc="04100003" w:tentative="1">
+      <w:start w:val="1"/>
+      <w:numFmt w:val="bullet"/>
+      <w:lvlText w:val="o"/>
+      <w:lvlJc w:val="left"/>
+      <w:pPr>
+        <w:ind w:left="1440" w:hanging="360"/>
+      </w:pPr>
+      <w:rPr>
+        <w:rFonts w:ascii="Courier New" w:hAnsi="Courier New" w:cs="Courier New" w:hint="default"/>
+      </w:rPr>
+    </w:lvl>
+    <w:lvl w:ilvl="2" w:tplc="04100005" w:tentative="1">
+      <w:start w:val="1"/>
+      <w:numFmt w:val="bullet"/>
+      <w:lvlText w:val=""/>
+      <w:lvlJc w:val="left"/>
+      <w:pPr>
+        <w:ind w:left="2160" w:hanging="360"/>
+      </w:pPr>
+      <w:rPr>
+        <w:rFonts w:ascii="Wingdings" w:hAnsi="Wingdings" w:hint="default"/>
+      </w:rPr>
+    </w:lvl>
+    <w:lvl w:ilvl="3" w:tplc="04100001" w:tentative="1">
+      <w:start w:val="1"/>
+      <w:numFmt w:val="bullet"/>
+      <w:lvlText w:val=""/>
+      <w:lvlJc w:val="left"/>
+      <w:pPr>
+        <w:ind w:left="2880" w:hanging="360"/>
+      </w:pPr>
+      <w:rPr>
+        <w:rFonts w:ascii="Symbol" w:hAnsi="Symbol" w:hint="default"/>
+      </w:rPr>
+    </w:lvl>
+    <w:lvl w:ilvl="4" w:tplc="04100003" w:tentative="1">
+      <w:start w:val="1"/>
+      <w:numFmt w:val="bullet"/>
+      <w:lvlText w:val="o"/>
+      <w:lvlJc w:val="left"/>
+      <w:pPr>
+        <w:ind w:left="3600" w:hanging="360"/>
+      </w:pPr>
+      <w:rPr>
+        <w:rFonts w:ascii="Courier New" w:hAnsi="Courier New" w:cs="Courier New" w:hint="default"/>
+      </w:rPr>
+    </w:lvl>
+    <w:lvl w:ilvl="5" w:tplc="04100005" w:tentative="1">
+      <w:start w:val="1"/>
+      <w:numFmt w:val="bullet"/>
+      <w:lvlText w:val=""/>
+      <w:lvlJc w:val="left"/>
+      <w:pPr>
+        <w:ind w:left="4320" w:hanging="360"/>
+      </w:pPr>
+      <w:rPr>
+        <w:rFonts w:ascii="Wingdings" w:hAnsi="Wingdings" w:hint="default"/>
+      </w:rPr>
+    </w:lvl>
+    <w:lvl w:ilvl="6" w:tplc="04100001" w:tentative="1">
+      <w:start w:val="1"/>
+      <w:numFmt w:val="bullet"/>
+      <w:lvlText w:val=""/>
+      <w:lvlJc w:val="left"/>
+      <w:pPr>
+        <w:ind w:left="5040" w:hanging="360"/>
+      </w:pPr>
+      <w:rPr>
+        <w:rFonts w:ascii="Symbol" w:hAnsi="Symbol" w:hint="default"/>
+      </w:rPr>
+    </w:lvl>
+    <w:lvl w:ilvl="7" w:tplc="04100003" w:tentative="1">
+      <w:start w:val="1"/>
+      <w:numFmt w:val="bullet"/>
+      <w:lvlText w:val="o"/>
+      <w:lvlJc w:val="left"/>
+      <w:pPr>
+        <w:ind w:left="5760" w:hanging="360"/>
+      </w:pPr>
+      <w:rPr>
+        <w:rFonts w:ascii="Courier New" w:hAnsi="Courier New" w:cs="Courier New" w:hint="default"/>
+      </w:rPr>
+    </w:lvl>
+    <w:lvl w:ilvl="8" w:tplc="04100005" w:tentative="1">
+      <w:start w:val="1"/>
+      <w:numFmt w:val="bullet"/>
+      <w:lvlText w:val=""/>
+      <w:lvlJc w:val="left"/>
+      <w:pPr>
+        <w:ind w:left="6480" w:hanging="360"/>
+      </w:pPr>
+      <w:rPr>
+        <w:rFonts w:ascii="Wingdings" w:hAnsi="Wingdings" w:hint="default"/>
+      </w:rPr>
+    </w:lvl>
+  </w:abstractNum>
   <w:num w:numId="1">
-    <w:abstractNumId w:val="2"/>
+    <w:abstractNumId w:val="3"/>
   </w:num>
   <w:num w:numId="2">
     <w:abstractNumId w:val="0"/>
   </w:num>
   <w:num w:numId="3">
+    <w:abstractNumId w:val="2"/>
+  </w:num>
+  <w:num w:numId="4">
     <w:abstractNumId w:val="1"/>
+  </w:num>
+  <w:num w:numId="5">
+    <w:abstractNumId w:val="5"/>
+  </w:num>
+  <w:num w:numId="6">
+    <w:abstractNumId w:val="6"/>
+  </w:num>
+  <w:num w:numId="7">
+    <w:abstractNumId w:val="4"/>
+  </w:num>
+  <w:num w:numId="8">
+    <w:abstractNumId w:val="7"/>
   </w:num>
 </w:numbering>
 </file>
@@ -3392,7 +5518,7 @@
       </w:pPr>
     </w:pPrDefault>
   </w:docDefaults>
-  <w:latentStyles w:defLockedState="0" w:defUIPriority="99" w:defSemiHidden="0" w:defUnhideWhenUsed="0" w:defQFormat="0" w:count="371">
+  <w:latentStyles w:defLockedState="0" w:defUIPriority="99" w:defSemiHidden="0" w:defUnhideWhenUsed="0" w:defQFormat="0" w:count="372">
     <w:lsdException w:name="Normal" w:uiPriority="0" w:qFormat="1"/>
     <w:lsdException w:name="heading 1" w:uiPriority="9" w:qFormat="1"/>
     <w:lsdException w:name="heading 2" w:semiHidden="1" w:uiPriority="9" w:unhideWhenUsed="1" w:qFormat="1"/>
@@ -3498,7 +5624,6 @@
     <w:lsdException w:name="HTML Sample" w:semiHidden="1" w:unhideWhenUsed="1"/>
     <w:lsdException w:name="HTML Typewriter" w:semiHidden="1" w:unhideWhenUsed="1"/>
     <w:lsdException w:name="HTML Variable" w:semiHidden="1" w:unhideWhenUsed="1"/>
-    <w:lsdException w:name="Normal Table" w:semiHidden="1" w:unhideWhenUsed="1"/>
     <w:lsdException w:name="annotation subject" w:semiHidden="1" w:unhideWhenUsed="1"/>
     <w:lsdException w:name="No List" w:semiHidden="1" w:unhideWhenUsed="1"/>
     <w:lsdException w:name="Outline List 1" w:semiHidden="1" w:unhideWhenUsed="1"/>
@@ -3545,10 +5670,8 @@
     <w:lsdException w:name="Table Subtle 2" w:semiHidden="1" w:unhideWhenUsed="1"/>
     <w:lsdException w:name="Table Web 1" w:semiHidden="1" w:unhideWhenUsed="1"/>
     <w:lsdException w:name="Table Web 2" w:semiHidden="1" w:unhideWhenUsed="1"/>
-    <w:lsdException w:name="Table Web 3" w:semiHidden="1" w:unhideWhenUsed="1"/>
     <w:lsdException w:name="Balloon Text" w:semiHidden="1" w:unhideWhenUsed="1"/>
     <w:lsdException w:name="Table Grid" w:uiPriority="59"/>
-    <w:lsdException w:name="Table Theme" w:semiHidden="1" w:unhideWhenUsed="1"/>
     <w:lsdException w:name="Placeholder Text" w:semiHidden="1"/>
     <w:lsdException w:name="No Spacing" w:uiPriority="1" w:qFormat="1"/>
     <w:lsdException w:name="Light Shading" w:uiPriority="60"/>
@@ -3764,11 +5887,12 @@
     <w:lsdException w:name="List Table 5 Dark Accent 6" w:uiPriority="50"/>
     <w:lsdException w:name="List Table 6 Colorful Accent 6" w:uiPriority="51"/>
     <w:lsdException w:name="List Table 7 Colorful Accent 6" w:uiPriority="52"/>
+    <w:lsdException w:name="Mention" w:semiHidden="1" w:unhideWhenUsed="1"/>
   </w:latentStyles>
   <w:style w:type="paragraph" w:default="1" w:styleId="Normale">
     <w:name w:val="Normal"/>
     <w:qFormat/>
-    <w:rsid w:val="00FC1080"/>
+    <w:rsid w:val="00561A5D"/>
     <w:pPr>
       <w:spacing w:after="0" w:line="360" w:lineRule="auto"/>
       <w:jc w:val="both"/>
@@ -4589,7 +6713,7 @@
 </file>
 
 <file path=word/glossary/document.xml><?xml version="1.0" encoding="utf-8"?>
-<w:glossaryDocument xmlns:wpc="http://schemas.microsoft.com/office/word/2010/wordprocessingCanvas" xmlns:cx="http://schemas.microsoft.com/office/drawing/2014/chartex" xmlns:cx1="http://schemas.microsoft.com/office/drawing/2015/9/8/chartex" xmlns:mc="http://schemas.openxmlformats.org/markup-compatibility/2006" xmlns:o="urn:schemas-microsoft-com:office:office" xmlns:r="http://schemas.openxmlformats.org/officeDocument/2006/relationships" xmlns:m="http://schemas.openxmlformats.org/officeDocument/2006/math" xmlns:v="urn:schemas-microsoft-com:vml" xmlns:wp14="http://schemas.microsoft.com/office/word/2010/wordprocessingDrawing" xmlns:wp="http://schemas.openxmlformats.org/drawingml/2006/wordprocessingDrawing" xmlns:w10="urn:schemas-microsoft-com:office:word" xmlns:w="http://schemas.openxmlformats.org/wordprocessingml/2006/main" xmlns:w14="http://schemas.microsoft.com/office/word/2010/wordml" xmlns:w15="http://schemas.microsoft.com/office/word/2012/wordml" xmlns:w16se="http://schemas.microsoft.com/office/word/2015/wordml/symex" xmlns:wpg="http://schemas.microsoft.com/office/word/2010/wordprocessingGroup" xmlns:wpi="http://schemas.microsoft.com/office/word/2010/wordprocessingInk" xmlns:wne="http://schemas.microsoft.com/office/word/2006/wordml" xmlns:wps="http://schemas.microsoft.com/office/word/2010/wordprocessingShape" mc:Ignorable="w14 w15 w16se wp14">
+<w:glossaryDocument xmlns:wpc="http://schemas.microsoft.com/office/word/2010/wordprocessingCanvas" xmlns:cx="http://schemas.microsoft.com/office/drawing/2014/chartex" xmlns:cx1="http://schemas.microsoft.com/office/drawing/2015/9/8/chartex" xmlns:cx2="http://schemas.microsoft.com/office/drawing/2015/10/21/chartex" xmlns:mc="http://schemas.openxmlformats.org/markup-compatibility/2006" xmlns:o="urn:schemas-microsoft-com:office:office" xmlns:r="http://schemas.openxmlformats.org/officeDocument/2006/relationships" xmlns:m="http://schemas.openxmlformats.org/officeDocument/2006/math" xmlns:v="urn:schemas-microsoft-com:vml" xmlns:wp14="http://schemas.microsoft.com/office/word/2010/wordprocessingDrawing" xmlns:wp="http://schemas.openxmlformats.org/drawingml/2006/wordprocessingDrawing" xmlns:w10="urn:schemas-microsoft-com:office:word" xmlns:w="http://schemas.openxmlformats.org/wordprocessingml/2006/main" xmlns:w14="http://schemas.microsoft.com/office/word/2010/wordml" xmlns:w15="http://schemas.microsoft.com/office/word/2012/wordml" xmlns:w16se="http://schemas.microsoft.com/office/word/2015/wordml/symex" xmlns:wpg="http://schemas.microsoft.com/office/word/2010/wordprocessingGroup" xmlns:wpi="http://schemas.microsoft.com/office/word/2010/wordprocessingInk" xmlns:wne="http://schemas.microsoft.com/office/word/2006/wordml" xmlns:wps="http://schemas.microsoft.com/office/word/2010/wordprocessingShape" mc:Ignorable="w14 w15 w16se wp14">
   <w:docParts>
     <w:docPart>
       <w:docPartPr>
@@ -4735,6 +6859,7 @@
     <w:rsid w:val="00774D6F"/>
     <w:rsid w:val="009E2DF9"/>
     <w:rsid w:val="009F6695"/>
+    <w:rsid w:val="00A414D5"/>
     <w:rsid w:val="00F65339"/>
   </w:rsids>
   <m:mathPr>
@@ -4775,7 +6900,7 @@
       </w:pPr>
     </w:pPrDefault>
   </w:docDefaults>
-  <w:latentStyles w:defLockedState="0" w:defUIPriority="99" w:defSemiHidden="0" w:defUnhideWhenUsed="0" w:defQFormat="0" w:count="371">
+  <w:latentStyles w:defLockedState="0" w:defUIPriority="99" w:defSemiHidden="0" w:defUnhideWhenUsed="0" w:defQFormat="0" w:count="372">
     <w:lsdException w:name="Normal" w:uiPriority="0" w:qFormat="1"/>
     <w:lsdException w:name="heading 1" w:uiPriority="9" w:qFormat="1"/>
     <w:lsdException w:name="heading 2" w:semiHidden="1" w:uiPriority="9" w:unhideWhenUsed="1" w:qFormat="1"/>
@@ -4881,7 +7006,6 @@
     <w:lsdException w:name="HTML Sample" w:semiHidden="1" w:unhideWhenUsed="1"/>
     <w:lsdException w:name="HTML Typewriter" w:semiHidden="1" w:unhideWhenUsed="1"/>
     <w:lsdException w:name="HTML Variable" w:semiHidden="1" w:unhideWhenUsed="1"/>
-    <w:lsdException w:name="Normal Table" w:semiHidden="1" w:unhideWhenUsed="1"/>
     <w:lsdException w:name="annotation subject" w:semiHidden="1" w:unhideWhenUsed="1"/>
     <w:lsdException w:name="No List" w:semiHidden="1" w:unhideWhenUsed="1"/>
     <w:lsdException w:name="Outline List 1" w:semiHidden="1" w:unhideWhenUsed="1"/>
@@ -4928,10 +7052,8 @@
     <w:lsdException w:name="Table Subtle 2" w:semiHidden="1" w:unhideWhenUsed="1"/>
     <w:lsdException w:name="Table Web 1" w:semiHidden="1" w:unhideWhenUsed="1"/>
     <w:lsdException w:name="Table Web 2" w:semiHidden="1" w:unhideWhenUsed="1"/>
-    <w:lsdException w:name="Table Web 3" w:semiHidden="1" w:unhideWhenUsed="1"/>
     <w:lsdException w:name="Balloon Text" w:semiHidden="1" w:unhideWhenUsed="1"/>
     <w:lsdException w:name="Table Grid" w:uiPriority="39"/>
-    <w:lsdException w:name="Table Theme" w:semiHidden="1" w:unhideWhenUsed="1"/>
     <w:lsdException w:name="Placeholder Text" w:semiHidden="1"/>
     <w:lsdException w:name="No Spacing" w:uiPriority="1" w:qFormat="1"/>
     <w:lsdException w:name="Light Shading" w:uiPriority="60"/>
@@ -5147,6 +7269,7 @@
     <w:lsdException w:name="List Table 5 Dark Accent 6" w:uiPriority="50"/>
     <w:lsdException w:name="List Table 6 Colorful Accent 6" w:uiPriority="51"/>
     <w:lsdException w:name="List Table 7 Colorful Accent 6" w:uiPriority="52"/>
+    <w:lsdException w:name="Mention" w:semiHidden="1" w:unhideWhenUsed="1"/>
   </w:latentStyles>
   <w:style w:type="paragraph" w:default="1" w:styleId="Normale">
     <w:name w:val="Normal"/>
@@ -5463,7 +7586,7 @@
 </file>
 
 <file path=customXml/itemProps1.xml><?xml version="1.0" encoding="utf-8"?>
-<ds:datastoreItem xmlns:ds="http://schemas.openxmlformats.org/officeDocument/2006/customXml" ds:itemID="{E6807909-441F-49ED-9D3B-8A32034C0CF1}">
+<ds:datastoreItem xmlns:ds="http://schemas.openxmlformats.org/officeDocument/2006/customXml" ds:itemID="{3380C020-4F40-4D73-AE11-CD25E9144FC1}">
   <ds:schemaRefs>
     <ds:schemaRef ds:uri="http://schemas.openxmlformats.org/officeDocument/2006/bibliography"/>
   </ds:schemaRefs>

</xml_diff>

<commit_message>
Add processing address explanation in txt
</commit_message>
<xml_diff>
--- a/Relazione/Relazione.docx
+++ b/Relazione/Relazione.docx
@@ -3727,7 +3727,15 @@
         <w:t>Figura 2.1</w:t>
       </w:r>
       <w:r>
-        <w:t xml:space="preserve"> i valori assunti da questo attributo sono molto specifici per il crimine in quanto la precisione del timestamp raggiunge il campo dei minuti. Inoltre grazie a Weka è stato possibile osservare come il numero di valori distinti nel training set per questo attributo è 389.257, numero che sfiora la metà del totale delle istanze. Abbiamo dunque pensato ad elaborare l’attributo </w:t>
+        <w:t xml:space="preserve"> i valori assunti da questo attributo sono molto specifici per il crimine in quanto la precisione del timestamp raggiunge il campo dei minuti. Inoltre grazie a Weka è stato possibile osservare come il numero di valori distinti nel training set per questo attributo è 389.257, numero che sfiora la metà del totale delle is</w:t>
+      </w:r>
+      <w:r>
+        <w:t>tanze. Abbiamo dunque pensato di</w:t>
+      </w:r>
+      <w:bookmarkStart w:id="8" w:name="_GoBack"/>
+      <w:bookmarkEnd w:id="8"/>
+      <w:r>
+        <w:t xml:space="preserve"> elaborare l’attributo </w:t>
       </w:r>
       <w:r>
         <w:rPr>
@@ -3754,11 +3762,11 @@
       <w:pPr>
         <w:pStyle w:val="Titolo3"/>
       </w:pPr>
-      <w:bookmarkStart w:id="8" w:name="_Toc446677405"/>
+      <w:bookmarkStart w:id="9" w:name="_Toc446677405"/>
       <w:r>
         <w:t>2.2.1 – Scomposizione in Season e DailyRange</w:t>
       </w:r>
-      <w:bookmarkEnd w:id="8"/>
+      <w:bookmarkEnd w:id="9"/>
     </w:p>
     <w:p>
       <w:r>
@@ -4280,7 +4288,7 @@
           <w:i/>
         </w:rPr>
       </w:pPr>
-      <w:bookmarkStart w:id="9" w:name="_Toc446677406"/>
+      <w:bookmarkStart w:id="10" w:name="_Toc446677406"/>
       <w:r>
         <w:t xml:space="preserve">2.2.2 – Scomposizione in </w:t>
       </w:r>
@@ -4332,7 +4340,7 @@
         </w:rPr>
         <w:t>Minute</w:t>
       </w:r>
-      <w:bookmarkEnd w:id="9"/>
+      <w:bookmarkEnd w:id="10"/>
     </w:p>
     <w:p>
       <w:r>
@@ -4670,10 +4678,7 @@
         <w:t>Address</w:t>
       </w:r>
     </w:p>
-    <w:p>
-      <w:bookmarkStart w:id="10" w:name="_GoBack"/>
-      <w:bookmarkEnd w:id="10"/>
-    </w:p>
+    <w:p/>
     <w:p/>
     <w:sectPr>
       <w:type w:val="continuous"/>
@@ -7046,6 +7051,7 @@
     <w:rsidRoot w:val="009F6695"/>
     <w:rsid w:val="00395F6C"/>
     <w:rsid w:val="003D05E4"/>
+    <w:rsid w:val="005C1E26"/>
     <w:rsid w:val="00765487"/>
     <w:rsid w:val="00774D6F"/>
     <w:rsid w:val="008E287F"/>
@@ -7781,7 +7787,7 @@
 </file>
 
 <file path=customXml/itemProps1.xml><?xml version="1.0" encoding="utf-8"?>
-<ds:datastoreItem xmlns:ds="http://schemas.openxmlformats.org/officeDocument/2006/customXml" ds:itemID="{0FC51A1F-0C3F-4DC6-A769-A5CDC4AE44FC}">
+<ds:datastoreItem xmlns:ds="http://schemas.openxmlformats.org/officeDocument/2006/customXml" ds:itemID="{054D5559-41E3-4756-A398-404FF715B9D0}">
   <ds:schemaRefs>
     <ds:schemaRef ds:uri="http://schemas.openxmlformats.org/officeDocument/2006/bibliography"/>
   </ds:schemaRefs>

</xml_diff>

<commit_message>
Update Relazione & Presentazione
</commit_message>
<xml_diff>
--- a/Relazione/Relazione.docx
+++ b/Relazione/Relazione.docx
@@ -193,7 +193,7 @@
                     <w14:round/>
                   </w14:textOutline>
                 </w:rPr>
-                <w:t>ELABORATO DI MACHINE LEARNING &amp; DATA MINING</w:t>
+                <w:t>SAN FRANCISCO CRIME CLASSIFICATION</w:t>
               </w:r>
             </w:p>
           </w:sdtContent>
@@ -262,7 +262,7 @@
                     <w14:round/>
                   </w14:textOutline>
                 </w:rPr>
-                <w:t>CLASSIFICAZIONE DEI TIPI DI CRIMINE DI SAN FRANCISCO</w:t>
+                <w:t>ELABORATO DI MACHINE LEARNING &amp; DATA MINING</w:t>
               </w:r>
             </w:p>
           </w:sdtContent>
@@ -1727,7 +1727,7 @@
         <w:pStyle w:val="Titolo1"/>
       </w:pPr>
       <w:bookmarkStart w:id="0" w:name="_Toc447966607"/>
-      <w:bookmarkStart w:id="1" w:name="_Toc448243690"/>
+      <w:bookmarkStart w:id="1" w:name="_Toc448823068"/>
       <w:r>
         <w:lastRenderedPageBreak/>
         <w:t>indice dei contenuti</w:t>
@@ -1780,7 +1780,7 @@
           <w:r>
             <w:fldChar w:fldCharType="separate"/>
           </w:r>
-          <w:hyperlink w:anchor="_Toc448243690" w:history="1">
+          <w:hyperlink w:anchor="_Toc448823068" w:history="1">
             <w:r>
               <w:rPr>
                 <w:rStyle w:val="Collegamentoipertestuale"/>
@@ -1803,7 +1803,7 @@
               <w:rPr>
                 <w:webHidden/>
               </w:rPr>
-              <w:instrText xml:space="preserve"> PAGEREF _Toc448243690 \h </w:instrText>
+              <w:instrText xml:space="preserve"> PAGEREF _Toc448823068 \h </w:instrText>
             </w:r>
             <w:r>
               <w:rPr>
@@ -1842,7 +1842,7 @@
               <w:lang w:eastAsia="it-IT"/>
             </w:rPr>
           </w:pPr>
-          <w:hyperlink w:anchor="_Toc448243691" w:history="1">
+          <w:hyperlink w:anchor="_Toc448823069" w:history="1">
             <w:r>
               <w:rPr>
                 <w:rStyle w:val="Collegamentoipertestuale"/>
@@ -1865,7 +1865,7 @@
               <w:rPr>
                 <w:webHidden/>
               </w:rPr>
-              <w:instrText xml:space="preserve"> PAGEREF _Toc448243691 \h </w:instrText>
+              <w:instrText xml:space="preserve"> PAGEREF _Toc448823069 \h </w:instrText>
             </w:r>
             <w:r>
               <w:rPr>
@@ -1901,7 +1901,7 @@
               <w:lang w:eastAsia="it-IT"/>
             </w:rPr>
           </w:pPr>
-          <w:hyperlink w:anchor="_Toc448243692" w:history="1">
+          <w:hyperlink w:anchor="_Toc448823070" w:history="1">
             <w:r>
               <w:rPr>
                 <w:rStyle w:val="Collegamentoipertestuale"/>
@@ -1924,7 +1924,7 @@
               <w:rPr>
                 <w:webHidden/>
               </w:rPr>
-              <w:instrText xml:space="preserve"> PAGEREF _Toc448243692 \h </w:instrText>
+              <w:instrText xml:space="preserve"> PAGEREF _Toc448823070 \h </w:instrText>
             </w:r>
             <w:r>
               <w:rPr>
@@ -1960,7 +1960,7 @@
               <w:lang w:eastAsia="it-IT"/>
             </w:rPr>
           </w:pPr>
-          <w:hyperlink w:anchor="_Toc448243693" w:history="1">
+          <w:hyperlink w:anchor="_Toc448823071" w:history="1">
             <w:r>
               <w:rPr>
                 <w:rStyle w:val="Collegamentoipertestuale"/>
@@ -1983,7 +1983,7 @@
               <w:rPr>
                 <w:webHidden/>
               </w:rPr>
-              <w:instrText xml:space="preserve"> PAGEREF _Toc448243693 \h </w:instrText>
+              <w:instrText xml:space="preserve"> PAGEREF _Toc448823071 \h </w:instrText>
             </w:r>
             <w:r>
               <w:rPr>
@@ -2019,7 +2019,7 @@
               <w:lang w:eastAsia="it-IT"/>
             </w:rPr>
           </w:pPr>
-          <w:hyperlink w:anchor="_Toc448243694" w:history="1">
+          <w:hyperlink w:anchor="_Toc448823072" w:history="1">
             <w:r>
               <w:rPr>
                 <w:rStyle w:val="Collegamentoipertestuale"/>
@@ -2042,7 +2042,7 @@
               <w:rPr>
                 <w:webHidden/>
               </w:rPr>
-              <w:instrText xml:space="preserve"> PAGEREF _Toc448243694 \h </w:instrText>
+              <w:instrText xml:space="preserve"> PAGEREF _Toc448823072 \h </w:instrText>
             </w:r>
             <w:r>
               <w:rPr>
@@ -2059,7 +2059,7 @@
               <w:rPr>
                 <w:webHidden/>
               </w:rPr>
-              <w:t>2</w:t>
+              <w:t>3</w:t>
             </w:r>
             <w:r>
               <w:rPr>
@@ -2081,7 +2081,7 @@
               <w:lang w:eastAsia="it-IT"/>
             </w:rPr>
           </w:pPr>
-          <w:hyperlink w:anchor="_Toc448243695" w:history="1">
+          <w:hyperlink w:anchor="_Toc448823073" w:history="1">
             <w:r>
               <w:rPr>
                 <w:rStyle w:val="Collegamentoipertestuale"/>
@@ -2104,7 +2104,7 @@
               <w:rPr>
                 <w:webHidden/>
               </w:rPr>
-              <w:instrText xml:space="preserve"> PAGEREF _Toc448243695 \h </w:instrText>
+              <w:instrText xml:space="preserve"> PAGEREF _Toc448823073 \h </w:instrText>
             </w:r>
             <w:r>
               <w:rPr>
@@ -2140,7 +2140,7 @@
               <w:lang w:eastAsia="it-IT"/>
             </w:rPr>
           </w:pPr>
-          <w:hyperlink w:anchor="_Toc448243696" w:history="1">
+          <w:hyperlink w:anchor="_Toc448823074" w:history="1">
             <w:r>
               <w:rPr>
                 <w:rStyle w:val="Collegamentoipertestuale"/>
@@ -2163,7 +2163,7 @@
               <w:rPr>
                 <w:webHidden/>
               </w:rPr>
-              <w:instrText xml:space="preserve"> PAGEREF _Toc448243696 \h </w:instrText>
+              <w:instrText xml:space="preserve"> PAGEREF _Toc448823074 \h </w:instrText>
             </w:r>
             <w:r>
               <w:rPr>
@@ -2199,12 +2199,24 @@
               <w:lang w:eastAsia="it-IT"/>
             </w:rPr>
           </w:pPr>
-          <w:hyperlink w:anchor="_Toc448243697" w:history="1">
+          <w:hyperlink w:anchor="_Toc448823075" w:history="1">
             <w:r>
               <w:rPr>
                 <w:rStyle w:val="Collegamentoipertestuale"/>
               </w:rPr>
-              <w:t xml:space="preserve">2.2 – Attributo </w:t>
+              <w:t>2.2 – A</w:t>
+            </w:r>
+            <w:r>
+              <w:rPr>
+                <w:rStyle w:val="Collegamentoipertestuale"/>
+              </w:rPr>
+              <w:t>t</w:t>
+            </w:r>
+            <w:r>
+              <w:rPr>
+                <w:rStyle w:val="Collegamentoipertestuale"/>
+              </w:rPr>
+              <w:t xml:space="preserve">tributo </w:t>
             </w:r>
             <w:r>
               <w:rPr>
@@ -2229,7 +2241,7 @@
               <w:rPr>
                 <w:webHidden/>
               </w:rPr>
-              <w:instrText xml:space="preserve"> PAGEREF _Toc448243697 \h </w:instrText>
+              <w:instrText xml:space="preserve"> PAGEREF _Toc448823075 \h </w:instrText>
             </w:r>
             <w:r>
               <w:rPr>
@@ -2269,17 +2281,40 @@
               <w:lang w:eastAsia="it-IT"/>
             </w:rPr>
           </w:pPr>
-          <w:hyperlink w:anchor="_Toc448243698" w:history="1">
+          <w:hyperlink w:anchor="_Toc448823076" w:history="1">
             <w:r>
               <w:rPr>
                 <w:rStyle w:val="Collegamentoipertestuale"/>
                 <w:noProof/>
               </w:rPr>
-              <w:t>2.2.1 – Scomposizione in Season e DailyRange</w:t>
-            </w:r>
-            <w:r>
-              <w:rPr>
+              <w:t xml:space="preserve">2.2.1 – Scomposizione in </w:t>
+            </w:r>
+            <w:r>
+              <w:rPr>
+                <w:rStyle w:val="Collegamentoipertestuale"/>
+                <w:i/>
                 <w:noProof/>
+              </w:rPr>
+              <w:t>Season</w:t>
+            </w:r>
+            <w:r>
+              <w:rPr>
+                <w:rStyle w:val="Collegamentoipertestuale"/>
+                <w:noProof/>
+              </w:rPr>
+              <w:t xml:space="preserve"> e </w:t>
+            </w:r>
+            <w:r>
+              <w:rPr>
+                <w:rStyle w:val="Collegamentoipertestuale"/>
+                <w:i/>
+                <w:noProof/>
+              </w:rPr>
+              <w:t>DailyRange</w:t>
+            </w:r>
+            <w:r>
+              <w:rPr>
+                <w:noProof/>
                 <w:webHidden/>
               </w:rPr>
               <w:tab/>
@@ -2296,7 +2331,7 @@
                 <w:noProof/>
                 <w:webHidden/>
               </w:rPr>
-              <w:instrText xml:space="preserve"> PAGEREF _Toc448243698 \h </w:instrText>
+              <w:instrText xml:space="preserve"> PAGEREF _Toc448823076 \h </w:instrText>
             </w:r>
             <w:r>
               <w:rPr>
@@ -2340,7 +2375,7 @@
               <w:lang w:eastAsia="it-IT"/>
             </w:rPr>
           </w:pPr>
-          <w:hyperlink w:anchor="_Toc448243699" w:history="1">
+          <w:hyperlink w:anchor="_Toc448823077" w:history="1">
             <w:r>
               <w:rPr>
                 <w:rStyle w:val="Collegamentoipertestuale"/>
@@ -2435,7 +2470,7 @@
                 <w:noProof/>
                 <w:webHidden/>
               </w:rPr>
-              <w:instrText xml:space="preserve"> PAGEREF _Toc448243699 \h </w:instrText>
+              <w:instrText xml:space="preserve"> PAGEREF _Toc448823077 \h </w:instrText>
             </w:r>
             <w:r>
               <w:rPr>
@@ -2479,7 +2514,7 @@
               <w:lang w:eastAsia="it-IT"/>
             </w:rPr>
           </w:pPr>
-          <w:hyperlink w:anchor="_Toc448243700" w:history="1">
+          <w:hyperlink w:anchor="_Toc448823078" w:history="1">
             <w:r>
               <w:rPr>
                 <w:rStyle w:val="Collegamentoipertestuale"/>
@@ -2514,7 +2549,7 @@
                 <w:noProof/>
                 <w:webHidden/>
               </w:rPr>
-              <w:instrText xml:space="preserve"> PAGEREF _Toc448243700 \h </w:instrText>
+              <w:instrText xml:space="preserve"> PAGEREF _Toc448823078 \h </w:instrText>
             </w:r>
             <w:r>
               <w:rPr>
@@ -2558,7 +2593,7 @@
               <w:lang w:eastAsia="it-IT"/>
             </w:rPr>
           </w:pPr>
-          <w:hyperlink w:anchor="_Toc448243701" w:history="1">
+          <w:hyperlink w:anchor="_Toc448823079" w:history="1">
             <w:r>
               <w:rPr>
                 <w:rStyle w:val="Collegamentoipertestuale"/>
@@ -2595,7 +2630,7 @@
                 <w:noProof/>
                 <w:webHidden/>
               </w:rPr>
-              <w:instrText xml:space="preserve"> PAGEREF _Toc448243701 \h </w:instrText>
+              <w:instrText xml:space="preserve"> PAGEREF _Toc448823079 \h </w:instrText>
             </w:r>
             <w:r>
               <w:rPr>
@@ -2635,7 +2670,7 @@
               <w:lang w:eastAsia="it-IT"/>
             </w:rPr>
           </w:pPr>
-          <w:hyperlink w:anchor="_Toc448243702" w:history="1">
+          <w:hyperlink w:anchor="_Toc448823080" w:history="1">
             <w:r>
               <w:rPr>
                 <w:rStyle w:val="Collegamentoipertestuale"/>
@@ -2665,7 +2700,7 @@
               <w:rPr>
                 <w:webHidden/>
               </w:rPr>
-              <w:instrText xml:space="preserve"> PAGEREF _Toc448243702 \h </w:instrText>
+              <w:instrText xml:space="preserve"> PAGEREF _Toc448823080 \h </w:instrText>
             </w:r>
             <w:r>
               <w:rPr>
@@ -2701,7 +2736,7 @@
               <w:lang w:eastAsia="it-IT"/>
             </w:rPr>
           </w:pPr>
-          <w:hyperlink w:anchor="_Toc448243703" w:history="1">
+          <w:hyperlink w:anchor="_Toc448823081" w:history="1">
             <w:r>
               <w:rPr>
                 <w:rStyle w:val="Collegamentoipertestuale"/>
@@ -2731,7 +2766,7 @@
               <w:rPr>
                 <w:webHidden/>
               </w:rPr>
-              <w:instrText xml:space="preserve"> PAGEREF _Toc448243703 \h </w:instrText>
+              <w:instrText xml:space="preserve"> PAGEREF _Toc448823081 \h </w:instrText>
             </w:r>
             <w:r>
               <w:rPr>
@@ -2771,7 +2806,7 @@
               <w:lang w:eastAsia="it-IT"/>
             </w:rPr>
           </w:pPr>
-          <w:hyperlink w:anchor="_Toc448243704" w:history="1">
+          <w:hyperlink w:anchor="_Toc448823082" w:history="1">
             <w:r>
               <w:rPr>
                 <w:rStyle w:val="Collegamentoipertestuale"/>
@@ -2806,7 +2841,7 @@
                 <w:noProof/>
                 <w:webHidden/>
               </w:rPr>
-              <w:instrText xml:space="preserve"> PAGEREF _Toc448243704 \h </w:instrText>
+              <w:instrText xml:space="preserve"> PAGEREF _Toc448823082 \h </w:instrText>
             </w:r>
             <w:r>
               <w:rPr>
@@ -2850,7 +2885,7 @@
               <w:lang w:eastAsia="it-IT"/>
             </w:rPr>
           </w:pPr>
-          <w:hyperlink w:anchor="_Toc448243705" w:history="1">
+          <w:hyperlink w:anchor="_Toc448823083" w:history="1">
             <w:r>
               <w:rPr>
                 <w:rStyle w:val="Collegamentoipertestuale"/>
@@ -2885,7 +2920,7 @@
                 <w:noProof/>
                 <w:webHidden/>
               </w:rPr>
-              <w:instrText xml:space="preserve"> PAGEREF _Toc448243705 \h </w:instrText>
+              <w:instrText xml:space="preserve"> PAGEREF _Toc448823083 \h </w:instrText>
             </w:r>
             <w:r>
               <w:rPr>
@@ -2905,7 +2940,7 @@
                 <w:noProof/>
                 <w:webHidden/>
               </w:rPr>
-              <w:t>9</w:t>
+              <w:t>10</w:t>
             </w:r>
             <w:r>
               <w:rPr>
@@ -2929,7 +2964,7 @@
               <w:lang w:eastAsia="it-IT"/>
             </w:rPr>
           </w:pPr>
-          <w:hyperlink w:anchor="_Toc448243706" w:history="1">
+          <w:hyperlink w:anchor="_Toc448823084" w:history="1">
             <w:r>
               <w:rPr>
                 <w:rStyle w:val="Collegamentoipertestuale"/>
@@ -2964,7 +2999,7 @@
                 <w:noProof/>
                 <w:webHidden/>
               </w:rPr>
-              <w:instrText xml:space="preserve"> PAGEREF _Toc448243706 \h </w:instrText>
+              <w:instrText xml:space="preserve"> PAGEREF _Toc448823084 \h </w:instrText>
             </w:r>
             <w:r>
               <w:rPr>
@@ -2984,7 +3019,7 @@
                 <w:noProof/>
                 <w:webHidden/>
               </w:rPr>
-              <w:t>10</w:t>
+              <w:t>11</w:t>
             </w:r>
             <w:r>
               <w:rPr>
@@ -3004,7 +3039,7 @@
               <w:lang w:eastAsia="it-IT"/>
             </w:rPr>
           </w:pPr>
-          <w:hyperlink w:anchor="_Toc448243707" w:history="1">
+          <w:hyperlink w:anchor="_Toc448823085" w:history="1">
             <w:r>
               <w:rPr>
                 <w:rStyle w:val="Collegamentoipertestuale"/>
@@ -3047,7 +3082,7 @@
               <w:rPr>
                 <w:webHidden/>
               </w:rPr>
-              <w:instrText xml:space="preserve"> PAGEREF _Toc448243707 \h </w:instrText>
+              <w:instrText xml:space="preserve"> PAGEREF _Toc448823085 \h </w:instrText>
             </w:r>
             <w:r>
               <w:rPr>
@@ -3064,7 +3099,7 @@
               <w:rPr>
                 <w:webHidden/>
               </w:rPr>
-              <w:t>11</w:t>
+              <w:t>12</w:t>
             </w:r>
             <w:r>
               <w:rPr>
@@ -3087,7 +3122,7 @@
               <w:lang w:eastAsia="it-IT"/>
             </w:rPr>
           </w:pPr>
-          <w:hyperlink w:anchor="_Toc448243708" w:history="1">
+          <w:hyperlink w:anchor="_Toc448823086" w:history="1">
             <w:r>
               <w:rPr>
                 <w:rStyle w:val="Collegamentoipertestuale"/>
@@ -3114,7 +3149,7 @@
                 <w:noProof/>
                 <w:webHidden/>
               </w:rPr>
-              <w:instrText xml:space="preserve"> PAGEREF _Toc448243708 \h </w:instrText>
+              <w:instrText xml:space="preserve"> PAGEREF _Toc448823086 \h </w:instrText>
             </w:r>
             <w:r>
               <w:rPr>
@@ -3134,7 +3169,7 @@
                 <w:noProof/>
                 <w:webHidden/>
               </w:rPr>
-              <w:t>13</w:t>
+              <w:t>14</w:t>
             </w:r>
             <w:r>
               <w:rPr>
@@ -3157,7 +3192,7 @@
               <w:lang w:eastAsia="it-IT"/>
             </w:rPr>
           </w:pPr>
-          <w:hyperlink w:anchor="_Toc448243709" w:history="1">
+          <w:hyperlink w:anchor="_Toc448823087" w:history="1">
             <w:r>
               <w:rPr>
                 <w:rStyle w:val="Collegamentoipertestuale"/>
@@ -3180,7 +3215,7 @@
               <w:rPr>
                 <w:webHidden/>
               </w:rPr>
-              <w:instrText xml:space="preserve"> PAGEREF _Toc448243709 \h </w:instrText>
+              <w:instrText xml:space="preserve"> PAGEREF _Toc448823087 \h </w:instrText>
             </w:r>
             <w:r>
               <w:rPr>
@@ -3197,7 +3232,7 @@
               <w:rPr>
                 <w:webHidden/>
               </w:rPr>
-              <w:t>14</w:t>
+              <w:t>15</w:t>
             </w:r>
             <w:r>
               <w:rPr>
@@ -3216,7 +3251,7 @@
               <w:lang w:eastAsia="it-IT"/>
             </w:rPr>
           </w:pPr>
-          <w:hyperlink w:anchor="_Toc448243710" w:history="1">
+          <w:hyperlink w:anchor="_Toc448823088" w:history="1">
             <w:r>
               <w:rPr>
                 <w:rStyle w:val="Collegamentoipertestuale"/>
@@ -3239,7 +3274,7 @@
               <w:rPr>
                 <w:webHidden/>
               </w:rPr>
-              <w:instrText xml:space="preserve"> PAGEREF _Toc448243710 \h </w:instrText>
+              <w:instrText xml:space="preserve"> PAGEREF _Toc448823088 \h </w:instrText>
             </w:r>
             <w:r>
               <w:rPr>
@@ -3256,7 +3291,7 @@
               <w:rPr>
                 <w:webHidden/>
               </w:rPr>
-              <w:t>14</w:t>
+              <w:t>15</w:t>
             </w:r>
             <w:r>
               <w:rPr>
@@ -3275,7 +3310,7 @@
               <w:lang w:eastAsia="it-IT"/>
             </w:rPr>
           </w:pPr>
-          <w:hyperlink w:anchor="_Toc448243711" w:history="1">
+          <w:hyperlink w:anchor="_Toc448823089" w:history="1">
             <w:r>
               <w:rPr>
                 <w:rStyle w:val="Collegamentoipertestuale"/>
@@ -3305,7 +3340,7 @@
               <w:rPr>
                 <w:webHidden/>
               </w:rPr>
-              <w:instrText xml:space="preserve"> PAGEREF _Toc448243711 \h </w:instrText>
+              <w:instrText xml:space="preserve"> PAGEREF _Toc448823089 \h </w:instrText>
             </w:r>
             <w:r>
               <w:rPr>
@@ -3322,7 +3357,7 @@
               <w:rPr>
                 <w:webHidden/>
               </w:rPr>
-              <w:t>15</w:t>
+              <w:t>16</w:t>
             </w:r>
             <w:r>
               <w:rPr>
@@ -3341,7 +3376,7 @@
               <w:lang w:eastAsia="it-IT"/>
             </w:rPr>
           </w:pPr>
-          <w:hyperlink w:anchor="_Toc448243712" w:history="1">
+          <w:hyperlink w:anchor="_Toc448823090" w:history="1">
             <w:r>
               <w:rPr>
                 <w:rStyle w:val="Collegamentoipertestuale"/>
@@ -3371,7 +3406,7 @@
               <w:rPr>
                 <w:webHidden/>
               </w:rPr>
-              <w:instrText xml:space="preserve"> PAGEREF _Toc448243712 \h </w:instrText>
+              <w:instrText xml:space="preserve"> PAGEREF _Toc448823090 \h </w:instrText>
             </w:r>
             <w:r>
               <w:rPr>
@@ -3388,7 +3423,7 @@
               <w:rPr>
                 <w:webHidden/>
               </w:rPr>
-              <w:t>15</w:t>
+              <w:t>17</w:t>
             </w:r>
             <w:r>
               <w:rPr>
@@ -3407,7 +3442,7 @@
               <w:lang w:eastAsia="it-IT"/>
             </w:rPr>
           </w:pPr>
-          <w:hyperlink w:anchor="_Toc448243713" w:history="1">
+          <w:hyperlink w:anchor="_Toc448823091" w:history="1">
             <w:r>
               <w:rPr>
                 <w:rStyle w:val="Collegamentoipertestuale"/>
@@ -3437,7 +3472,7 @@
               <w:rPr>
                 <w:webHidden/>
               </w:rPr>
-              <w:instrText xml:space="preserve"> PAGEREF _Toc448243713 \h </w:instrText>
+              <w:instrText xml:space="preserve"> PAGEREF _Toc448823091 \h </w:instrText>
             </w:r>
             <w:r>
               <w:rPr>
@@ -3454,7 +3489,7 @@
               <w:rPr>
                 <w:webHidden/>
               </w:rPr>
-              <w:t>16</w:t>
+              <w:t>17</w:t>
             </w:r>
             <w:r>
               <w:rPr>
@@ -3473,7 +3508,7 @@
               <w:lang w:eastAsia="it-IT"/>
             </w:rPr>
           </w:pPr>
-          <w:hyperlink w:anchor="_Toc448243714" w:history="1">
+          <w:hyperlink w:anchor="_Toc448823092" w:history="1">
             <w:r>
               <w:rPr>
                 <w:rStyle w:val="Collegamentoipertestuale"/>
@@ -3505,7 +3540,7 @@
               <w:rPr>
                 <w:webHidden/>
               </w:rPr>
-              <w:instrText xml:space="preserve"> PAGEREF _Toc448243714 \h </w:instrText>
+              <w:instrText xml:space="preserve"> PAGEREF _Toc448823092 \h </w:instrText>
             </w:r>
             <w:r>
               <w:rPr>
@@ -3522,7 +3557,7 @@
               <w:rPr>
                 <w:webHidden/>
               </w:rPr>
-              <w:t>17</w:t>
+              <w:t>18</w:t>
             </w:r>
             <w:r>
               <w:rPr>
@@ -3545,7 +3580,7 @@
               <w:lang w:eastAsia="it-IT"/>
             </w:rPr>
           </w:pPr>
-          <w:hyperlink w:anchor="_Toc448243715" w:history="1">
+          <w:hyperlink w:anchor="_Toc448823093" w:history="1">
             <w:r>
               <w:rPr>
                 <w:rStyle w:val="Collegamentoipertestuale"/>
@@ -3599,7 +3634,7 @@
                 <w:noProof/>
                 <w:webHidden/>
               </w:rPr>
-              <w:instrText xml:space="preserve"> PAGEREF _Toc448243715 \h </w:instrText>
+              <w:instrText xml:space="preserve"> PAGEREF _Toc448823093 \h </w:instrText>
             </w:r>
             <w:r>
               <w:rPr>
@@ -3619,11 +3654,134 @@
                 <w:noProof/>
                 <w:webHidden/>
               </w:rPr>
-              <w:t>19</w:t>
+              <w:t>20</w:t>
             </w:r>
             <w:r>
               <w:rPr>
                 <w:noProof/>
+                <w:webHidden/>
+              </w:rPr>
+              <w:fldChar w:fldCharType="end"/>
+            </w:r>
+          </w:hyperlink>
+        </w:p>
+        <w:p>
+          <w:pPr>
+            <w:pStyle w:val="Sommario2"/>
+            <w:rPr>
+              <w:rFonts w:eastAsiaTheme="minorEastAsia"/>
+              <w:sz w:val="22"/>
+              <w:lang w:eastAsia="it-IT"/>
+            </w:rPr>
+          </w:pPr>
+          <w:hyperlink w:anchor="_Toc448823094" w:history="1">
+            <w:r>
+              <w:rPr>
+                <w:rStyle w:val="Collegamentoipertestuale"/>
+                <w:lang w:val="it"/>
+              </w:rPr>
+              <w:t>3.6 – Riassunto dei risultati</w:t>
+            </w:r>
+            <w:r>
+              <w:rPr>
+                <w:webHidden/>
+              </w:rPr>
+              <w:tab/>
+            </w:r>
+            <w:r>
+              <w:rPr>
+                <w:webHidden/>
+              </w:rPr>
+              <w:fldChar w:fldCharType="begin"/>
+            </w:r>
+            <w:r>
+              <w:rPr>
+                <w:webHidden/>
+              </w:rPr>
+              <w:instrText xml:space="preserve"> PAGEREF _Toc448823094 \h </w:instrText>
+            </w:r>
+            <w:r>
+              <w:rPr>
+                <w:webHidden/>
+              </w:rPr>
+            </w:r>
+            <w:r>
+              <w:rPr>
+                <w:webHidden/>
+              </w:rPr>
+              <w:fldChar w:fldCharType="separate"/>
+            </w:r>
+            <w:r>
+              <w:rPr>
+                <w:webHidden/>
+              </w:rPr>
+              <w:t>21</w:t>
+            </w:r>
+            <w:r>
+              <w:rPr>
+                <w:webHidden/>
+              </w:rPr>
+              <w:fldChar w:fldCharType="end"/>
+            </w:r>
+          </w:hyperlink>
+        </w:p>
+        <w:p>
+          <w:pPr>
+            <w:pStyle w:val="Sommario1"/>
+            <w:rPr>
+              <w:rFonts w:eastAsiaTheme="minorEastAsia"/>
+              <w:b w:val="0"/>
+              <w:smallCaps w:val="0"/>
+              <w:sz w:val="22"/>
+              <w:szCs w:val="22"/>
+              <w:lang w:eastAsia="it-IT"/>
+            </w:rPr>
+          </w:pPr>
+          <w:hyperlink w:anchor="_Toc448823095" w:history="1">
+            <w:r>
+              <w:rPr>
+                <w:rStyle w:val="Collegamentoipertestuale"/>
+                <w:lang w:val="it"/>
+              </w:rPr>
+              <w:t>Capitolo 4 – Conclusioni</w:t>
+            </w:r>
+            <w:r>
+              <w:rPr>
+                <w:webHidden/>
+              </w:rPr>
+              <w:tab/>
+            </w:r>
+            <w:r>
+              <w:rPr>
+                <w:webHidden/>
+              </w:rPr>
+              <w:fldChar w:fldCharType="begin"/>
+            </w:r>
+            <w:r>
+              <w:rPr>
+                <w:webHidden/>
+              </w:rPr>
+              <w:instrText xml:space="preserve"> PAGEREF _Toc448823095 \h </w:instrText>
+            </w:r>
+            <w:r>
+              <w:rPr>
+                <w:webHidden/>
+              </w:rPr>
+            </w:r>
+            <w:r>
+              <w:rPr>
+                <w:webHidden/>
+              </w:rPr>
+              <w:fldChar w:fldCharType="separate"/>
+            </w:r>
+            <w:r>
+              <w:rPr>
+                <w:webHidden/>
+              </w:rPr>
+              <w:t>22</w:t>
+            </w:r>
+            <w:r>
+              <w:rPr>
                 <w:webHidden/>
               </w:rPr>
               <w:fldChar w:fldCharType="end"/>
@@ -3880,7 +4038,7 @@
       <w:pPr>
         <w:pStyle w:val="Titolo1"/>
       </w:pPr>
-      <w:bookmarkStart w:id="2" w:name="_Toc448243691"/>
+      <w:bookmarkStart w:id="2" w:name="_Toc448823069"/>
       <w:r>
         <w:lastRenderedPageBreak/>
         <w:t>Capitolo 1 – Descrizione del problema</w:t>
@@ -3891,7 +4049,7 @@
       <w:pPr>
         <w:pStyle w:val="Titolo2"/>
       </w:pPr>
-      <w:bookmarkStart w:id="3" w:name="_Toc448243692"/>
+      <w:bookmarkStart w:id="3" w:name="_Toc448823070"/>
       <w:r>
         <w:t>1.1 - Introduzione</w:t>
       </w:r>
@@ -3922,7 +4080,7 @@
       <w:pPr>
         <w:pStyle w:val="Titolo2"/>
       </w:pPr>
-      <w:bookmarkStart w:id="4" w:name="_Toc448243693"/>
+      <w:bookmarkStart w:id="4" w:name="_Toc448823071"/>
       <w:r>
         <w:t>1.2 – Struttura del dataset</w:t>
       </w:r>
@@ -4383,7 +4541,7 @@
           <w:lang w:eastAsia="it-IT"/>
         </w:rPr>
         <w:drawing>
-          <wp:inline distT="0" distB="0" distL="0" distR="0" wp14:anchorId="460C7FA6" wp14:editId="6889DF04">
+          <wp:inline distT="0" distB="0" distL="0" distR="0" wp14:anchorId="4982A738" wp14:editId="3455E3B7">
             <wp:extent cx="6126195" cy="1104900"/>
             <wp:effectExtent l="0" t="0" r="8255" b="0"/>
             <wp:docPr id="4" name="Immagine 4"/>
@@ -4493,7 +4651,7 @@
           <w:lang w:eastAsia="it-IT"/>
         </w:rPr>
         <w:drawing>
-          <wp:inline distT="0" distB="0" distL="0" distR="0" wp14:anchorId="0C3D82E2" wp14:editId="2ED2D731">
+          <wp:inline distT="0" distB="0" distL="0" distR="0" wp14:anchorId="5E0DAB2F" wp14:editId="4D6D23C2">
             <wp:extent cx="6120130" cy="1204306"/>
             <wp:effectExtent l="0" t="0" r="0" b="0"/>
             <wp:docPr id="5" name="Immagine 5" descr="C:\Users\Michele Masciale\Desktop\MLDM_SFCrime\Relazione\Figure\testset_example.png"/>
@@ -4557,7 +4715,6 @@
         </w:rPr>
         <w:t>Figura 1.2: Un estratto del test set.</w:t>
       </w:r>
-      <w:bookmarkStart w:id="5" w:name="_Toc448243694"/>
     </w:p>
     <w:p>
       <w:pPr>
@@ -4581,6 +4738,7 @@
       <w:pPr>
         <w:pStyle w:val="Titolo2"/>
       </w:pPr>
+      <w:bookmarkStart w:id="5" w:name="_Toc448823072"/>
       <w:r>
         <w:lastRenderedPageBreak/>
         <w:t>1.3 – Strumenti utilizzati</w:t>
@@ -4634,14 +4792,14 @@
           <w:sz w:val="24"/>
           <w:szCs w:val="24"/>
         </w:rPr>
-        <w:t>pandas</w:t>
-      </w:r>
-      <w:r>
-        <w:rPr>
-          <w:sz w:val="24"/>
-          <w:szCs w:val="24"/>
-        </w:rPr>
-        <w:t>: dotata di funzioni per la lettura e scrittura di dataset;</w:t>
+        <w:t>sklearn</w:t>
+      </w:r>
+      <w:r>
+        <w:rPr>
+          <w:sz w:val="24"/>
+          <w:szCs w:val="24"/>
+        </w:rPr>
+        <w:t>: dotata di funzioni che implementano numerosi algoritmi di Machine Learning, addestrando i relativi classificatori ed estraendo le predizioni su nuovi dati;</w:t>
       </w:r>
     </w:p>
     <w:p>
@@ -4664,21 +4822,14 @@
           <w:sz w:val="24"/>
           <w:szCs w:val="24"/>
         </w:rPr>
-        <w:t>sklearn</w:t>
-      </w:r>
-      <w:r>
-        <w:rPr>
-          <w:sz w:val="24"/>
-          <w:szCs w:val="24"/>
-        </w:rPr>
-        <w:t xml:space="preserve">: dotata di </w:t>
-      </w:r>
-      <w:r>
-        <w:rPr>
-          <w:sz w:val="24"/>
-          <w:szCs w:val="24"/>
-        </w:rPr>
-        <w:t>funzioni che implementano numerosi algoritmi di Machine Learning, addestrando i relativi classificatori ed estraendo le predizioni su nuovi dati;</w:t>
+        <w:t>pandas</w:t>
+      </w:r>
+      <w:r>
+        <w:rPr>
+          <w:sz w:val="24"/>
+          <w:szCs w:val="24"/>
+        </w:rPr>
+        <w:t>: dotata di funzioni per la lettura e scrittura di dataset;</w:t>
       </w:r>
     </w:p>
     <w:p>
@@ -4730,6 +4881,25 @@
         <w:rPr>
           <w:szCs w:val="24"/>
         </w:rPr>
+        <w:t xml:space="preserve">Inoltre in fase preliminare è stato utilizzato il </w:t>
+      </w:r>
+      <w:r>
+        <w:rPr>
+          <w:i/>
+          <w:szCs w:val="24"/>
+        </w:rPr>
+        <w:t>tool Weka</w:t>
+      </w:r>
+      <w:r>
+        <w:rPr>
+          <w:szCs w:val="24"/>
+        </w:rPr>
+        <w:t xml:space="preserve"> per analizzare meglio gli attributi.</w:t>
+      </w:r>
+      <w:r>
+        <w:rPr>
+          <w:szCs w:val="24"/>
+        </w:rPr>
         <w:br w:type="page"/>
       </w:r>
     </w:p>
@@ -4737,7 +4907,7 @@
       <w:pPr>
         <w:pStyle w:val="Titolo1"/>
       </w:pPr>
-      <w:bookmarkStart w:id="6" w:name="_Toc448243695"/>
+      <w:bookmarkStart w:id="6" w:name="_Toc448823073"/>
       <w:r>
         <w:lastRenderedPageBreak/>
         <w:t>Capitolo 2 – Preprocessing dei dati</w:t>
@@ -4748,7 +4918,7 @@
       <w:pPr>
         <w:pStyle w:val="Titolo2"/>
       </w:pPr>
-      <w:bookmarkStart w:id="7" w:name="_Toc448243696"/>
+      <w:bookmarkStart w:id="7" w:name="_Toc448823074"/>
       <w:r>
         <w:t xml:space="preserve">2.1 – </w:t>
       </w:r>
@@ -4805,7 +4975,7 @@
       <w:pPr>
         <w:pStyle w:val="Titolo2"/>
       </w:pPr>
-      <w:bookmarkStart w:id="8" w:name="_Toc448243697"/>
+      <w:bookmarkStart w:id="8" w:name="_Toc448823075"/>
       <w:r>
         <w:t>2.2 –</w:t>
       </w:r>
@@ -4845,7 +5015,7 @@
           <w:lang w:eastAsia="it-IT"/>
         </w:rPr>
         <w:drawing>
-          <wp:anchor distT="0" distB="0" distL="114300" distR="114300" simplePos="0" relativeHeight="251663360" behindDoc="0" locked="0" layoutInCell="1" allowOverlap="1" wp14:anchorId="69964A64" wp14:editId="45B0C521">
+          <wp:anchor distT="0" distB="0" distL="114300" distR="114300" simplePos="0" relativeHeight="251663360" behindDoc="0" locked="0" layoutInCell="1" allowOverlap="1" wp14:anchorId="6F01A2B7" wp14:editId="2CCC2D22">
             <wp:simplePos x="0" y="0"/>
             <wp:positionH relativeFrom="margin">
               <wp:posOffset>1886585</wp:posOffset>
@@ -4989,7 +5159,7 @@
       <w:pPr>
         <w:pStyle w:val="Titolo3"/>
       </w:pPr>
-      <w:bookmarkStart w:id="9" w:name="_Toc448243698"/>
+      <w:bookmarkStart w:id="9" w:name="_Toc448823076"/>
       <w:r>
         <w:t xml:space="preserve">2.2.1 – Scomposizione in </w:t>
       </w:r>
@@ -5439,8 +5609,6 @@
         </w:rPr>
         <w:t>.</w:t>
       </w:r>
-      <w:bookmarkStart w:id="10" w:name="_GoBack"/>
-      <w:bookmarkEnd w:id="10"/>
     </w:p>
     <w:p>
       <w:pPr>
@@ -5456,7 +5624,7 @@
         </w:rPr>
         <w:lastRenderedPageBreak/>
         <w:drawing>
-          <wp:inline distT="0" distB="0" distL="0" distR="0" wp14:anchorId="298764EC" wp14:editId="4A3774B8">
+          <wp:inline distT="0" distB="0" distL="0" distR="0" wp14:anchorId="2FEC457F" wp14:editId="1632F24E">
             <wp:extent cx="6120130" cy="1159523"/>
             <wp:effectExtent l="0" t="0" r="0" b="2540"/>
             <wp:docPr id="6" name="Immagine 6" descr="C:\Users\Michele Masciale\Desktop\MLDM_SFCrime\Relazione\Figure\sdr_example.png"/>
@@ -5536,7 +5704,7 @@
           <w:i/>
         </w:rPr>
       </w:pPr>
-      <w:bookmarkStart w:id="11" w:name="_Toc448243699"/>
+      <w:bookmarkStart w:id="10" w:name="_Toc448823077"/>
       <w:r>
         <w:t xml:space="preserve">2.2.2 – Scomposizione in </w:t>
       </w:r>
@@ -5588,7 +5756,7 @@
         </w:rPr>
         <w:t>Minute</w:t>
       </w:r>
-      <w:bookmarkEnd w:id="11"/>
+      <w:bookmarkEnd w:id="10"/>
     </w:p>
     <w:p>
       <w:r>
@@ -5668,7 +5836,7 @@
           <w:lang w:eastAsia="it-IT"/>
         </w:rPr>
         <w:drawing>
-          <wp:inline distT="0" distB="0" distL="0" distR="0" wp14:anchorId="4C859F85" wp14:editId="3D4581A4">
+          <wp:inline distT="0" distB="0" distL="0" distR="0" wp14:anchorId="3B8653A8" wp14:editId="2B442C26">
             <wp:extent cx="6120130" cy="828824"/>
             <wp:effectExtent l="0" t="0" r="0" b="9525"/>
             <wp:docPr id="7" name="Immagine 7"/>
@@ -5747,7 +5915,7 @@
           <w:i/>
         </w:rPr>
       </w:pPr>
-      <w:bookmarkStart w:id="12" w:name="_Toc448243700"/>
+      <w:bookmarkStart w:id="11" w:name="_Toc448823078"/>
       <w:r>
         <w:t xml:space="preserve">2.2.3 – Creazione dell’attributo </w:t>
       </w:r>
@@ -5757,7 +5925,7 @@
         </w:rPr>
         <w:t>DateDays</w:t>
       </w:r>
-      <w:bookmarkEnd w:id="12"/>
+      <w:bookmarkEnd w:id="11"/>
     </w:p>
     <w:p>
       <w:pPr>
@@ -5904,7 +6072,7 @@
         </w:rPr>
         <w:lastRenderedPageBreak/>
         <w:drawing>
-          <wp:inline distT="0" distB="0" distL="0" distR="0">
+          <wp:inline distT="0" distB="0" distL="0" distR="0" wp14:anchorId="715E78A8" wp14:editId="5047B07A">
             <wp:extent cx="4048125" cy="1247775"/>
             <wp:effectExtent l="0" t="0" r="9525" b="9525"/>
             <wp:docPr id="15" name="Immagine 15" descr="C:\Users\Michele Masciale\Desktop\MLDM_SFCrime\Relazione\Figure\date_days_example.png"/>
@@ -5997,7 +6165,7 @@
           <w:lang w:val="it"/>
         </w:rPr>
       </w:pPr>
-      <w:bookmarkStart w:id="13" w:name="_Toc448243701"/>
+      <w:bookmarkStart w:id="12" w:name="_Toc448823079"/>
       <w:r>
         <w:rPr>
           <w:lang w:val="it"/>
@@ -6011,7 +6179,7 @@
         </w:rPr>
         <w:t>TimeMinutes</w:t>
       </w:r>
-      <w:bookmarkEnd w:id="13"/>
+      <w:bookmarkEnd w:id="12"/>
     </w:p>
     <w:p>
       <w:pPr>
@@ -6134,25 +6302,7 @@
           <w:szCs w:val="20"/>
           <w:lang w:val="it"/>
         </w:rPr>
-        <w:t>Figura</w:t>
-      </w:r>
-      <w:r>
-        <w:rPr>
-          <w:rFonts w:cs="Liberation Mono"/>
-          <w:i/>
-          <w:szCs w:val="20"/>
-          <w:lang w:val="it"/>
-        </w:rPr>
-        <w:t xml:space="preserve"> 2.5</w:t>
-      </w:r>
-      <w:r>
-        <w:rPr>
-          <w:rFonts w:cs="Liberation Mono"/>
-          <w:i/>
-          <w:szCs w:val="20"/>
-          <w:lang w:val="it"/>
-        </w:rPr>
-        <w:t xml:space="preserve"> </w:t>
+        <w:t xml:space="preserve">Figura 2.5 </w:t>
       </w:r>
       <w:r>
         <w:rPr>
@@ -6196,7 +6346,7 @@
           <w:lang w:eastAsia="it-IT"/>
         </w:rPr>
         <w:drawing>
-          <wp:inline distT="0" distB="0" distL="0" distR="0">
+          <wp:inline distT="0" distB="0" distL="0" distR="0" wp14:anchorId="694A2471" wp14:editId="5C64E102">
             <wp:extent cx="4381500" cy="1247775"/>
             <wp:effectExtent l="0" t="0" r="0" b="9525"/>
             <wp:docPr id="16" name="Immagine 16" descr="C:\Users\Michele Masciale\Desktop\MLDM_SFCrime\Relazione\Figure\time_minutes_example.png"/>
@@ -6265,25 +6415,7 @@
           <w:szCs w:val="20"/>
           <w:lang w:val="it"/>
         </w:rPr>
-        <w:t>Figura 2.5</w:t>
-      </w:r>
-      <w:r>
-        <w:rPr>
-          <w:rFonts w:cs="Liberation Mono"/>
-          <w:i/>
-          <w:szCs w:val="20"/>
-          <w:lang w:val="it"/>
-        </w:rPr>
-        <w:t xml:space="preserve">: Esempio di creazione dell’attributo </w:t>
-      </w:r>
-      <w:r>
-        <w:rPr>
-          <w:rFonts w:cs="Liberation Mono"/>
-          <w:i/>
-          <w:szCs w:val="20"/>
-          <w:lang w:val="it"/>
-        </w:rPr>
-        <w:t>TimeMinutes</w:t>
+        <w:t>Figura 2.5: Esempio di creazione dell’attributo TimeMinutes</w:t>
       </w:r>
     </w:p>
     <w:p>
@@ -6307,7 +6439,7 @@
           <w:rFonts w:eastAsiaTheme="minorHAnsi"/>
         </w:rPr>
       </w:pPr>
-      <w:bookmarkStart w:id="14" w:name="_Toc448243702"/>
+      <w:bookmarkStart w:id="13" w:name="_Toc448823080"/>
       <w:r>
         <w:rPr>
           <w:rFonts w:eastAsiaTheme="minorHAnsi"/>
@@ -6321,7 +6453,7 @@
         </w:rPr>
         <w:t>DayOfWeek</w:t>
       </w:r>
-      <w:bookmarkEnd w:id="14"/>
+      <w:bookmarkEnd w:id="13"/>
     </w:p>
     <w:p>
       <w:r>
@@ -6403,7 +6535,7 @@
         </w:rPr>
         <w:lastRenderedPageBreak/>
         <w:drawing>
-          <wp:anchor distT="0" distB="0" distL="114300" distR="114300" simplePos="0" relativeHeight="251664384" behindDoc="0" locked="0" layoutInCell="1" allowOverlap="1" wp14:anchorId="2E8B3FA1" wp14:editId="2F14CF2B">
+          <wp:anchor distT="0" distB="0" distL="114300" distR="114300" simplePos="0" relativeHeight="251664384" behindDoc="0" locked="0" layoutInCell="1" allowOverlap="1" wp14:anchorId="25190164" wp14:editId="4B570FE0">
             <wp:simplePos x="0" y="0"/>
             <wp:positionH relativeFrom="margin">
               <wp:align>center</wp:align>
@@ -6488,7 +6620,7 @@
           <w:i/>
         </w:rPr>
       </w:pPr>
-      <w:bookmarkStart w:id="15" w:name="_Toc448243703"/>
+      <w:bookmarkStart w:id="14" w:name="_Toc448823081"/>
       <w:r>
         <w:t xml:space="preserve">2.4 – Attributo </w:t>
       </w:r>
@@ -6498,7 +6630,7 @@
         </w:rPr>
         <w:t>Address</w:t>
       </w:r>
-      <w:bookmarkEnd w:id="15"/>
+      <w:bookmarkEnd w:id="14"/>
     </w:p>
     <w:p>
       <w:r>
@@ -6507,7 +6639,7 @@
           <w:lang w:eastAsia="it-IT"/>
         </w:rPr>
         <w:drawing>
-          <wp:anchor distT="0" distB="0" distL="114300" distR="114300" simplePos="0" relativeHeight="251665408" behindDoc="1" locked="0" layoutInCell="1" allowOverlap="1" wp14:anchorId="4C5C69A1" wp14:editId="104D2A7F">
+          <wp:anchor distT="0" distB="0" distL="114300" distR="114300" simplePos="0" relativeHeight="251665408" behindDoc="1" locked="0" layoutInCell="1" allowOverlap="1" wp14:anchorId="6608E734" wp14:editId="7E9AA621">
             <wp:simplePos x="0" y="0"/>
             <wp:positionH relativeFrom="margin">
               <wp:posOffset>2004060</wp:posOffset>
@@ -6701,7 +6833,7 @@
           <w:i/>
         </w:rPr>
       </w:pPr>
-      <w:bookmarkStart w:id="16" w:name="_Toc448243704"/>
+      <w:bookmarkStart w:id="15" w:name="_Toc448823082"/>
       <w:r>
         <w:t xml:space="preserve">2.4.1 – Creazione dell’attributo </w:t>
       </w:r>
@@ -6711,7 +6843,7 @@
         </w:rPr>
         <w:t>isCross</w:t>
       </w:r>
-      <w:bookmarkEnd w:id="16"/>
+      <w:bookmarkEnd w:id="15"/>
     </w:p>
     <w:p>
       <w:r>
@@ -6844,7 +6976,7 @@
         </w:rPr>
         <w:lastRenderedPageBreak/>
         <w:drawing>
-          <wp:anchor distT="0" distB="0" distL="114300" distR="114300" simplePos="0" relativeHeight="251666432" behindDoc="0" locked="0" layoutInCell="1" allowOverlap="1" wp14:anchorId="7B63F7EA" wp14:editId="452ACB89">
+          <wp:anchor distT="0" distB="0" distL="114300" distR="114300" simplePos="0" relativeHeight="251666432" behindDoc="0" locked="0" layoutInCell="1" allowOverlap="1" wp14:anchorId="0DE443F1" wp14:editId="090F2316">
             <wp:simplePos x="0" y="0"/>
             <wp:positionH relativeFrom="margin">
               <wp:align>center</wp:align>
@@ -6932,7 +7064,7 @@
       <w:pPr>
         <w:pStyle w:val="Titolo3"/>
       </w:pPr>
-      <w:bookmarkStart w:id="17" w:name="_Toc448243705"/>
+      <w:bookmarkStart w:id="16" w:name="_Toc448823083"/>
       <w:r>
         <w:t xml:space="preserve">2.4.2 – Creazione dell’attributo </w:t>
       </w:r>
@@ -6942,7 +7074,7 @@
         </w:rPr>
         <w:t>streetType</w:t>
       </w:r>
-      <w:bookmarkEnd w:id="17"/>
+      <w:bookmarkEnd w:id="16"/>
     </w:p>
     <w:p>
       <w:r>
@@ -7094,7 +7226,7 @@
         </w:rPr>
         <w:lastRenderedPageBreak/>
         <w:drawing>
-          <wp:inline distT="0" distB="0" distL="0" distR="0" wp14:anchorId="15CF269B" wp14:editId="4708C7FF">
+          <wp:inline distT="0" distB="0" distL="0" distR="0" wp14:anchorId="24C1AEC1" wp14:editId="3559D896">
             <wp:extent cx="4448175" cy="3553705"/>
             <wp:effectExtent l="0" t="0" r="0" b="8890"/>
             <wp:docPr id="19" name="Immagine 19" descr="C:\Users\Michele Masciale\Desktop\MLDM_SFCrime\Relazione\Figure\street_example.png"/>
@@ -7175,7 +7307,7 @@
           <w:i/>
         </w:rPr>
       </w:pPr>
-      <w:bookmarkStart w:id="18" w:name="_Toc448243706"/>
+      <w:bookmarkStart w:id="17" w:name="_Toc448823084"/>
       <w:r>
         <w:t xml:space="preserve">2.4.3 – Riduzione dell’attributo </w:t>
       </w:r>
@@ -7185,7 +7317,7 @@
         </w:rPr>
         <w:t>Address</w:t>
       </w:r>
-      <w:bookmarkEnd w:id="18"/>
+      <w:bookmarkEnd w:id="17"/>
     </w:p>
     <w:p>
       <w:r>
@@ -7232,7 +7364,7 @@
         </w:rPr>
         <w:lastRenderedPageBreak/>
         <w:drawing>
-          <wp:inline distT="0" distB="0" distL="0" distR="0" wp14:anchorId="36ED6A9D" wp14:editId="4D1FCEDE">
+          <wp:inline distT="0" distB="0" distL="0" distR="0" wp14:anchorId="52D6CE5A" wp14:editId="15B74710">
             <wp:extent cx="5210175" cy="3035212"/>
             <wp:effectExtent l="0" t="0" r="0" b="0"/>
             <wp:docPr id="17" name="Immagine 17"/>
@@ -7309,7 +7441,7 @@
       <w:pPr>
         <w:pStyle w:val="Titolo2"/>
       </w:pPr>
-      <w:bookmarkStart w:id="19" w:name="_Toc448243707"/>
+      <w:bookmarkStart w:id="18" w:name="_Toc448823085"/>
       <w:r>
         <w:t xml:space="preserve">2.5 – Attributi </w:t>
       </w:r>
@@ -7328,7 +7460,7 @@
         </w:rPr>
         <w:t>Y</w:t>
       </w:r>
-      <w:bookmarkEnd w:id="19"/>
+      <w:bookmarkEnd w:id="18"/>
     </w:p>
     <w:p>
       <w:r>
@@ -7362,7 +7494,7 @@
           <w:lang w:eastAsia="it-IT"/>
         </w:rPr>
         <w:drawing>
-          <wp:anchor distT="0" distB="0" distL="114300" distR="114300" simplePos="0" relativeHeight="251668480" behindDoc="0" locked="0" layoutInCell="1" allowOverlap="1" wp14:anchorId="584FFF93" wp14:editId="100C9DF2">
+          <wp:anchor distT="0" distB="0" distL="114300" distR="114300" simplePos="0" relativeHeight="251668480" behindDoc="0" locked="0" layoutInCell="1" allowOverlap="1" wp14:anchorId="332DE7A9" wp14:editId="031D16BD">
             <wp:simplePos x="0" y="0"/>
             <wp:positionH relativeFrom="margin">
               <wp:align>center</wp:align>
@@ -7772,12 +7904,12 @@
       <w:pPr>
         <w:pStyle w:val="Titolo3"/>
       </w:pPr>
-      <w:bookmarkStart w:id="20" w:name="_Toc448243708"/>
+      <w:bookmarkStart w:id="19" w:name="_Toc448823086"/>
       <w:r>
         <w:lastRenderedPageBreak/>
         <w:t>2.5.1 – Creazione di una griglia</w:t>
       </w:r>
-      <w:bookmarkEnd w:id="20"/>
+      <w:bookmarkEnd w:id="19"/>
     </w:p>
     <w:p>
       <w:r>
@@ -7868,13 +8000,14 @@
     </w:p>
     <w:p/>
     <w:p>
+      <w:bookmarkStart w:id="20" w:name="_GoBack"/>
       <w:r>
         <w:rPr>
           <w:noProof/>
           <w:lang w:eastAsia="it-IT"/>
         </w:rPr>
         <w:drawing>
-          <wp:inline distT="0" distB="0" distL="0" distR="0" wp14:anchorId="4F1403D6" wp14:editId="4DE4080D">
+          <wp:inline distT="0" distB="0" distL="0" distR="0" wp14:anchorId="0DFE0A0F" wp14:editId="65D49A2C">
             <wp:extent cx="6120130" cy="2068117"/>
             <wp:effectExtent l="0" t="0" r="0" b="8890"/>
             <wp:docPr id="11" name="Immagine 11" descr="C:\Users\Michele Masciale\Desktop\MLDM_SFCrime\Relazione\Figure\grid_example.png"/>
@@ -7922,6 +8055,7 @@
           </wp:inline>
         </w:drawing>
       </w:r>
+      <w:bookmarkEnd w:id="20"/>
     </w:p>
     <w:p/>
     <w:p>
@@ -7963,7 +8097,7 @@
       <w:pPr>
         <w:pStyle w:val="Titolo1"/>
       </w:pPr>
-      <w:bookmarkStart w:id="21" w:name="_Toc448243709"/>
+      <w:bookmarkStart w:id="21" w:name="_Toc448823087"/>
       <w:r>
         <w:lastRenderedPageBreak/>
         <w:t xml:space="preserve">Capitolo 3 </w:t>
@@ -7983,7 +8117,7 @@
       <w:pPr>
         <w:pStyle w:val="Titolo2"/>
       </w:pPr>
-      <w:bookmarkStart w:id="22" w:name="_Toc448243710"/>
+      <w:bookmarkStart w:id="22" w:name="_Toc448823088"/>
       <w:r>
         <w:t>3.</w:t>
       </w:r>
@@ -8135,7 +8269,7 @@
           <w:lang w:eastAsia="it-IT"/>
         </w:rPr>
         <w:drawing>
-          <wp:inline distT="0" distB="0" distL="0" distR="0" wp14:anchorId="4015B65C" wp14:editId="1C01C6E2">
+          <wp:inline distT="0" distB="0" distL="0" distR="0" wp14:anchorId="282B67B9" wp14:editId="2436E09A">
             <wp:extent cx="6120130" cy="2130781"/>
             <wp:effectExtent l="0" t="0" r="0" b="3175"/>
             <wp:docPr id="12" name="Immagine 12" descr="C:\Users\Michele Masciale\Desktop\MLDM_SFCrime\Relazione\Figure\submission_example.png"/>
@@ -8262,7 +8396,7 @@
           <w:lang w:eastAsia="it-IT"/>
         </w:rPr>
         <w:drawing>
-          <wp:anchor distT="0" distB="0" distL="114300" distR="114300" simplePos="0" relativeHeight="251669504" behindDoc="0" locked="0" layoutInCell="1" allowOverlap="1" wp14:anchorId="0B378F51" wp14:editId="6D81C747">
+          <wp:anchor distT="0" distB="0" distL="114300" distR="114300" simplePos="0" relativeHeight="251669504" behindDoc="0" locked="0" layoutInCell="1" allowOverlap="1" wp14:anchorId="685336DB" wp14:editId="5B6C5144">
             <wp:simplePos x="0" y="0"/>
             <wp:positionH relativeFrom="column">
               <wp:align>center</wp:align>
@@ -8456,7 +8590,7 @@
         <w:t>Score</w:t>
       </w:r>
       <w:r>
-        <w:t>) e la relativa posizione in classifica; a causa del costante aumento di partecipanti alla competizione, il valore di posizione in classifica è stato riportato all’intervallo [1,100].</w:t>
+        <w:t>) e la relativa posizione in classifica.</w:t>
       </w:r>
     </w:p>
     <w:p/>
@@ -8467,7 +8601,7 @@
           <w:i/>
         </w:rPr>
       </w:pPr>
-      <w:bookmarkStart w:id="23" w:name="_Toc448243711"/>
+      <w:bookmarkStart w:id="23" w:name="_Toc448823089"/>
       <w:r>
         <w:t xml:space="preserve">3.2 – </w:t>
       </w:r>
@@ -8630,7 +8764,7 @@
         <w:rPr>
           <w:sz w:val="24"/>
         </w:rPr>
-        <w:t>63</w:t>
+        <w:t>859/1387</w:t>
       </w:r>
       <w:r>
         <w:rPr>
@@ -8647,7 +8781,7 @@
           <w:i/>
         </w:rPr>
       </w:pPr>
-      <w:bookmarkStart w:id="24" w:name="_Toc448243712"/>
+      <w:bookmarkStart w:id="24" w:name="_Toc448823090"/>
       <w:r>
         <w:lastRenderedPageBreak/>
         <w:t>3.3 –</w:t>
@@ -8773,7 +8907,21 @@
         <w:rPr>
           <w:sz w:val="24"/>
         </w:rPr>
-        <w:t>2 strati nascosti contenenti rispettivamente 100 unità di tipo tangentoide e 100 di tipo sigmoide;</w:t>
+        <w:t xml:space="preserve">2 strati nascosti contenenti rispettivamente 100 unità di tipo tangentoide e 100 di tipo </w:t>
+      </w:r>
+      <w:proofErr w:type="spellStart"/>
+      <w:r>
+        <w:rPr>
+          <w:sz w:val="24"/>
+        </w:rPr>
+        <w:t>sigmoide</w:t>
+      </w:r>
+      <w:proofErr w:type="spellEnd"/>
+      <w:r>
+        <w:rPr>
+          <w:sz w:val="24"/>
+        </w:rPr>
+        <w:t>;</w:t>
       </w:r>
     </w:p>
     <w:p>
@@ -8950,7 +9098,7 @@
         <w:rPr>
           <w:sz w:val="24"/>
         </w:rPr>
-        <w:t>37</w:t>
+        <w:t>505/1390</w:t>
       </w:r>
       <w:r>
         <w:rPr>
@@ -8967,7 +9115,7 @@
           <w:i/>
         </w:rPr>
       </w:pPr>
-      <w:bookmarkStart w:id="25" w:name="_Toc448243713"/>
+      <w:bookmarkStart w:id="25" w:name="_Toc448823091"/>
       <w:r>
         <w:t xml:space="preserve">3.4 – </w:t>
       </w:r>
@@ -9557,7 +9705,25 @@
           <w:szCs w:val="20"/>
           <w:lang w:val="it"/>
         </w:rPr>
-        <w:t>Classifica: 5</w:t>
+        <w:t xml:space="preserve">Classifica: </w:t>
+      </w:r>
+      <w:r>
+        <w:rPr>
+          <w:rFonts w:cs="Liberation Mono"/>
+          <w:sz w:val="24"/>
+          <w:szCs w:val="20"/>
+          <w:lang w:val="it"/>
+        </w:rPr>
+        <w:t>86</w:t>
+      </w:r>
+      <w:r>
+        <w:rPr>
+          <w:rFonts w:cs="Liberation Mono"/>
+          <w:sz w:val="24"/>
+          <w:szCs w:val="20"/>
+          <w:lang w:val="it"/>
+        </w:rPr>
+        <w:t>/1671</w:t>
       </w:r>
       <w:r>
         <w:rPr>
@@ -9585,7 +9751,7 @@
           <w:lang w:val="it"/>
         </w:rPr>
       </w:pPr>
-      <w:bookmarkStart w:id="26" w:name="_Toc448243714"/>
+      <w:bookmarkStart w:id="26" w:name="_Toc448823092"/>
       <w:r>
         <w:rPr>
           <w:lang w:val="it"/>
@@ -10252,7 +10418,7 @@
           <w:sz w:val="24"/>
           <w:lang w:val="it"/>
         </w:rPr>
-        <w:t>29</w:t>
+        <w:t>403/1415</w:t>
       </w:r>
       <w:r>
         <w:rPr>
@@ -10737,7 +10903,7 @@
           <w:sz w:val="24"/>
           <w:lang w:val="it"/>
         </w:rPr>
-        <w:t>22</w:t>
+        <w:t>308/1419</w:t>
       </w:r>
       <w:r>
         <w:rPr>
@@ -11258,7 +11424,7 @@
           <w:sz w:val="24"/>
           <w:lang w:val="it"/>
         </w:rPr>
-        <w:t>20</w:t>
+        <w:t>281/1457</w:t>
       </w:r>
       <w:r>
         <w:rPr>
@@ -11566,7 +11732,7 @@
           <w:szCs w:val="24"/>
           <w:lang w:val="it"/>
         </w:rPr>
-        <w:t>14</w:t>
+        <w:t>199/1506</w:t>
       </w:r>
       <w:r>
         <w:rPr>
@@ -11594,7 +11760,7 @@
           <w:lang w:val="it"/>
         </w:rPr>
       </w:pPr>
-      <w:bookmarkStart w:id="27" w:name="_Toc448243715"/>
+      <w:bookmarkStart w:id="27" w:name="_Toc448823093"/>
       <w:r>
         <w:rPr>
           <w:lang w:val="it"/>
@@ -12219,13 +12385,421 @@
           <w:szCs w:val="24"/>
           <w:lang w:val="it"/>
         </w:rPr>
-        <w:t>4</w:t>
+        <w:t>67/1812</w:t>
       </w:r>
       <w:r>
         <w:rPr>
           <w:rFonts w:cs="Liberation Mono"/>
           <w:sz w:val="24"/>
           <w:szCs w:val="24"/>
+          <w:lang w:val="it"/>
+        </w:rPr>
+        <w:t>.</w:t>
+      </w:r>
+    </w:p>
+    <w:p>
+      <w:pPr>
+        <w:autoSpaceDE w:val="0"/>
+        <w:autoSpaceDN w:val="0"/>
+        <w:adjustRightInd w:val="0"/>
+        <w:rPr>
+          <w:rFonts w:cs="Liberation Mono"/>
+          <w:szCs w:val="24"/>
+          <w:lang w:val="it"/>
+        </w:rPr>
+      </w:pPr>
+    </w:p>
+    <w:p>
+      <w:pPr>
+        <w:autoSpaceDE w:val="0"/>
+        <w:autoSpaceDN w:val="0"/>
+        <w:adjustRightInd w:val="0"/>
+        <w:rPr>
+          <w:rFonts w:cs="Liberation Mono"/>
+          <w:szCs w:val="24"/>
+          <w:lang w:val="it"/>
+        </w:rPr>
+      </w:pPr>
+    </w:p>
+    <w:p>
+      <w:pPr>
+        <w:pStyle w:val="Titolo2"/>
+        <w:rPr>
+          <w:lang w:val="it"/>
+        </w:rPr>
+      </w:pPr>
+      <w:bookmarkStart w:id="28" w:name="_Toc448823094"/>
+      <w:r>
+        <w:rPr>
+          <w:lang w:val="it"/>
+        </w:rPr>
+        <w:t>3.6 – Riassunto dei risultati</w:t>
+      </w:r>
+      <w:bookmarkEnd w:id="28"/>
+    </w:p>
+    <w:p>
+      <w:pPr>
+        <w:jc w:val="left"/>
+        <w:rPr>
+          <w:lang w:val="it"/>
+        </w:rPr>
+      </w:pPr>
+      <w:r>
+        <w:rPr>
+          <w:lang w:val="it"/>
+        </w:rPr>
+        <w:t xml:space="preserve">In </w:t>
+      </w:r>
+      <w:r>
+        <w:rPr>
+          <w:i/>
+          <w:lang w:val="it"/>
+        </w:rPr>
+        <w:t xml:space="preserve">Figura 3.2 </w:t>
+      </w:r>
+      <w:r>
+        <w:rPr>
+          <w:lang w:val="it"/>
+        </w:rPr>
+        <w:t>viene mostrato l’andamento della posizione in classifica e dello</w:t>
+      </w:r>
+      <w:r>
+        <w:rPr>
+          <w:lang w:val="it"/>
+        </w:rPr>
+        <w:t xml:space="preserve"> </w:t>
+      </w:r>
+      <w:r>
+        <w:rPr>
+          <w:i/>
+          <w:lang w:val="it"/>
+        </w:rPr>
+        <w:t>score</w:t>
+      </w:r>
+      <w:r>
+        <w:rPr>
+          <w:lang w:val="it"/>
+        </w:rPr>
+        <w:t xml:space="preserve"> al variare delle prove effettuate, mettendone in evidenza il miglioramento.</w:t>
+      </w:r>
+    </w:p>
+    <w:p>
+      <w:pPr>
+        <w:jc w:val="left"/>
+        <w:rPr>
+          <w:lang w:val="it"/>
+        </w:rPr>
+      </w:pPr>
+      <w:r>
+        <w:rPr>
+          <w:noProof/>
+          <w:lang w:eastAsia="it-IT"/>
+        </w:rPr>
+        <w:drawing>
+          <wp:anchor distT="0" distB="0" distL="114300" distR="114300" simplePos="0" relativeHeight="251670528" behindDoc="0" locked="0" layoutInCell="1" allowOverlap="1" wp14:anchorId="65767225" wp14:editId="0C05EA7C">
+            <wp:simplePos x="0" y="0"/>
+            <wp:positionH relativeFrom="margin">
+              <wp:align>center</wp:align>
+            </wp:positionH>
+            <wp:positionV relativeFrom="margin">
+              <wp:posOffset>5549900</wp:posOffset>
+            </wp:positionV>
+            <wp:extent cx="4552950" cy="2726055"/>
+            <wp:effectExtent l="0" t="0" r="0" b="0"/>
+            <wp:wrapSquare wrapText="bothSides"/>
+            <wp:docPr id="24" name="Immagine 24"/>
+            <wp:cNvGraphicFramePr>
+              <a:graphicFrameLocks xmlns:a="http://schemas.openxmlformats.org/drawingml/2006/main" noChangeAspect="1"/>
+            </wp:cNvGraphicFramePr>
+            <a:graphic xmlns:a="http://schemas.openxmlformats.org/drawingml/2006/main">
+              <a:graphicData uri="http://schemas.openxmlformats.org/drawingml/2006/picture">
+                <pic:pic xmlns:pic="http://schemas.openxmlformats.org/drawingml/2006/picture">
+                  <pic:nvPicPr>
+                    <pic:cNvPr id="0" name="Picture 1" descr="C:\Users\Michele Masciale\Desktop\MLDM_SFCrime\Relazione\Figure\score.png"/>
+                    <pic:cNvPicPr>
+                      <a:picLocks noChangeAspect="1" noChangeArrowheads="1"/>
+                    </pic:cNvPicPr>
+                  </pic:nvPicPr>
+                  <pic:blipFill>
+                    <a:blip r:embed="rId28">
+                      <a:extLst>
+                        <a:ext uri="{28A0092B-C50C-407E-A947-70E740481C1C}">
+                          <a14:useLocalDpi xmlns:a14="http://schemas.microsoft.com/office/drawing/2010/main" val="0"/>
+                        </a:ext>
+                      </a:extLst>
+                    </a:blip>
+                    <a:stretch>
+                      <a:fillRect/>
+                    </a:stretch>
+                  </pic:blipFill>
+                  <pic:spPr bwMode="auto">
+                    <a:xfrm>
+                      <a:off x="0" y="0"/>
+                      <a:ext cx="4552950" cy="2726055"/>
+                    </a:xfrm>
+                    <a:prstGeom prst="rect">
+                      <a:avLst/>
+                    </a:prstGeom>
+                    <a:noFill/>
+                    <a:ln>
+                      <a:noFill/>
+                    </a:ln>
+                  </pic:spPr>
+                </pic:pic>
+              </a:graphicData>
+            </a:graphic>
+            <wp14:sizeRelV relativeFrom="margin">
+              <wp14:pctHeight>0</wp14:pctHeight>
+            </wp14:sizeRelV>
+          </wp:anchor>
+        </w:drawing>
+      </w:r>
+    </w:p>
+    <w:p>
+      <w:pPr>
+        <w:spacing w:after="160" w:line="259" w:lineRule="auto"/>
+        <w:jc w:val="left"/>
+        <w:rPr>
+          <w:rFonts w:cs="Liberation Mono"/>
+          <w:szCs w:val="24"/>
+          <w:lang w:val="it"/>
+        </w:rPr>
+      </w:pPr>
+    </w:p>
+    <w:p>
+      <w:pPr>
+        <w:spacing w:after="160" w:line="259" w:lineRule="auto"/>
+        <w:jc w:val="left"/>
+        <w:rPr>
+          <w:rFonts w:cs="Liberation Mono"/>
+          <w:szCs w:val="24"/>
+          <w:lang w:val="it"/>
+        </w:rPr>
+      </w:pPr>
+    </w:p>
+    <w:p>
+      <w:pPr>
+        <w:spacing w:after="160" w:line="259" w:lineRule="auto"/>
+        <w:jc w:val="left"/>
+        <w:rPr>
+          <w:rFonts w:cs="Liberation Mono"/>
+          <w:szCs w:val="24"/>
+          <w:lang w:val="it"/>
+        </w:rPr>
+      </w:pPr>
+    </w:p>
+    <w:p>
+      <w:pPr>
+        <w:spacing w:after="160" w:line="259" w:lineRule="auto"/>
+        <w:jc w:val="left"/>
+        <w:rPr>
+          <w:rFonts w:cs="Liberation Mono"/>
+          <w:szCs w:val="24"/>
+          <w:lang w:val="it"/>
+        </w:rPr>
+      </w:pPr>
+    </w:p>
+    <w:p>
+      <w:pPr>
+        <w:spacing w:after="160" w:line="259" w:lineRule="auto"/>
+        <w:jc w:val="left"/>
+        <w:rPr>
+          <w:rFonts w:cs="Liberation Mono"/>
+          <w:szCs w:val="24"/>
+          <w:lang w:val="it"/>
+        </w:rPr>
+      </w:pPr>
+    </w:p>
+    <w:p>
+      <w:pPr>
+        <w:spacing w:after="160" w:line="259" w:lineRule="auto"/>
+        <w:jc w:val="left"/>
+        <w:rPr>
+          <w:rFonts w:cs="Liberation Mono"/>
+          <w:szCs w:val="24"/>
+          <w:lang w:val="it"/>
+        </w:rPr>
+      </w:pPr>
+    </w:p>
+    <w:p>
+      <w:pPr>
+        <w:spacing w:after="160" w:line="259" w:lineRule="auto"/>
+        <w:jc w:val="left"/>
+        <w:rPr>
+          <w:rFonts w:cs="Liberation Mono"/>
+          <w:szCs w:val="24"/>
+          <w:lang w:val="it"/>
+        </w:rPr>
+      </w:pPr>
+    </w:p>
+    <w:p>
+      <w:pPr>
+        <w:spacing w:after="160" w:line="259" w:lineRule="auto"/>
+        <w:jc w:val="left"/>
+        <w:rPr>
+          <w:rFonts w:cs="Liberation Mono"/>
+          <w:szCs w:val="24"/>
+          <w:lang w:val="it"/>
+        </w:rPr>
+      </w:pPr>
+    </w:p>
+    <w:p>
+      <w:pPr>
+        <w:spacing w:after="160" w:line="259" w:lineRule="auto"/>
+        <w:jc w:val="left"/>
+        <w:rPr>
+          <w:rFonts w:cs="Liberation Mono"/>
+          <w:szCs w:val="24"/>
+          <w:lang w:val="it"/>
+        </w:rPr>
+      </w:pPr>
+    </w:p>
+    <w:p>
+      <w:pPr>
+        <w:spacing w:after="160" w:line="259" w:lineRule="auto"/>
+        <w:jc w:val="center"/>
+        <w:rPr>
+          <w:rFonts w:cs="Liberation Mono"/>
+          <w:szCs w:val="24"/>
+          <w:lang w:val="it"/>
+        </w:rPr>
+      </w:pPr>
+      <w:r>
+        <w:rPr>
+          <w:rFonts w:cs="Liberation Mono"/>
+          <w:i/>
+          <w:szCs w:val="24"/>
+          <w:lang w:val="it"/>
+        </w:rPr>
+        <w:t xml:space="preserve">Figura 3.2: </w:t>
+      </w:r>
+      <w:r>
+        <w:rPr>
+          <w:rFonts w:cs="Liberation Mono"/>
+          <w:i/>
+          <w:szCs w:val="24"/>
+          <w:lang w:val="it"/>
+        </w:rPr>
+        <w:t>Andamento della posizione e dello</w:t>
+      </w:r>
+      <w:r>
+        <w:rPr>
+          <w:rFonts w:cs="Liberation Mono"/>
+          <w:i/>
+          <w:szCs w:val="24"/>
+          <w:lang w:val="it"/>
+        </w:rPr>
+        <w:t xml:space="preserve"> score al variare delle prove</w:t>
+      </w:r>
+      <w:r>
+        <w:rPr>
+          <w:rFonts w:cs="Liberation Mono"/>
+          <w:szCs w:val="24"/>
+          <w:lang w:val="it"/>
+        </w:rPr>
+        <w:br w:type="page"/>
+      </w:r>
+    </w:p>
+    <w:p>
+      <w:pPr>
+        <w:pStyle w:val="Titolo1"/>
+        <w:rPr>
+          <w:lang w:val="it"/>
+        </w:rPr>
+      </w:pPr>
+      <w:bookmarkStart w:id="29" w:name="_Toc448823095"/>
+      <w:r>
+        <w:rPr>
+          <w:lang w:val="it"/>
+        </w:rPr>
+        <w:lastRenderedPageBreak/>
+        <w:t>Capitolo 4 – Conclusioni</w:t>
+      </w:r>
+      <w:bookmarkEnd w:id="29"/>
+    </w:p>
+    <w:p>
+      <w:pPr>
+        <w:rPr>
+          <w:lang w:val="it"/>
+        </w:rPr>
+      </w:pPr>
+      <w:r>
+        <w:rPr>
+          <w:lang w:val="it"/>
+        </w:rPr>
+        <w:t xml:space="preserve">I risultati </w:t>
+      </w:r>
+      <w:r>
+        <w:rPr>
+          <w:lang w:val="it"/>
+        </w:rPr>
+        <w:t>ottenuti mostrano come l’elaborazione degli attributi giochi un ruolo fondamentale nell’approccio alla risoluzione del problema proposto dalla competizione. Ovviamente la scelta oculata di determinati modelli ha portato notevoli miglioramenti ai risultati.</w:t>
+      </w:r>
+    </w:p>
+    <w:p>
+      <w:pPr>
+        <w:rPr>
+          <w:lang w:val="it"/>
+        </w:rPr>
+      </w:pPr>
+      <w:r>
+        <w:rPr>
+          <w:lang w:val="it"/>
+        </w:rPr>
+        <w:t>Per quanto riguarda la scelta dei modelli si può notare come passando da modelli semplici a modelli via via più complessi, i risultati hanno subito variazioni considerevoli.</w:t>
+      </w:r>
+    </w:p>
+    <w:p>
+      <w:pPr>
+        <w:rPr>
+          <w:lang w:val="it"/>
+        </w:rPr>
+      </w:pPr>
+      <w:r>
+        <w:rPr>
+          <w:lang w:val="it"/>
+        </w:rPr>
+        <w:t xml:space="preserve">Vogliamo sottolineare che l’approccio alla soluzione da noi adoperato è solo uno dei possibili modi per affrontare tale problema, in quanto potevano essere fatte scelte diverse per quanto riguarda </w:t>
+      </w:r>
+      <w:r>
+        <w:rPr>
+          <w:lang w:val="it"/>
+        </w:rPr>
+        <w:t xml:space="preserve">gli attributi e i modelli. </w:t>
+      </w:r>
+      <w:r>
+        <w:rPr>
+          <w:lang w:val="it"/>
+        </w:rPr>
+        <w:t>Inoltre un’estensione futura in vista di un ulteriore miglioramento nella classificazione potrebbe contemplare l’assegnamento di costi alle categorie di crimine, ad esempio un omicidio potrebbe avere un costo maggiore rispetto al semplice furto.</w:t>
+      </w:r>
+    </w:p>
+    <w:p>
+      <w:pPr>
+        <w:rPr>
+          <w:lang w:val="it"/>
+        </w:rPr>
+      </w:pPr>
+      <w:r>
+        <w:rPr>
+          <w:lang w:val="it"/>
+        </w:rPr>
+        <w:t xml:space="preserve">Nonostante la nostra limitata conoscenza del campo applicativo siamo comunque riusciti ad ottenere risultati soddisfacenti e inaspettati, </w:t>
+      </w:r>
+      <w:r>
+        <w:rPr>
+          <w:lang w:val="it"/>
+        </w:rPr>
+        <w:t>anche in relazione al fatto che la competizione fosse internazionale</w:t>
+      </w:r>
+      <w:r>
+        <w:rPr>
+          <w:lang w:val="it"/>
+        </w:rPr>
+        <w:t>, quindi aperta anche a persone più esperte in tale ambito</w:t>
+      </w:r>
+      <w:r>
+        <w:rPr>
           <w:lang w:val="it"/>
         </w:rPr>
         <w:t>.</w:t>
@@ -12309,7 +12883,7 @@
           <w:rPr>
             <w:noProof/>
           </w:rPr>
-          <w:t>21</w:t>
+          <w:t>20</w:t>
         </w:r>
         <w:r>
           <w:fldChar w:fldCharType="end"/>
@@ -16822,6 +17396,7 @@
   </w:compat>
   <w:rsids>
     <w:rsidRoot w:val="009F6695"/>
+    <w:rsid w:val="000471BC"/>
     <w:rsid w:val="00395F6C"/>
     <w:rsid w:val="003D05E4"/>
     <w:rsid w:val="005C1E26"/>
@@ -16831,9 +17406,12 @@
     <w:rsid w:val="00765487"/>
     <w:rsid w:val="00774D6F"/>
     <w:rsid w:val="008E287F"/>
+    <w:rsid w:val="009A65EC"/>
     <w:rsid w:val="009E2DF9"/>
     <w:rsid w:val="009F6695"/>
     <w:rsid w:val="00A414D5"/>
+    <w:rsid w:val="00B016EB"/>
+    <w:rsid w:val="00B26518"/>
     <w:rsid w:val="00D0016D"/>
     <w:rsid w:val="00F65339"/>
   </w:rsids>
@@ -17564,7 +18142,7 @@
 </file>
 
 <file path=customXml/itemProps1.xml><?xml version="1.0" encoding="utf-8"?>
-<ds:datastoreItem xmlns:ds="http://schemas.openxmlformats.org/officeDocument/2006/customXml" ds:itemID="{FB966154-3497-4814-8E8A-0AF0F6CCA54E}">
+<ds:datastoreItem xmlns:ds="http://schemas.openxmlformats.org/officeDocument/2006/customXml" ds:itemID="{DB6E9C1F-9638-41F7-9091-840E39BEC0DA}">
   <ds:schemaRefs>
     <ds:schemaRef ds:uri="http://schemas.openxmlformats.org/officeDocument/2006/bibliography"/>
   </ds:schemaRefs>

</xml_diff>